<commit_message>
Switch to word_document output
</commit_message>
<xml_diff>
--- a/docs/prereg/bigger_picture_preregistration.docx
+++ b/docs/prereg/bigger_picture_preregistration.docx
@@ -10,231 +10,10 @@
         <w:t xml:space="preserve">Seeing the Bigger Picture: Exploring Children’s Screen Time and Outcomes through Collaborative Data Analysis</w:t>
       </w:r>
     </w:p>
-    <w:p>
-      <w:pPr>
-        <w:pStyle w:val="Author"/>
-      </w:pPr>
-      <w:r>
-        <w:t xml:space="preserve">Taren Sanders</w:t>
-      </w:r>
-      <w:r>
-        <w:rPr>
-          <w:vertAlign w:val="superscript"/>
-        </w:rPr>
-        <w:t xml:space="preserve">1</w:t>
-      </w:r>
-      <w:r>
-        <w:t xml:space="preserve">, James Conigrave</w:t>
-      </w:r>
-      <w:r>
-        <w:rPr>
-          <w:vertAlign w:val="superscript"/>
-        </w:rPr>
-        <w:t xml:space="preserve">2</w:t>
-      </w:r>
-      <w:r>
-        <w:t xml:space="preserve">, Michael Noetel</w:t>
-      </w:r>
-      <w:r>
-        <w:rPr>
-          <w:vertAlign w:val="superscript"/>
-        </w:rPr>
-        <w:t xml:space="preserve">3</w:t>
-      </w:r>
-      <w:r>
-        <w:t xml:space="preserve">, Rebecca Pagano</w:t>
-      </w:r>
-      <w:r>
-        <w:rPr>
-          <w:vertAlign w:val="superscript"/>
-        </w:rPr>
-        <w:t xml:space="preserve">1</w:t>
-      </w:r>
-      <w:r>
-        <w:t xml:space="preserve">, Chloe Gordon</w:t>
-      </w:r>
-      <w:r>
-        <w:rPr>
-          <w:vertAlign w:val="superscript"/>
-        </w:rPr>
-        <w:t xml:space="preserve">1</w:t>
-      </w:r>
-      <w:r>
-        <w:t xml:space="preserve">, Bridget Booker</w:t>
-      </w:r>
-      <w:r>
-        <w:rPr>
-          <w:vertAlign w:val="superscript"/>
-        </w:rPr>
-        <w:t xml:space="preserve">1</w:t>
-      </w:r>
-      <w:r>
-        <w:t xml:space="preserve">, Chris Lonsdale</w:t>
-      </w:r>
-      <w:r>
-        <w:rPr>
-          <w:vertAlign w:val="superscript"/>
-        </w:rPr>
-        <w:t xml:space="preserve">1</w:t>
-      </w:r>
-      <w:r>
-        <w:t xml:space="preserve">, Aliza Werner-Seidler</w:t>
-      </w:r>
-      <w:r>
-        <w:rPr>
-          <w:vertAlign w:val="superscript"/>
-        </w:rPr>
-        <w:t xml:space="preserve">4</w:t>
-      </w:r>
-      <w:r>
-        <w:t xml:space="preserve">, Leon Straker</w:t>
-      </w:r>
-      <w:r>
-        <w:rPr>
-          <w:vertAlign w:val="superscript"/>
-        </w:rPr>
-        <w:t xml:space="preserve">5</w:t>
-      </w:r>
-      <w:r>
-        <w:t xml:space="preserve">, &amp; Dylan Cliff</w:t>
-      </w:r>
-      <w:r>
-        <w:rPr>
-          <w:vertAlign w:val="superscript"/>
-        </w:rPr>
-        <w:t xml:space="preserve">6</w:t>
-      </w:r>
-    </w:p>
-    <w:p>
-      <w:pPr>
-        <w:pStyle w:val="Author"/>
-      </w:pPr>
-      <w:r>
-        <w:rPr>
-          <w:vertAlign w:val="superscript"/>
-        </w:rPr>
-        <w:t xml:space="preserve">1</w:t>
-      </w:r>
-      <w:r>
-        <w:t xml:space="preserve"> </w:t>
-      </w:r>
-      <w:r>
-        <w:t xml:space="preserve">Australian Catholic University</w:t>
-      </w:r>
-    </w:p>
-    <w:p>
-      <w:pPr>
-        <w:pStyle w:val="Author"/>
-      </w:pPr>
-      <w:r>
-        <w:rPr>
-          <w:vertAlign w:val="superscript"/>
-        </w:rPr>
-        <w:t xml:space="preserve">2</w:t>
-      </w:r>
-      <w:r>
-        <w:t xml:space="preserve"> </w:t>
-      </w:r>
-      <w:r>
-        <w:t xml:space="preserve">La Trobe University</w:t>
-      </w:r>
-    </w:p>
-    <w:p>
-      <w:pPr>
-        <w:pStyle w:val="Author"/>
-      </w:pPr>
-      <w:r>
-        <w:rPr>
-          <w:vertAlign w:val="superscript"/>
-        </w:rPr>
-        <w:t xml:space="preserve">3</w:t>
-      </w:r>
-      <w:r>
-        <w:t xml:space="preserve"> </w:t>
-      </w:r>
-      <w:r>
-        <w:t xml:space="preserve">University of Queensland</w:t>
-      </w:r>
-    </w:p>
-    <w:p>
-      <w:pPr>
-        <w:pStyle w:val="Author"/>
-      </w:pPr>
-      <w:r>
-        <w:rPr>
-          <w:vertAlign w:val="superscript"/>
-        </w:rPr>
-        <w:t xml:space="preserve">4</w:t>
-      </w:r>
-      <w:r>
-        <w:t xml:space="preserve"> </w:t>
-      </w:r>
-      <w:r>
-        <w:t xml:space="preserve">Black Dog Institute</w:t>
-      </w:r>
-    </w:p>
-    <w:p>
-      <w:pPr>
-        <w:pStyle w:val="Author"/>
-      </w:pPr>
-      <w:r>
-        <w:rPr>
-          <w:vertAlign w:val="superscript"/>
-        </w:rPr>
-        <w:t xml:space="preserve">5</w:t>
-      </w:r>
-      <w:r>
-        <w:t xml:space="preserve"> </w:t>
-      </w:r>
-      <w:r>
-        <w:t xml:space="preserve">Curtin University</w:t>
-      </w:r>
-    </w:p>
-    <w:p>
-      <w:pPr>
-        <w:pStyle w:val="Author"/>
-      </w:pPr>
-      <w:r>
-        <w:rPr>
-          <w:vertAlign w:val="superscript"/>
-        </w:rPr>
-        <w:t xml:space="preserve">6</w:t>
-      </w:r>
-      <w:r>
-        <w:t xml:space="preserve"> </w:t>
-      </w:r>
-      <w:r>
-        <w:t xml:space="preserve">University of Wollongong</w:t>
-      </w:r>
-    </w:p>
-    <w:p>
-      <w:pPr>
-        <w:pStyle w:val="Textkrper"/>
-      </w:pPr>
-      <w:r>
-        <w:t xml:space="preserve">                                                                                                                                                    </w:t>
-      </w:r>
-    </w:p>
-    <w:p>
-      <w:pPr>
-        <w:pStyle w:val="Textkrper"/>
-      </w:pPr>
-      <w:r>
-        <w:t xml:space="preserve"> </w:t>
-      </w:r>
-    </w:p>
-    <w:p>
-      <w:pPr>
-        <w:pStyle w:val="h1-pagebreak"/>
-      </w:pPr>
-      <w:r>
-        <w:t xml:space="preserve">Seeing the Bigger Picture: Exploring Children’s Screen Time and Outcomes through Collaborative Data Analysis</w:t>
-      </w:r>
-    </w:p>
     <w:bookmarkStart w:id="24" w:name="study-information"/>
     <w:p>
       <w:pPr>
-        <w:pStyle w:val="berschrift1"/>
+        <w:pStyle w:val="Heading1"/>
       </w:pPr>
       <w:r>
         <w:t xml:space="preserve">Study Information</w:t>
@@ -243,7 +22,7 @@
     <w:bookmarkStart w:id="20" w:name="title"/>
     <w:p>
       <w:pPr>
-        <w:pStyle w:val="berschrift2"/>
+        <w:pStyle w:val="Heading2"/>
       </w:pPr>
       <w:r>
         <w:t xml:space="preserve">Title</w:t>
@@ -261,7 +40,7 @@
     <w:bookmarkStart w:id="21" w:name="authors"/>
     <w:p>
       <w:pPr>
-        <w:pStyle w:val="berschrift2"/>
+        <w:pStyle w:val="Heading2"/>
       </w:pPr>
       <w:r>
         <w:t xml:space="preserve">Authors</w:t>
@@ -277,7 +56,7 @@
     </w:p>
     <w:p>
       <w:pPr>
-        <w:pStyle w:val="Textkrper"/>
+        <w:pStyle w:val="BodyText"/>
       </w:pPr>
       <w:r>
         <w:t xml:space="preserve">Data contributors will be invited to co-author resulting publications (up to two authors per team).</w:t>
@@ -287,7 +66,7 @@
     <w:bookmarkStart w:id="22" w:name="description"/>
     <w:p>
       <w:pPr>
-        <w:pStyle w:val="berschrift2"/>
+        <w:pStyle w:val="Heading2"/>
       </w:pPr>
       <w:r>
         <w:t xml:space="preserve">Description</w:t>
@@ -333,7 +112,7 @@
     </w:p>
     <w:p>
       <w:pPr>
-        <w:pStyle w:val="Textkrper"/>
+        <w:pStyle w:val="BodyText"/>
       </w:pPr>
       <w:r>
         <w:t xml:space="preserve">We aim to follow answer these research questions:</w:t>
@@ -403,7 +182,7 @@
     <w:bookmarkStart w:id="23" w:name="hypotheses"/>
     <w:p>
       <w:pPr>
-        <w:pStyle w:val="berschrift2"/>
+        <w:pStyle w:val="Heading2"/>
       </w:pPr>
       <w:r>
         <w:t xml:space="preserve">Hypotheses</w:t>
@@ -597,7 +376,7 @@
     <w:bookmarkStart w:id="29" w:name="design-plan"/>
     <w:p>
       <w:pPr>
-        <w:pStyle w:val="berschrift1"/>
+        <w:pStyle w:val="Heading1"/>
       </w:pPr>
       <w:r>
         <w:t xml:space="preserve">Design Plan</w:t>
@@ -606,7 +385,7 @@
     <w:bookmarkStart w:id="25" w:name="study-type"/>
     <w:p>
       <w:pPr>
-        <w:pStyle w:val="berschrift2"/>
+        <w:pStyle w:val="Heading2"/>
       </w:pPr>
       <w:r>
         <w:t xml:space="preserve">Study type</w:t>
@@ -640,7 +419,7 @@
     </w:p>
     <w:p>
       <w:pPr>
-        <w:pStyle w:val="Textkrper"/>
+        <w:pStyle w:val="BodyText"/>
       </w:pPr>
       <w:r>
         <w:t xml:space="preserve">This will be an individual participant data (IPD) meta-analysis.</w:t>
@@ -650,7 +429,7 @@
     <w:bookmarkStart w:id="26" w:name="blinding"/>
     <w:p>
       <w:pPr>
-        <w:pStyle w:val="berschrift2"/>
+        <w:pStyle w:val="Heading2"/>
       </w:pPr>
       <w:r>
         <w:t xml:space="preserve">Blinding</w:t>
@@ -668,7 +447,7 @@
     <w:bookmarkStart w:id="27" w:name="study-design"/>
     <w:p>
       <w:pPr>
-        <w:pStyle w:val="berschrift2"/>
+        <w:pStyle w:val="Heading2"/>
       </w:pPr>
       <w:r>
         <w:t xml:space="preserve">Study design</w:t>
@@ -692,7 +471,7 @@
     <w:bookmarkStart w:id="28" w:name="randomization"/>
     <w:p>
       <w:pPr>
-        <w:pStyle w:val="berschrift2"/>
+        <w:pStyle w:val="Heading2"/>
       </w:pPr>
       <w:r>
         <w:t xml:space="preserve">Randomization</w:t>
@@ -711,7 +490,7 @@
     <w:bookmarkStart w:id="41" w:name="sampling-plan"/>
     <w:p>
       <w:pPr>
-        <w:pStyle w:val="berschrift1"/>
+        <w:pStyle w:val="Heading1"/>
       </w:pPr>
       <w:r>
         <w:t xml:space="preserve">Sampling Plan</w:t>
@@ -720,7 +499,7 @@
     <w:bookmarkStart w:id="30" w:name="existing-data"/>
     <w:p>
       <w:pPr>
-        <w:pStyle w:val="berschrift2"/>
+        <w:pStyle w:val="Heading2"/>
       </w:pPr>
       <w:r>
         <w:t xml:space="preserve">Existing data</w:t>
@@ -759,7 +538,7 @@
     <w:bookmarkStart w:id="31" w:name="explanation-of-existing-data"/>
     <w:p>
       <w:pPr>
-        <w:pStyle w:val="berschrift2"/>
+        <w:pStyle w:val="Heading2"/>
       </w:pPr>
       <w:r>
         <w:t xml:space="preserve">Explanation of existing data</w:t>
@@ -795,7 +574,7 @@
     <w:bookmarkStart w:id="37" w:name="data-collection-procedures"/>
     <w:p>
       <w:pPr>
-        <w:pStyle w:val="berschrift2"/>
+        <w:pStyle w:val="Heading2"/>
       </w:pPr>
       <w:r>
         <w:t xml:space="preserve">Data collection procedures</w:t>
@@ -812,10 +591,10 @@
     <w:bookmarkStart w:id="34" w:name="identifying-datasets"/>
     <w:p>
       <w:pPr>
-        <w:pStyle w:val="berschrift3"/>
-      </w:pPr>
-      <w:r>
-        <w:t xml:space="preserve">Identifying datasets.</w:t>
+        <w:pStyle w:val="Heading3"/>
+      </w:pPr>
+      <w:r>
+        <w:t xml:space="preserve">Identifying datasets</w:t>
       </w:r>
     </w:p>
     <w:p>
@@ -841,7 +620,7 @@
         <w:t xml:space="preserve"> </w:t>
       </w:r>
       <w:r>
-        <w:t xml:space="preserve">(Sanders et al., 2023)</w:t>
+        <w:t xml:space="preserve">(Sanders et al. 2023)</w:t>
       </w:r>
       <w:r>
         <w:t xml:space="preserve"> </w:t>
@@ -865,10 +644,10 @@
     <w:bookmarkStart w:id="32" w:name="dataset-eligibility-criteria"/>
     <w:p>
       <w:pPr>
-        <w:pStyle w:val="berschrift4"/>
-      </w:pPr>
-      <w:r>
-        <w:t xml:space="preserve">Dataset eligibility criteria.</w:t>
+        <w:pStyle w:val="Heading4"/>
+      </w:pPr>
+      <w:r>
+        <w:t xml:space="preserve">Dataset eligibility criteria</w:t>
       </w:r>
     </w:p>
     <w:p>
@@ -951,10 +730,10 @@
     <w:bookmarkStart w:id="33" w:name="prioritising-datasets"/>
     <w:p>
       <w:pPr>
-        <w:pStyle w:val="berschrift4"/>
-      </w:pPr>
-      <w:r>
-        <w:t xml:space="preserve">Prioritising datasets.</w:t>
+        <w:pStyle w:val="Heading4"/>
+      </w:pPr>
+      <w:r>
+        <w:t xml:space="preserve">Prioritising datasets</w:t>
       </w:r>
     </w:p>
     <w:p>
@@ -1045,7 +824,7 @@
     </w:p>
     <w:p>
       <w:pPr>
-        <w:pStyle w:val="Textkrper"/>
+        <w:pStyle w:val="BodyText"/>
       </w:pPr>
       <m:oMathPara>
         <m:oMathParaPr>
@@ -1415,7 +1194,7 @@
     </w:p>
     <w:p>
       <w:pPr>
-        <w:pStyle w:val="Textkrper"/>
+        <w:pStyle w:val="BodyText"/>
       </w:pPr>
       <m:oMathPara>
         <m:oMathParaPr>
@@ -2415,7 +2194,7 @@
     </w:p>
     <w:p>
       <w:pPr>
-        <w:pStyle w:val="Textkrper"/>
+        <w:pStyle w:val="BodyText"/>
       </w:pPr>
       <m:oMathPara>
         <m:oMathParaPr>
@@ -2832,7 +2611,7 @@
     </w:p>
     <w:p>
       <w:pPr>
-        <w:pStyle w:val="Textkrper"/>
+        <w:pStyle w:val="BodyText"/>
       </w:pPr>
       <w:r>
         <w:t xml:space="preserve">We will then rank-order datasets based on their value, and work through the list in order of value until we reach a point where the time required to harmonise and collate the data is no longer feasible.</w:t>
@@ -2843,10 +2622,10 @@
     <w:bookmarkStart w:id="36" w:name="collating-and-harmonising-data"/>
     <w:p>
       <w:pPr>
-        <w:pStyle w:val="berschrift3"/>
-      </w:pPr>
-      <w:r>
-        <w:t xml:space="preserve">Collating and harmonising data.</w:t>
+        <w:pStyle w:val="Heading3"/>
+      </w:pPr>
+      <w:r>
+        <w:t xml:space="preserve">Collating and harmonising data</w:t>
       </w:r>
     </w:p>
     <w:p>
@@ -2871,7 +2650,7 @@
     </w:p>
     <w:p>
       <w:pPr>
-        <w:pStyle w:val="Textkrper"/>
+        <w:pStyle w:val="BodyText"/>
       </w:pPr>
       <w:r>
         <w:t xml:space="preserve">Once ethics approval has been granted, we will ask authors to provide their de-identified data.</w:t>
@@ -2959,7 +2738,7 @@
         <w:t xml:space="preserve"> </w:t>
       </w:r>
       <w:r>
-        <w:t xml:space="preserve">(Pinot De Moira et al., 2021)</w:t>
+        <w:t xml:space="preserve">(Pinot De Moira et al. 2021)</w:t>
       </w:r>
       <w:r>
         <w:t xml:space="preserve">.</w:t>
@@ -2994,7 +2773,7 @@
     <w:bookmarkStart w:id="38" w:name="sample-size"/>
     <w:p>
       <w:pPr>
-        <w:pStyle w:val="berschrift2"/>
+        <w:pStyle w:val="Heading2"/>
       </w:pPr>
       <w:r>
         <w:t xml:space="preserve">Sample size</w:t>
@@ -3012,7 +2791,7 @@
     <w:bookmarkStart w:id="39" w:name="sample-size-rationale"/>
     <w:p>
       <w:pPr>
-        <w:pStyle w:val="berschrift2"/>
+        <w:pStyle w:val="Heading2"/>
       </w:pPr>
       <w:r>
         <w:t xml:space="preserve">Sample size rationale</w:t>
@@ -3030,7 +2809,7 @@
     <w:bookmarkStart w:id="40" w:name="stopping-rule"/>
     <w:p>
       <w:pPr>
-        <w:pStyle w:val="berschrift2"/>
+        <w:pStyle w:val="Heading2"/>
       </w:pPr>
       <w:r>
         <w:t xml:space="preserve">Stopping rule</w:t>
@@ -3055,7 +2834,7 @@
     <w:bookmarkStart w:id="48" w:name="variables"/>
     <w:p>
       <w:pPr>
-        <w:pStyle w:val="berschrift1"/>
+        <w:pStyle w:val="Heading1"/>
       </w:pPr>
       <w:r>
         <w:t xml:space="preserve">Variables</w:t>
@@ -3064,7 +2843,7 @@
     <w:bookmarkStart w:id="42" w:name="manipulated-variables"/>
     <w:p>
       <w:pPr>
-        <w:pStyle w:val="berschrift2"/>
+        <w:pStyle w:val="Heading2"/>
       </w:pPr>
       <w:r>
         <w:t xml:space="preserve">Manipulated variables</w:t>
@@ -3082,7 +2861,7 @@
     <w:bookmarkStart w:id="46" w:name="measured-variables"/>
     <w:p>
       <w:pPr>
-        <w:pStyle w:val="berschrift2"/>
+        <w:pStyle w:val="Heading2"/>
       </w:pPr>
       <w:r>
         <w:t xml:space="preserve">Measured variables</w:t>
@@ -3105,10 +2884,10 @@
     <w:bookmarkStart w:id="43" w:name="measures-of-screen-use"/>
     <w:p>
       <w:pPr>
-        <w:pStyle w:val="berschrift3"/>
-      </w:pPr>
-      <w:r>
-        <w:t xml:space="preserve">Measures of screen use.</w:t>
+        <w:pStyle w:val="Heading3"/>
+      </w:pPr>
+      <w:r>
+        <w:t xml:space="preserve">Measures of screen use</w:t>
       </w:r>
     </w:p>
     <w:p>
@@ -3142,7 +2921,7 @@
         <w:t xml:space="preserve"> </w:t>
       </w:r>
       <w:r>
-        <w:t xml:space="preserve">(Houghton et al., 2015)</w:t>
+        <w:t xml:space="preserve">(Houghton et al. 2015)</w:t>
       </w:r>
       <w:r>
         <w:t xml:space="preserve">, and Youth Risk Behavior Survey</w:t>
@@ -3151,7 +2930,7 @@
         <w:t xml:space="preserve"> </w:t>
       </w:r>
       <w:r>
-        <w:t xml:space="preserve">(Schmitz et al., 2004)</w:t>
+        <w:t xml:space="preserve">(Schmitz et al. 2004)</w:t>
       </w:r>
       <w:r>
         <w:t xml:space="preserve">, and time use diary methods such as the Multimedia Activity Recall for Children and Adolescents</w:t>
@@ -3160,7 +2939,7 @@
         <w:t xml:space="preserve"> </w:t>
       </w:r>
       <w:r>
-        <w:t xml:space="preserve">(Ridley, Olds, &amp; Hill, 2006)</w:t>
+        <w:t xml:space="preserve">(Ridley, Olds, and Hill 2006)</w:t>
       </w:r>
       <w:r>
         <w:t xml:space="preserve">.</w:t>
@@ -3353,7 +3132,7 @@
     </w:p>
     <w:p>
       <w:pPr>
-        <w:pStyle w:val="Textkrper"/>
+        <w:pStyle w:val="BodyText"/>
       </w:pPr>
       <w:r>
         <w:t xml:space="preserve">Note that we will not include measures which only indicate</w:t>
@@ -3396,10 +3175,10 @@
     <w:bookmarkStart w:id="44" w:name="outcome-measures"/>
     <w:p>
       <w:pPr>
-        <w:pStyle w:val="berschrift3"/>
-      </w:pPr>
-      <w:r>
-        <w:t xml:space="preserve">Outcome measures.</w:t>
+        <w:pStyle w:val="Heading3"/>
+      </w:pPr>
+      <w:r>
+        <w:t xml:space="preserve">Outcome measures</w:t>
       </w:r>
     </w:p>
     <w:p>
@@ -3432,7 +3211,7 @@
     </w:p>
     <w:p>
       <w:pPr>
-        <w:pStyle w:val="Textkrper"/>
+        <w:pStyle w:val="BodyText"/>
       </w:pPr>
       <w:r>
         <w:t xml:space="preserve">The below outline some of the measures we expect to be included.</w:t>
@@ -3517,7 +3296,7 @@
         <w:t xml:space="preserve"> </w:t>
       </w:r>
       <w:r>
-        <w:t xml:space="preserve">(Goodman, 1997)</w:t>
+        <w:t xml:space="preserve">(Goodman 1997)</w:t>
       </w:r>
       <w:r>
         <w:t xml:space="preserve">, or the Child Behaviour Checklist</w:t>
@@ -3526,7 +3305,7 @@
         <w:t xml:space="preserve"> </w:t>
       </w:r>
       <w:r>
-        <w:t xml:space="preserve">(Achenbach &amp; Rescorla, 2001)</w:t>
+        <w:t xml:space="preserve">(Achenbach and Rescorla 2001)</w:t>
       </w:r>
       <w:r>
         <w:t xml:space="preserve"> </w:t>
@@ -3595,10 +3374,10 @@
     <w:bookmarkStart w:id="45" w:name="covariates-and-moderators-of-effects"/>
     <w:p>
       <w:pPr>
-        <w:pStyle w:val="berschrift3"/>
-      </w:pPr>
-      <w:r>
-        <w:t xml:space="preserve">Covariates and moderators of effects.</w:t>
+        <w:pStyle w:val="Heading3"/>
+      </w:pPr>
+      <w:r>
+        <w:t xml:space="preserve">Covariates and moderators of effects</w:t>
       </w:r>
     </w:p>
     <w:p>
@@ -3656,7 +3435,7 @@
     <w:bookmarkStart w:id="47" w:name="indices"/>
     <w:p>
       <w:pPr>
-        <w:pStyle w:val="berschrift2"/>
+        <w:pStyle w:val="Heading2"/>
       </w:pPr>
       <w:r>
         <w:t xml:space="preserve">Indices</w:t>
@@ -3681,7 +3460,7 @@
     <w:bookmarkStart w:id="55" w:name="analysis-plan"/>
     <w:p>
       <w:pPr>
-        <w:pStyle w:val="berschrift1"/>
+        <w:pStyle w:val="Heading1"/>
       </w:pPr>
       <w:r>
         <w:t xml:space="preserve">Analysis Plan</w:t>
@@ -3690,7 +3469,7 @@
     <w:bookmarkStart w:id="49" w:name="statistical-models"/>
     <w:p>
       <w:pPr>
-        <w:pStyle w:val="berschrift2"/>
+        <w:pStyle w:val="Heading2"/>
       </w:pPr>
       <w:r>
         <w:t xml:space="preserve">Statistical models</w:t>
@@ -3720,7 +3499,7 @@
     <w:bookmarkStart w:id="50" w:name="transformations"/>
     <w:p>
       <w:pPr>
-        <w:pStyle w:val="berschrift2"/>
+        <w:pStyle w:val="Heading2"/>
       </w:pPr>
       <w:r>
         <w:t xml:space="preserve">Transformations</w:t>
@@ -3744,7 +3523,7 @@
     <w:bookmarkStart w:id="51" w:name="inference-criteria"/>
     <w:p>
       <w:pPr>
-        <w:pStyle w:val="berschrift2"/>
+        <w:pStyle w:val="Heading2"/>
       </w:pPr>
       <w:r>
         <w:t xml:space="preserve">Inference criteria</w:t>
@@ -3768,7 +3547,7 @@
     <w:bookmarkStart w:id="52" w:name="data-exclusion"/>
     <w:p>
       <w:pPr>
-        <w:pStyle w:val="berschrift2"/>
+        <w:pStyle w:val="Heading2"/>
       </w:pPr>
       <w:r>
         <w:t xml:space="preserve">Data exclusion</w:t>
@@ -3785,7 +3564,7 @@
         <w:t xml:space="preserve"> </w:t>
       </w:r>
       <w:r>
-        <w:t xml:space="preserve">(Leys, Ley, Klein, Bernard, &amp; Licata, 2013)</w:t>
+        <w:t xml:space="preserve">(Leys et al. 2013)</w:t>
       </w:r>
       <w:r>
         <w:t xml:space="preserve">.</w:t>
@@ -3807,7 +3586,7 @@
     <w:bookmarkStart w:id="53" w:name="missing-data"/>
     <w:p>
       <w:pPr>
-        <w:pStyle w:val="berschrift2"/>
+        <w:pStyle w:val="Heading2"/>
       </w:pPr>
       <w:r>
         <w:t xml:space="preserve">Missing data</w:t>
@@ -3843,7 +3622,7 @@
     <w:bookmarkStart w:id="54" w:name="exploratory-analyses-optional"/>
     <w:p>
       <w:pPr>
-        <w:pStyle w:val="berschrift2"/>
+        <w:pStyle w:val="Heading2"/>
       </w:pPr>
       <w:r>
         <w:t xml:space="preserve">Exploratory analyses (optional)</w:t>
@@ -3868,7 +3647,7 @@
     <w:bookmarkStart w:id="57" w:name="other"/>
     <w:p>
       <w:pPr>
-        <w:pStyle w:val="berschrift1"/>
+        <w:pStyle w:val="Heading1"/>
       </w:pPr>
       <w:r>
         <w:t xml:space="preserve">Other</w:t>
@@ -3877,7 +3656,7 @@
     <w:bookmarkStart w:id="56" w:name="other-optional"/>
     <w:p>
       <w:pPr>
-        <w:pStyle w:val="berschrift2"/>
+        <w:pStyle w:val="Heading2"/>
       </w:pPr>
       <w:r>
         <w:t xml:space="preserve">Other (Optional)</w:t>
@@ -3901,7 +3680,7 @@
     <w:bookmarkStart w:id="75" w:name="references"/>
     <w:p>
       <w:pPr>
-        <w:pStyle w:val="berschrift1"/>
+        <w:pStyle w:val="Heading1"/>
       </w:pPr>
       <w:r>
         <w:t xml:space="preserve">References</w:t>
@@ -3910,7 +3689,7 @@
     <w:bookmarkStart w:id="74" w:name="section"/>
     <w:p>
       <w:pPr>
-        <w:pStyle w:val="berschrift2"/>
+        <w:pStyle w:val="Heading2"/>
       </w:pPr>
     </w:p>
     <w:p>
@@ -3922,10 +3701,10 @@
     <w:bookmarkStart w:id="58" w:name="ref-achenbachManualASEBASchoolage2001"/>
     <w:p>
       <w:pPr>
-        <w:pStyle w:val="Literaturverzeichnis"/>
-      </w:pPr>
-      <w:r>
-        <w:t xml:space="preserve">Achenbach, T. M., &amp; Rescorla, L. A. (2001).</w:t>
+        <w:pStyle w:val="Bibliography"/>
+      </w:pPr>
+      <w:r>
+        <w:t xml:space="preserve">Achenbach, Thomas M., and Leslie A. Rescorla. 2001.</w:t>
       </w:r>
       <w:r>
         <w:t xml:space="preserve"> </w:t>
@@ -3963,7 +3742,7 @@
           <w:i/>
           <w:iCs/>
         </w:rPr>
-        <w:t xml:space="preserve">school-age forms &amp; profiles:</w:t>
+        <w:t xml:space="preserve">School-Age Forms &amp; Profiles:</w:t>
       </w:r>
       <w:r>
         <w:rPr>
@@ -3991,14 +3770,14 @@
           <w:i/>
           <w:iCs/>
         </w:rPr>
-        <w:t xml:space="preserve">behavior checklist for ages 6-18, teacher</w:t>
+        <w:t xml:space="preserve">Behavior Checklist for Ages 6-18, Teacher</w:t>
       </w:r>
       <w:r>
         <w:rPr>
           <w:i/>
           <w:iCs/>
         </w:rPr>
-        <w:t xml:space="preserve">s report form, youth self-report: An integrated system of multi-informant assessment</w:t>
+        <w:t xml:space="preserve">s Report Form, Youth Self-Report: An Integrated System of Multi-Informant Assessment</w:t>
       </w:r>
       <w:r>
         <w:t xml:space="preserve">. Burlington: ASEBA.</w:t>
@@ -4008,37 +3787,31 @@
     <w:bookmarkStart w:id="60" w:name="X7d0b45a73918ae2a0a050d05a795bd6f78a0c1a"/>
     <w:p>
       <w:pPr>
-        <w:pStyle w:val="Literaturverzeichnis"/>
-      </w:pPr>
-      <w:r>
-        <w:t xml:space="preserve">Goodman, R. (1997).</w:t>
-      </w:r>
-      <w:r>
-        <w:t xml:space="preserve"> </w:t>
-      </w:r>
-      <w:r>
-        <w:rPr>
-          <w:i/>
-          <w:iCs/>
-        </w:rPr>
-        <w:t xml:space="preserve">Strengths and</w:t>
-      </w:r>
-      <w:r>
-        <w:rPr>
-          <w:i/>
-          <w:iCs/>
-        </w:rPr>
-        <w:t xml:space="preserve"> </w:t>
-      </w:r>
-      <w:r>
-        <w:rPr>
-          <w:i/>
-          <w:iCs/>
-        </w:rPr>
+        <w:pStyle w:val="Bibliography"/>
+      </w:pPr>
+      <w:r>
+        <w:t xml:space="preserve">Goodman, Robert. 1997.</w:t>
+      </w:r>
+      <w:r>
+        <w:t xml:space="preserve"> </w:t>
+      </w:r>
+      <w:r>
+        <w:t xml:space="preserve">“Strengths and</w:t>
+      </w:r>
+      <w:r>
+        <w:t xml:space="preserve"> </w:t>
+      </w:r>
+      <w:r>
         <w:t xml:space="preserve">Difficulties Questionnaire</w:t>
       </w:r>
       <w:r>
-        <w:t xml:space="preserve">. American Psychological Association.</w:t>
+        <w:t xml:space="preserve">.”</w:t>
+      </w:r>
+      <w:r>
+        <w:t xml:space="preserve"> </w:t>
+      </w:r>
+      <w:r>
+        <w:t xml:space="preserve">American Psychological Association.</w:t>
       </w:r>
       <w:r>
         <w:t xml:space="preserve"> </w:t>
@@ -4051,15 +3824,24 @@
           <w:t xml:space="preserve">https://doi.org/10.1037/t00540-000</w:t>
         </w:r>
       </w:hyperlink>
+      <w:r>
+        <w:t xml:space="preserve">.</w:t>
+      </w:r>
     </w:p>
     <w:bookmarkEnd w:id="60"/>
     <w:bookmarkStart w:id="62" w:name="Xcca01fe99579e1ccf91d33bc07311200bfd2d93"/>
     <w:p>
       <w:pPr>
-        <w:pStyle w:val="Literaturverzeichnis"/>
-      </w:pPr>
-      <w:r>
-        <w:t xml:space="preserve">Houghton, S., Hunter, S. C., Rosenberg, M., Wood, L., Zadow, C., Martin, K., &amp; Shilton, T. (2015). Virtually impossible: Limiting</w:t>
+        <w:pStyle w:val="Bibliography"/>
+      </w:pPr>
+      <w:r>
+        <w:t xml:space="preserve">Houghton, Stephen, Simon C Hunter, Michael Rosenberg, Lisa Wood, Corinne Zadow, Karen Martin, and Trevor Shilton. 2015.</w:t>
+      </w:r>
+      <w:r>
+        <w:t xml:space="preserve"> </w:t>
+      </w:r>
+      <w:r>
+        <w:t xml:space="preserve">“Virtually Impossible: Limiting</w:t>
       </w:r>
       <w:r>
         <w:t xml:space="preserve"> </w:t>
@@ -4071,7 +3853,7 @@
         <w:t xml:space="preserve"> </w:t>
       </w:r>
       <w:r>
-        <w:t xml:space="preserve">children and adolescents daily screen based media use.</w:t>
+        <w:t xml:space="preserve">Children and Adolescents Daily Screen Based Media Use.”</w:t>
       </w:r>
       <w:r>
         <w:t xml:space="preserve"> </w:t>
@@ -4084,20 +3866,10 @@
         <w:t xml:space="preserve">BMC Public Health</w:t>
       </w:r>
       <w:r>
-        <w:t xml:space="preserve">,</w:t>
-      </w:r>
-      <w:r>
-        <w:t xml:space="preserve"> </w:t>
-      </w:r>
-      <w:r>
-        <w:rPr>
-          <w:i/>
-          <w:iCs/>
-        </w:rPr>
-        <w:t xml:space="preserve">15</w:t>
-      </w:r>
-      <w:r>
-        <w:t xml:space="preserve">(1), 5.</w:t>
+        <w:t xml:space="preserve"> </w:t>
+      </w:r>
+      <w:r>
+        <w:t xml:space="preserve">15 (1): 5.</w:t>
       </w:r>
       <w:r>
         <w:t xml:space="preserve"> </w:t>
@@ -4110,15 +3882,24 @@
           <w:t xml:space="preserve">https://doi.org/10.1186/1471-2458-15-5</w:t>
         </w:r>
       </w:hyperlink>
+      <w:r>
+        <w:t xml:space="preserve">.</w:t>
+      </w:r>
     </w:p>
     <w:bookmarkEnd w:id="62"/>
     <w:bookmarkStart w:id="64" w:name="ref-leysDetectingOutliersNot2013"/>
     <w:p>
       <w:pPr>
-        <w:pStyle w:val="Literaturverzeichnis"/>
-      </w:pPr>
-      <w:r>
-        <w:t xml:space="preserve">Leys, C., Ley, C., Klein, O., Bernard, P., &amp; Licata, L. (2013). Detecting outliers:</w:t>
+        <w:pStyle w:val="Bibliography"/>
+      </w:pPr>
+      <w:r>
+        <w:t xml:space="preserve">Leys, Christophe, Christophe Ley, Olivier Klein, Philippe Bernard, and Laurent Licata. 2013.</w:t>
+      </w:r>
+      <w:r>
+        <w:t xml:space="preserve"> </w:t>
+      </w:r>
+      <w:r>
+        <w:t xml:space="preserve">“Detecting Outliers:</w:t>
       </w:r>
       <w:r>
         <w:t xml:space="preserve"> </w:t>
@@ -4130,7 +3911,7 @@
         <w:t xml:space="preserve"> </w:t>
       </w:r>
       <w:r>
-        <w:t xml:space="preserve">not use standard deviation around the mean, use absolute deviation around the median.</w:t>
+        <w:t xml:space="preserve">Not Use Standard Deviation Around the Mean, Use Absolute Deviation Around the Median.”</w:t>
       </w:r>
       <w:r>
         <w:t xml:space="preserve"> </w:t>
@@ -4143,20 +3924,10 @@
         <w:t xml:space="preserve">Journal of Experimental Social Psychology</w:t>
       </w:r>
       <w:r>
-        <w:t xml:space="preserve">,</w:t>
-      </w:r>
-      <w:r>
-        <w:t xml:space="preserve"> </w:t>
-      </w:r>
-      <w:r>
-        <w:rPr>
-          <w:i/>
-          <w:iCs/>
-        </w:rPr>
-        <w:t xml:space="preserve">49</w:t>
-      </w:r>
-      <w:r>
-        <w:t xml:space="preserve">(4), 764–766.</w:t>
+        <w:t xml:space="preserve"> </w:t>
+      </w:r>
+      <w:r>
+        <w:t xml:space="preserve">49 (4): 764–66.</w:t>
       </w:r>
       <w:r>
         <w:t xml:space="preserve"> </w:t>
@@ -4169,15 +3940,24 @@
           <w:t xml:space="preserve">https://doi.org/10.1016/j.jesp.2013.03.013</w:t>
         </w:r>
       </w:hyperlink>
+      <w:r>
+        <w:t xml:space="preserve">.</w:t>
+      </w:r>
     </w:p>
     <w:bookmarkEnd w:id="64"/>
     <w:bookmarkStart w:id="66" w:name="ref-pinotdemoiraEUChildCohort2021"/>
     <w:p>
       <w:pPr>
-        <w:pStyle w:val="Literaturverzeichnis"/>
-      </w:pPr>
-      <w:r>
-        <w:t xml:space="preserve">Pinot De Moira, A., Haakma, S., Strandberg-Larsen, K., Van Enckevort, E., Kooijman, M., Cadman, T., … Nybo Andersen, A.-M. (2021). The</w:t>
+        <w:pStyle w:val="Bibliography"/>
+      </w:pPr>
+      <w:r>
+        <w:t xml:space="preserve">Pinot De Moira, Angela, Sido Haakma, Katrine Strandberg-Larsen, Esther Van Enckevort, Marjolein Kooijman, Tim Cadman, Marloes Cardol, et al. 2021.</w:t>
+      </w:r>
+      <w:r>
+        <w:t xml:space="preserve"> </w:t>
+      </w:r>
+      <w:r>
+        <w:t xml:space="preserve">“The</w:t>
       </w:r>
       <w:r>
         <w:t xml:space="preserve"> </w:t>
@@ -4186,13 +3966,13 @@
         <w:t xml:space="preserve">EU Child Cohort Network</w:t>
       </w:r>
       <w:r>
-        <w:t xml:space="preserve">’s core data: Establishing a set of findable, accessible, interoperable and re-usable (</w:t>
+        <w:t xml:space="preserve">’s Core Data: Establishing a Set of Findable, Accessible, Interoperable and Re-Usable (</w:t>
       </w:r>
       <w:r>
         <w:t xml:space="preserve">FAIR</w:t>
       </w:r>
       <w:r>
-        <w:t xml:space="preserve">) variables.</w:t>
+        <w:t xml:space="preserve">) Variables.”</w:t>
       </w:r>
       <w:r>
         <w:t xml:space="preserve"> </w:t>
@@ -4205,20 +3985,10 @@
         <w:t xml:space="preserve">European Journal of Epidemiology</w:t>
       </w:r>
       <w:r>
-        <w:t xml:space="preserve">,</w:t>
-      </w:r>
-      <w:r>
-        <w:t xml:space="preserve"> </w:t>
-      </w:r>
-      <w:r>
-        <w:rPr>
-          <w:i/>
-          <w:iCs/>
-        </w:rPr>
-        <w:t xml:space="preserve">36</w:t>
-      </w:r>
-      <w:r>
-        <w:t xml:space="preserve">(5), 565–580.</w:t>
+        <w:t xml:space="preserve"> </w:t>
+      </w:r>
+      <w:r>
+        <w:t xml:space="preserve">36 (5): 565–80.</w:t>
       </w:r>
       <w:r>
         <w:t xml:space="preserve"> </w:t>
@@ -4231,15 +4001,24 @@
           <w:t xml:space="preserve">https://doi.org/10.1007/s10654-021-00733-9</w:t>
         </w:r>
       </w:hyperlink>
+      <w:r>
+        <w:t xml:space="preserve">.</w:t>
+      </w:r>
     </w:p>
     <w:bookmarkEnd w:id="66"/>
     <w:bookmarkStart w:id="68" w:name="ref-ridleyMultimediaActivityRecall2006"/>
     <w:p>
       <w:pPr>
-        <w:pStyle w:val="Literaturverzeichnis"/>
-      </w:pPr>
-      <w:r>
-        <w:t xml:space="preserve">Ridley, K., Olds, T. S., &amp; Hill, A. (2006). The</w:t>
+        <w:pStyle w:val="Bibliography"/>
+      </w:pPr>
+      <w:r>
+        <w:t xml:space="preserve">Ridley, Kate, Tim S Olds, and Alison Hill. 2006.</w:t>
+      </w:r>
+      <w:r>
+        <w:t xml:space="preserve"> </w:t>
+      </w:r>
+      <w:r>
+        <w:t xml:space="preserve">“The</w:t>
       </w:r>
       <w:r>
         <w:t xml:space="preserve"> </w:t>
@@ -4251,13 +4030,13 @@
         <w:t xml:space="preserve"> </w:t>
       </w:r>
       <w:r>
-        <w:t xml:space="preserve">activity recall for children and adolescents (</w:t>
+        <w:t xml:space="preserve">Activity Recall for Children and Adolescents (</w:t>
       </w:r>
       <w:r>
         <w:t xml:space="preserve">MARCA</w:t>
       </w:r>
       <w:r>
-        <w:t xml:space="preserve">): Development and evaluation.</w:t>
+        <w:t xml:space="preserve">): Development and Evaluation.”</w:t>
       </w:r>
       <w:r>
         <w:t xml:space="preserve"> </w:t>
@@ -4270,20 +4049,10 @@
         <w:t xml:space="preserve">International Journal of Behavioral Nutrition and Physical Activity</w:t>
       </w:r>
       <w:r>
-        <w:t xml:space="preserve">,</w:t>
-      </w:r>
-      <w:r>
-        <w:t xml:space="preserve"> </w:t>
-      </w:r>
-      <w:r>
-        <w:rPr>
-          <w:i/>
-          <w:iCs/>
-        </w:rPr>
-        <w:t xml:space="preserve">3</w:t>
-      </w:r>
-      <w:r>
-        <w:t xml:space="preserve">(1), 10.</w:t>
+        <w:t xml:space="preserve"> </w:t>
+      </w:r>
+      <w:r>
+        <w:t xml:space="preserve">3 (1): 10.</w:t>
       </w:r>
       <w:r>
         <w:t xml:space="preserve"> </w:t>
@@ -4296,15 +4065,24 @@
           <w:t xml:space="preserve">https://doi.org/10.1186/1479-5868-3-10</w:t>
         </w:r>
       </w:hyperlink>
+      <w:r>
+        <w:t xml:space="preserve">.</w:t>
+      </w:r>
     </w:p>
     <w:bookmarkEnd w:id="68"/>
     <w:bookmarkStart w:id="70" w:name="ref-sandersUmbrellaReviewBenefits2023"/>
     <w:p>
       <w:pPr>
-        <w:pStyle w:val="Literaturverzeichnis"/>
-      </w:pPr>
-      <w:r>
-        <w:t xml:space="preserve">Sanders, T., Noetel, M., Parker, P., Del Pozo Cruz, B., Biddle, S., Ronto, R., … Lonsdale, C. (2023). An umbrella review of the benefits and risks associated with youths’ interactions with electronic screens.</w:t>
+        <w:pStyle w:val="Bibliography"/>
+      </w:pPr>
+      <w:r>
+        <w:t xml:space="preserve">Sanders, Taren, Michael Noetel, Philip Parker, Borja Del Pozo Cruz, Stuart Biddle, Rimante Ronto, Ryan Hulteen, et al. 2023.</w:t>
+      </w:r>
+      <w:r>
+        <w:t xml:space="preserve"> </w:t>
+      </w:r>
+      <w:r>
+        <w:t xml:space="preserve">“An Umbrella Review of the Benefits and Risks Associated with Youths’ Interactions with Electronic Screens.”</w:t>
       </w:r>
       <w:r>
         <w:t xml:space="preserve"> </w:t>
@@ -4317,20 +4095,10 @@
         <w:t xml:space="preserve">Nature Human Behaviour</w:t>
       </w:r>
       <w:r>
-        <w:t xml:space="preserve">,</w:t>
-      </w:r>
-      <w:r>
-        <w:t xml:space="preserve"> </w:t>
-      </w:r>
-      <w:r>
-        <w:rPr>
-          <w:i/>
-          <w:iCs/>
-        </w:rPr>
-        <w:t xml:space="preserve">8</w:t>
-      </w:r>
-      <w:r>
-        <w:t xml:space="preserve">(1), 82–99.</w:t>
+        <w:t xml:space="preserve"> </w:t>
+      </w:r>
+      <w:r>
+        <w:t xml:space="preserve">8 (1): 82–99.</w:t>
       </w:r>
       <w:r>
         <w:t xml:space="preserve"> </w:t>
@@ -4343,15 +4111,24 @@
           <w:t xml:space="preserve">https://doi.org/10.1038/s41562-023-01712-8</w:t>
         </w:r>
       </w:hyperlink>
+      <w:r>
+        <w:t xml:space="preserve">.</w:t>
+      </w:r>
     </w:p>
     <w:bookmarkEnd w:id="70"/>
     <w:bookmarkStart w:id="72" w:name="ref-schmitzReliabilityValidityBrief2004"/>
     <w:p>
       <w:pPr>
-        <w:pStyle w:val="Literaturverzeichnis"/>
-      </w:pPr>
-      <w:r>
-        <w:t xml:space="preserve">Schmitz, K. H., Harnack, L., Fulton, J. E., Jacobs, D. R., Gao, S., Lytle, L. A., &amp; Van Coevering, P. (2004). Reliability and</w:t>
+        <w:pStyle w:val="Bibliography"/>
+      </w:pPr>
+      <w:r>
+        <w:t xml:space="preserve">Schmitz, Kathryn H., Lisa Harnack, Janet E. Fulton, David R. Jacobs, Shujun Gao, Leslie A. Lytle, and Pam Van Coevering. 2004.</w:t>
+      </w:r>
+      <w:r>
+        <w:t xml:space="preserve"> </w:t>
+      </w:r>
+      <w:r>
+        <w:t xml:space="preserve">“Reliability and</w:t>
       </w:r>
       <w:r>
         <w:t xml:space="preserve"> </w:t>
@@ -4408,7 +4185,7 @@
         <w:t xml:space="preserve">Middle School Children</w:t>
       </w:r>
       <w:r>
-        <w:t xml:space="preserve">.</w:t>
+        <w:t xml:space="preserve">.”</w:t>
       </w:r>
       <w:r>
         <w:t xml:space="preserve"> </w:t>
@@ -4421,20 +4198,10 @@
         <w:t xml:space="preserve">Journal of School Health</w:t>
       </w:r>
       <w:r>
-        <w:t xml:space="preserve">,</w:t>
-      </w:r>
-      <w:r>
-        <w:t xml:space="preserve"> </w:t>
-      </w:r>
-      <w:r>
-        <w:rPr>
-          <w:i/>
-          <w:iCs/>
-        </w:rPr>
-        <w:t xml:space="preserve">74</w:t>
-      </w:r>
-      <w:r>
-        <w:t xml:space="preserve">(9), 370–377.</w:t>
+        <w:t xml:space="preserve"> </w:t>
+      </w:r>
+      <w:r>
+        <w:t xml:space="preserve">74 (9): 370–77.</w:t>
       </w:r>
       <w:r>
         <w:t xml:space="preserve"> </w:t>
@@ -4447,28 +4214,22 @@
           <w:t xml:space="preserve">https://doi.org/10.1111/j.1746-1561.2004.tb06632.x</w:t>
         </w:r>
       </w:hyperlink>
+      <w:r>
+        <w:t xml:space="preserve">.</w:t>
+      </w:r>
     </w:p>
     <w:bookmarkEnd w:id="72"/>
     <w:bookmarkEnd w:id="73"/>
     <w:bookmarkEnd w:id="74"/>
     <w:bookmarkEnd w:id="75"/>
-    <w:sectPr>
-      <w:headerReference r:id="rId9" w:type="even"/>
-      <w:headerReference r:id="rId11" w:type="default"/>
-      <w:headerReference r:id="rId10" w:type="first"/>
-      <w:pgSz w:h="15840" w:w="12240"/>
-      <w:pgMar w:bottom="1134" w:footer="720" w:gutter="0" w:header="720" w:left="1417" w:right="1417" w:top="1417"/>
-      <w:cols w:space="720"/>
-      <w:titlePg/>
-      <w:docGrid w:linePitch="326"/>
-    </w:sectPr>
+    <w:sectPr/>
   </w:body>
 </w:document>
 </file>
 
 <file path=word/comments.xml><?xml version="1.0" encoding="utf-8"?>
 <w:comments xmlns:w="http://schemas.openxmlformats.org/wordprocessingml/2006/main" xmlns:m="http://schemas.openxmlformats.org/officeDocument/2006/math" xmlns:r="http://schemas.openxmlformats.org/officeDocument/2006/relationships" xmlns:o="urn:schemas-microsoft-com:office:office" xmlns:v="urn:schemas-microsoft-com:vml" xmlns:w10="urn:schemas-microsoft-com:office:word" xmlns:a="http://schemas.openxmlformats.org/drawingml/2006/main" xmlns:pic="http://schemas.openxmlformats.org/drawingml/2006/picture" xmlns:wp="http://schemas.openxmlformats.org/drawingml/2006/wordprocessingDrawing">
-  <w:comment w:id="0" w:author="Taren Sanders" w:date="2025-01-29T02:40:11Z">
+  <w:comment w:id="0" w:author="Taren Sanders" w:date="2025-01-29T03:05:30Z">
     <w:p>
       <w:pPr>
         <w:pStyle w:val="CommentText"/>
@@ -4484,7 +4245,7 @@
       </w:r>
     </w:p>
   </w:comment>
-  <w:comment w:id="1" w:author="Taren Sanders" w:date="2025-01-29T02:40:11Z">
+  <w:comment w:id="1" w:author="Taren Sanders" w:date="2025-01-29T03:05:30Z">
     <w:p>
       <w:pPr>
         <w:pStyle w:val="CommentText"/>
@@ -4500,7 +4261,7 @@
       </w:r>
     </w:p>
   </w:comment>
-  <w:comment w:id="2" w:author="Taren Sanders" w:date="2025-01-29T02:40:11Z">
+  <w:comment w:id="2" w:author="Taren Sanders" w:date="2025-01-29T03:05:30Z">
     <w:p>
       <w:pPr>
         <w:pStyle w:val="CommentText"/>
@@ -4516,7 +4277,7 @@
       </w:r>
     </w:p>
   </w:comment>
-  <w:comment w:id="3" w:author="Taren Sanders" w:date="2025-01-29T02:40:11Z">
+  <w:comment w:id="3" w:author="Taren Sanders" w:date="2025-01-29T03:05:30Z">
     <w:p>
       <w:pPr>
         <w:pStyle w:val="CommentText"/>
@@ -4532,7 +4293,7 @@
       </w:r>
     </w:p>
   </w:comment>
-  <w:comment w:id="4" w:author="Taren Sanders" w:date="2025-01-29T02:40:11Z">
+  <w:comment w:id="4" w:author="Taren Sanders" w:date="2025-01-29T03:05:30Z">
     <w:p>
       <w:pPr>
         <w:pStyle w:val="CommentText"/>
@@ -4548,7 +4309,7 @@
       </w:r>
     </w:p>
   </w:comment>
-  <w:comment w:id="5" w:author="Taren Sanders" w:date="2025-01-29T02:40:11Z">
+  <w:comment w:id="5" w:author="Taren Sanders" w:date="2025-01-29T03:05:30Z">
     <w:p>
       <w:pPr>
         <w:pStyle w:val="CommentText"/>
@@ -4564,7 +4325,7 @@
       </w:r>
     </w:p>
   </w:comment>
-  <w:comment w:id="6" w:author="Taren Sanders" w:date="2025-01-29T02:40:11Z">
+  <w:comment w:id="6" w:author="Taren Sanders" w:date="2025-01-29T03:05:30Z">
     <w:p>
       <w:pPr>
         <w:pStyle w:val="CommentText"/>
@@ -4580,7 +4341,7 @@
       </w:r>
     </w:p>
   </w:comment>
-  <w:comment w:id="7" w:author="Taren Sanders" w:date="2025-01-29T02:40:11Z">
+  <w:comment w:id="7" w:author="Taren Sanders" w:date="2025-01-29T03:05:30Z">
     <w:p>
       <w:pPr>
         <w:pStyle w:val="CommentText"/>
@@ -4596,7 +4357,7 @@
       </w:r>
     </w:p>
   </w:comment>
-  <w:comment w:id="8" w:author="Taren Sanders" w:date="2025-01-29T02:40:11Z">
+  <w:comment w:id="8" w:author="Taren Sanders" w:date="2025-01-29T03:05:30Z">
     <w:p>
       <w:pPr>
         <w:pStyle w:val="CommentText"/>
@@ -4624,7 +4385,7 @@
       </w:r>
     </w:p>
   </w:comment>
-  <w:comment w:id="9" w:author="Taren Sanders" w:date="2025-01-29T02:40:11Z">
+  <w:comment w:id="9" w:author="Taren Sanders" w:date="2025-01-29T03:05:30Z">
     <w:p>
       <w:pPr>
         <w:pStyle w:val="CommentText"/>
@@ -4640,7 +4401,7 @@
       </w:r>
     </w:p>
   </w:comment>
-  <w:comment w:id="10" w:author="Taren Sanders" w:date="2025-01-29T02:40:11Z">
+  <w:comment w:id="10" w:author="Taren Sanders" w:date="2025-01-29T03:05:30Z">
     <w:p>
       <w:pPr>
         <w:pStyle w:val="CommentText"/>
@@ -4678,865 +4439,8 @@
 </w:footnotes>
 </file>
 
-<file path=word/header1.xml><?xml version="1.0" encoding="utf-8"?>
-<w:hdr xmlns:wpc="http://schemas.microsoft.com/office/word/2010/wordprocessingCanvas" xmlns:cx="http://schemas.microsoft.com/office/drawing/2014/chartex" xmlns:cx1="http://schemas.microsoft.com/office/drawing/2015/9/8/chartex" xmlns:cx2="http://schemas.microsoft.com/office/drawing/2015/10/21/chartex" xmlns:cx3="http://schemas.microsoft.com/office/drawing/2016/5/9/chartex" xmlns:cx4="http://schemas.microsoft.com/office/drawing/2016/5/10/chartex" xmlns:cx5="http://schemas.microsoft.com/office/drawing/2016/5/11/chartex" xmlns:cx6="http://schemas.microsoft.com/office/drawing/2016/5/12/chartex" xmlns:cx7="http://schemas.microsoft.com/office/drawing/2016/5/13/chartex" xmlns:cx8="http://schemas.microsoft.com/office/drawing/2016/5/14/chartex" xmlns:mc="http://schemas.openxmlformats.org/markup-compatibility/2006" xmlns:aink="http://schemas.microsoft.com/office/drawing/2016/ink" xmlns:am3d="http://schemas.microsoft.com/office/drawing/2017/model3d" xmlns:o="urn:schemas-microsoft-com:office:office" xmlns:r="http://schemas.openxmlformats.org/officeDocument/2006/relationships" xmlns:m="http://schemas.openxmlformats.org/officeDocument/2006/math" xmlns:v="urn:schemas-microsoft-com:vml" xmlns:wp14="http://schemas.microsoft.com/office/word/2010/wordprocessingDrawing" xmlns:wp="http://schemas.openxmlformats.org/drawingml/2006/wordprocessingDrawing" xmlns:w10="urn:schemas-microsoft-com:office:word" xmlns:w="http://schemas.openxmlformats.org/wordprocessingml/2006/main" xmlns:w14="http://schemas.microsoft.com/office/word/2010/wordml" xmlns:w15="http://schemas.microsoft.com/office/word/2012/wordml" xmlns:w16cid="http://schemas.microsoft.com/office/word/2016/wordml/cid" xmlns:w16se="http://schemas.microsoft.com/office/word/2015/wordml/symex" xmlns:wpg="http://schemas.microsoft.com/office/word/2010/wordprocessingGroup" xmlns:wpi="http://schemas.microsoft.com/office/word/2010/wordprocessingInk" xmlns:wne="http://schemas.microsoft.com/office/word/2006/wordml" xmlns:wps="http://schemas.microsoft.com/office/word/2010/wordprocessingShape" mc:Ignorable="w14 w15 w16se w16cid wp14">
-  <w:sdt>
-    <w:sdtPr>
-      <w:rPr>
-        <w:rStyle w:val="Seitenzahl"/>
-      </w:rPr>
-      <w:id w:val="509259971"/>
-      <w:docPartObj>
-        <w:docPartGallery w:val="Page Numbers (Top of Page)"/>
-        <w:docPartUnique/>
-      </w:docPartObj>
-    </w:sdtPr>
-    <w:sdtEndPr>
-      <w:rPr>
-        <w:rStyle w:val="Seitenzahl"/>
-      </w:rPr>
-    </w:sdtEndPr>
-    <w:sdtContent>
-      <w:p>
-        <w:pPr>
-          <w:pStyle w:val="Kopfzeile"/>
-          <w:framePr w:wrap="none" w:vAnchor="text" w:hAnchor="margin" w:xAlign="right" w:y="1"/>
-          <w:rPr>
-            <w:rStyle w:val="Seitenzahl"/>
-          </w:rPr>
-        </w:pPr>
-        <w:r>
-          <w:rPr>
-            <w:rStyle w:val="Seitenzahl"/>
-          </w:rPr>
-          <w:fldChar w:fldCharType="begin"/>
-        </w:r>
-        <w:r>
-          <w:rPr>
-            <w:rStyle w:val="Seitenzahl"/>
-          </w:rPr>
-          <w:instrText xml:space="preserve"> PAGE </w:instrText>
-        </w:r>
-        <w:r>
-          <w:rPr>
-            <w:rStyle w:val="Seitenzahl"/>
-          </w:rPr>
-          <w:fldChar w:fldCharType="end"/>
-        </w:r>
-      </w:p>
-    </w:sdtContent>
-  </w:sdt>
-  <w:p>
-    <w:pPr>
-      <w:pStyle w:val="Kopfzeile"/>
-      <w:ind w:right="360"/>
-    </w:pPr>
-  </w:p>
-</w:hdr>
-</file>
-
-<file path=word/header2.xml><?xml version="1.0" encoding="utf-8"?>
-<w:hdr xmlns:wpc="http://schemas.microsoft.com/office/word/2010/wordprocessingCanvas" xmlns:cx="http://schemas.microsoft.com/office/drawing/2014/chartex" xmlns:cx1="http://schemas.microsoft.com/office/drawing/2015/9/8/chartex" xmlns:cx2="http://schemas.microsoft.com/office/drawing/2015/10/21/chartex" xmlns:cx3="http://schemas.microsoft.com/office/drawing/2016/5/9/chartex" xmlns:cx4="http://schemas.microsoft.com/office/drawing/2016/5/10/chartex" xmlns:cx5="http://schemas.microsoft.com/office/drawing/2016/5/11/chartex" xmlns:cx6="http://schemas.microsoft.com/office/drawing/2016/5/12/chartex" xmlns:cx7="http://schemas.microsoft.com/office/drawing/2016/5/13/chartex" xmlns:cx8="http://schemas.microsoft.com/office/drawing/2016/5/14/chartex" xmlns:mc="http://schemas.openxmlformats.org/markup-compatibility/2006" xmlns:aink="http://schemas.microsoft.com/office/drawing/2016/ink" xmlns:am3d="http://schemas.microsoft.com/office/drawing/2017/model3d" xmlns:o="urn:schemas-microsoft-com:office:office" xmlns:r="http://schemas.openxmlformats.org/officeDocument/2006/relationships" xmlns:m="http://schemas.openxmlformats.org/officeDocument/2006/math" xmlns:v="urn:schemas-microsoft-com:vml" xmlns:wp14="http://schemas.microsoft.com/office/word/2010/wordprocessingDrawing" xmlns:wp="http://schemas.openxmlformats.org/drawingml/2006/wordprocessingDrawing" xmlns:w10="urn:schemas-microsoft-com:office:word" xmlns:w="http://schemas.openxmlformats.org/wordprocessingml/2006/main" xmlns:w14="http://schemas.microsoft.com/office/word/2010/wordml" xmlns:w15="http://schemas.microsoft.com/office/word/2012/wordml" xmlns:w16cid="http://schemas.microsoft.com/office/word/2016/wordml/cid" xmlns:w16se="http://schemas.microsoft.com/office/word/2015/wordml/symex" xmlns:wpg="http://schemas.microsoft.com/office/word/2010/wordprocessingGroup" xmlns:wpi="http://schemas.microsoft.com/office/word/2010/wordprocessingInk" xmlns:wne="http://schemas.microsoft.com/office/word/2006/wordml" xmlns:wps="http://schemas.microsoft.com/office/word/2010/wordprocessingShape" mc:Ignorable="w14 w15 w16se w16cid wp14">
-  <w:sdt>
-    <w:sdtPr>
-      <w:rPr>
-        <w:rStyle w:val="Seitenzahl"/>
-      </w:rPr>
-      <w:id w:val="-1922177194"/>
-      <w:docPartObj>
-        <w:docPartGallery w:val="Page Numbers (Top of Page)"/>
-        <w:docPartUnique/>
-      </w:docPartObj>
-    </w:sdtPr>
-    <w:sdtEndPr>
-      <w:rPr>
-        <w:rStyle w:val="Seitenzahl"/>
-      </w:rPr>
-    </w:sdtEndPr>
-    <w:sdtContent>
-      <w:p>
-        <w:pPr>
-          <w:pStyle w:val="Kopfzeile"/>
-          <w:framePr w:wrap="none" w:vAnchor="text" w:hAnchor="margin" w:xAlign="right" w:y="1"/>
-          <w:rPr>
-            <w:rStyle w:val="Seitenzahl"/>
-          </w:rPr>
-        </w:pPr>
-        <w:r>
-          <w:rPr>
-            <w:rStyle w:val="Seitenzahl"/>
-          </w:rPr>
-          <w:fldChar w:fldCharType="begin"/>
-        </w:r>
-        <w:r>
-          <w:rPr>
-            <w:rStyle w:val="Seitenzahl"/>
-          </w:rPr>
-          <w:instrText xml:space="preserve"> PAGE </w:instrText>
-        </w:r>
-        <w:r>
-          <w:rPr>
-            <w:rStyle w:val="Seitenzahl"/>
-          </w:rPr>
-          <w:fldChar w:fldCharType="separate"/>
-        </w:r>
-        <w:r>
-          <w:rPr>
-            <w:rStyle w:val="Seitenzahl"/>
-            <w:noProof/>
-          </w:rPr>
-          <w:t>1</w:t>
-        </w:r>
-        <w:r>
-          <w:rPr>
-            <w:rStyle w:val="Seitenzahl"/>
-          </w:rPr>
-          <w:fldChar w:fldCharType="end"/>
-        </w:r>
-      </w:p>
-    </w:sdtContent>
-  </w:sdt>
-  <w:p>
-    <w:pPr>
-      <w:pStyle w:val="Kopfzeile"/>
-      <w:ind w:right="360"/>
-    </w:pPr>
-    <w:r>
-      <w:t>BIGGER PICTURE</w:t>
-    </w:r>
-  </w:p>
-</w:hdr>
-</file>
-
-<file path=word/header3.xml><?xml version="1.0" encoding="utf-8"?>
-<w:hdr xmlns:wpc="http://schemas.microsoft.com/office/word/2010/wordprocessingCanvas" xmlns:cx="http://schemas.microsoft.com/office/drawing/2014/chartex" xmlns:cx1="http://schemas.microsoft.com/office/drawing/2015/9/8/chartex" xmlns:cx2="http://schemas.microsoft.com/office/drawing/2015/10/21/chartex" xmlns:cx3="http://schemas.microsoft.com/office/drawing/2016/5/9/chartex" xmlns:cx4="http://schemas.microsoft.com/office/drawing/2016/5/10/chartex" xmlns:cx5="http://schemas.microsoft.com/office/drawing/2016/5/11/chartex" xmlns:cx6="http://schemas.microsoft.com/office/drawing/2016/5/12/chartex" xmlns:cx7="http://schemas.microsoft.com/office/drawing/2016/5/13/chartex" xmlns:cx8="http://schemas.microsoft.com/office/drawing/2016/5/14/chartex" xmlns:mc="http://schemas.openxmlformats.org/markup-compatibility/2006" xmlns:aink="http://schemas.microsoft.com/office/drawing/2016/ink" xmlns:am3d="http://schemas.microsoft.com/office/drawing/2017/model3d" xmlns:o="urn:schemas-microsoft-com:office:office" xmlns:r="http://schemas.openxmlformats.org/officeDocument/2006/relationships" xmlns:m="http://schemas.openxmlformats.org/officeDocument/2006/math" xmlns:v="urn:schemas-microsoft-com:vml" xmlns:wp14="http://schemas.microsoft.com/office/word/2010/wordprocessingDrawing" xmlns:wp="http://schemas.openxmlformats.org/drawingml/2006/wordprocessingDrawing" xmlns:w10="urn:schemas-microsoft-com:office:word" xmlns:w="http://schemas.openxmlformats.org/wordprocessingml/2006/main" xmlns:w14="http://schemas.microsoft.com/office/word/2010/wordml" xmlns:w15="http://schemas.microsoft.com/office/word/2012/wordml" xmlns:w16cid="http://schemas.microsoft.com/office/word/2016/wordml/cid" xmlns:w16se="http://schemas.microsoft.com/office/word/2015/wordml/symex" xmlns:wpg="http://schemas.microsoft.com/office/word/2010/wordprocessingGroup" xmlns:wpi="http://schemas.microsoft.com/office/word/2010/wordprocessingInk" xmlns:wne="http://schemas.microsoft.com/office/word/2006/wordml" xmlns:wps="http://schemas.microsoft.com/office/word/2010/wordprocessingShape" mc:Ignorable="w14 w15 w16se w16cid wp14">
-  <w:sdt>
-    <w:sdtPr>
-      <w:rPr>
-        <w:rStyle w:val="Seitenzahl"/>
-      </w:rPr>
-      <w:id w:val="1389921216"/>
-      <w:docPartObj>
-        <w:docPartGallery w:val="Page Numbers (Top of Page)"/>
-        <w:docPartUnique/>
-      </w:docPartObj>
-    </w:sdtPr>
-    <w:sdtEndPr>
-      <w:rPr>
-        <w:rStyle w:val="Seitenzahl"/>
-      </w:rPr>
-    </w:sdtEndPr>
-    <w:sdtContent>
-      <w:p>
-        <w:pPr>
-          <w:pStyle w:val="Kopfzeile"/>
-          <w:framePr w:wrap="none" w:vAnchor="text" w:hAnchor="margin" w:xAlign="right" w:y="1"/>
-          <w:rPr>
-            <w:rStyle w:val="Seitenzahl"/>
-          </w:rPr>
-        </w:pPr>
-        <w:r>
-          <w:rPr>
-            <w:rStyle w:val="Seitenzahl"/>
-          </w:rPr>
-          <w:fldChar w:fldCharType="begin"/>
-        </w:r>
-        <w:r>
-          <w:rPr>
-            <w:rStyle w:val="Seitenzahl"/>
-          </w:rPr>
-          <w:instrText xml:space="preserve"> PAGE </w:instrText>
-        </w:r>
-        <w:r>
-          <w:rPr>
-            <w:rStyle w:val="Seitenzahl"/>
-          </w:rPr>
-          <w:fldChar w:fldCharType="separate"/>
-        </w:r>
-        <w:r>
-          <w:rPr>
-            <w:rStyle w:val="Seitenzahl"/>
-            <w:noProof/>
-          </w:rPr>
-          <w:t>1</w:t>
-        </w:r>
-        <w:r>
-          <w:rPr>
-            <w:rStyle w:val="Seitenzahl"/>
-          </w:rPr>
-          <w:fldChar w:fldCharType="end"/>
-        </w:r>
-      </w:p>
-    </w:sdtContent>
-  </w:sdt>
-  <w:p>
-    <w:pPr>
-      <w:pStyle w:val="Kopfzeile"/>
-      <w:ind w:right="360"/>
-    </w:pPr>
-    <w:r>
-      <w:t xml:space="preserve">Running head: </w:t>
-    </w:r>
-    <w:r>
-      <w:t>BIGGER PICTURE</w:t>
-    </w:r>
-  </w:p>
-</w:hdr>
-</file>
-
 <file path=word/numbering.xml><?xml version="1.0" encoding="utf-8"?>
-<w:numbering xmlns:aink="http://schemas.microsoft.com/office/drawing/2016/ink" xmlns:am3d="http://schemas.microsoft.com/office/drawing/2017/model3d" xmlns:cx="http://schemas.microsoft.com/office/drawing/2014/chartex" xmlns:cx1="http://schemas.microsoft.com/office/drawing/2015/9/8/chartex" xmlns:cx2="http://schemas.microsoft.com/office/drawing/2015/10/21/chartex" xmlns:cx3="http://schemas.microsoft.com/office/drawing/2016/5/9/chartex" xmlns:cx4="http://schemas.microsoft.com/office/drawing/2016/5/10/chartex" xmlns:cx5="http://schemas.microsoft.com/office/drawing/2016/5/11/chartex" xmlns:cx6="http://schemas.microsoft.com/office/drawing/2016/5/12/chartex" xmlns:cx7="http://schemas.microsoft.com/office/drawing/2016/5/13/chartex" xmlns:cx8="http://schemas.microsoft.com/office/drawing/2016/5/14/chartex" xmlns:m="http://schemas.openxmlformats.org/officeDocument/2006/math" xmlns:mc="http://schemas.openxmlformats.org/markup-compatibility/2006" xmlns:o="urn:schemas-microsoft-com:office:office" xmlns:r="http://schemas.openxmlformats.org/officeDocument/2006/relationships" xmlns:v="urn:schemas-microsoft-com:vml" xmlns:w="http://schemas.openxmlformats.org/wordprocessingml/2006/main" xmlns:w10="urn:schemas-microsoft-com:office:word" xmlns:w14="http://schemas.microsoft.com/office/word/2010/wordml" xmlns:w15="http://schemas.microsoft.com/office/word/2012/wordml" xmlns:w16cid="http://schemas.microsoft.com/office/word/2016/wordml/cid" xmlns:w16se="http://schemas.microsoft.com/office/word/2015/wordml/symex" xmlns:wne="http://schemas.microsoft.com/office/word/2006/wordml" xmlns:wp="http://schemas.openxmlformats.org/drawingml/2006/wordprocessingDrawing" xmlns:wp14="http://schemas.microsoft.com/office/word/2010/wordprocessingDrawing" xmlns:wpc="http://schemas.microsoft.com/office/word/2010/wordprocessingCanvas" xmlns:wpg="http://schemas.microsoft.com/office/word/2010/wordprocessingGroup" xmlns:wpi="http://schemas.microsoft.com/office/word/2010/wordprocessingInk" xmlns:wps="http://schemas.microsoft.com/office/word/2010/wordprocessingShape" mc:Ignorable="w14 w15 w16se w16cid wp14">
-  <w:abstractNum w15:restartNumberingAfterBreak="0" w:abstractNumId="0">
-    <w:nsid w:val="EA454B4C"/>
-    <w:multiLevelType w:val="multilevel"/>
-    <w:tmpl w:val="9E9C40B6"/>
-    <w:lvl w:ilvl="0">
-      <w:numFmt w:val="bullet"/>
-      <w:lvlText w:val="•"/>
-      <w:lvlJc w:val="left"/>
-      <w:pPr>
-        <w:tabs>
-          <w:tab w:pos="0" w:val="num"/>
-        </w:tabs>
-        <w:ind w:hanging="480" w:left="480"/>
-      </w:pPr>
-    </w:lvl>
-    <w:lvl w:ilvl="1">
-      <w:numFmt w:val="bullet"/>
-      <w:lvlText w:val="–"/>
-      <w:lvlJc w:val="left"/>
-      <w:pPr>
-        <w:tabs>
-          <w:tab w:pos="720" w:val="num"/>
-        </w:tabs>
-        <w:ind w:hanging="480" w:left="1200"/>
-      </w:pPr>
-    </w:lvl>
-    <w:lvl w:ilvl="2">
-      <w:numFmt w:val="bullet"/>
-      <w:lvlText w:val="•"/>
-      <w:lvlJc w:val="left"/>
-      <w:pPr>
-        <w:tabs>
-          <w:tab w:pos="1440" w:val="num"/>
-        </w:tabs>
-        <w:ind w:hanging="480" w:left="1920"/>
-      </w:pPr>
-    </w:lvl>
-    <w:lvl w:ilvl="3">
-      <w:numFmt w:val="bullet"/>
-      <w:lvlText w:val="–"/>
-      <w:lvlJc w:val="left"/>
-      <w:pPr>
-        <w:tabs>
-          <w:tab w:pos="2160" w:val="num"/>
-        </w:tabs>
-        <w:ind w:hanging="480" w:left="2640"/>
-      </w:pPr>
-    </w:lvl>
-    <w:lvl w:ilvl="4">
-      <w:numFmt w:val="bullet"/>
-      <w:lvlText w:val="•"/>
-      <w:lvlJc w:val="left"/>
-      <w:pPr>
-        <w:tabs>
-          <w:tab w:pos="2880" w:val="num"/>
-        </w:tabs>
-        <w:ind w:hanging="480" w:left="3360"/>
-      </w:pPr>
-    </w:lvl>
-    <w:lvl w:ilvl="5">
-      <w:numFmt w:val="bullet"/>
-      <w:lvlText w:val="–"/>
-      <w:lvlJc w:val="left"/>
-      <w:pPr>
-        <w:tabs>
-          <w:tab w:pos="3600" w:val="num"/>
-        </w:tabs>
-        <w:ind w:hanging="480" w:left="4080"/>
-      </w:pPr>
-    </w:lvl>
-    <w:lvl w:ilvl="6">
-      <w:numFmt w:val="bullet"/>
-      <w:lvlText w:val="•"/>
-      <w:lvlJc w:val="left"/>
-      <w:pPr>
-        <w:tabs>
-          <w:tab w:pos="4320" w:val="num"/>
-        </w:tabs>
-        <w:ind w:hanging="480" w:left="4800"/>
-      </w:pPr>
-    </w:lvl>
-    <w:lvl w:ilvl="7">
-      <w:numFmt w:val="bullet"/>
-      <w:lvlText w:val="–"/>
-      <w:lvlJc w:val="left"/>
-      <w:pPr>
-        <w:tabs>
-          <w:tab w:pos="5040" w:val="num"/>
-        </w:tabs>
-        <w:ind w:hanging="480" w:left="5520"/>
-      </w:pPr>
-    </w:lvl>
-    <w:lvl w:ilvl="8">
-      <w:numFmt w:val="bullet"/>
-      <w:lvlText w:val="•"/>
-      <w:lvlJc w:val="left"/>
-      <w:pPr>
-        <w:tabs>
-          <w:tab w:pos="5760" w:val="num"/>
-        </w:tabs>
-        <w:ind w:hanging="480" w:left="6240"/>
-      </w:pPr>
-    </w:lvl>
-  </w:abstractNum>
-  <w:abstractNum w15:restartNumberingAfterBreak="0" w:abstractNumId="1">
-    <w:nsid w:val="FFFFFF7C"/>
-    <w:multiLevelType w:val="singleLevel"/>
-    <w:tmpl w:val="1994828C"/>
-    <w:lvl w:ilvl="0">
-      <w:start w:val="1"/>
-      <w:numFmt w:val="decimal"/>
-      <w:lvlText w:val="%1."/>
-      <w:lvlJc w:val="left"/>
-      <w:pPr>
-        <w:tabs>
-          <w:tab w:pos="1492" w:val="num"/>
-        </w:tabs>
-        <w:ind w:hanging="360" w:left="1492"/>
-      </w:pPr>
-    </w:lvl>
-  </w:abstractNum>
-  <w:abstractNum w15:restartNumberingAfterBreak="0" w:abstractNumId="2">
-    <w:nsid w:val="FFFFFF7D"/>
-    <w:multiLevelType w:val="singleLevel"/>
-    <w:tmpl w:val="B2EC9CA4"/>
-    <w:lvl w:ilvl="0">
-      <w:start w:val="1"/>
-      <w:numFmt w:val="decimal"/>
-      <w:lvlText w:val="%1."/>
-      <w:lvlJc w:val="left"/>
-      <w:pPr>
-        <w:tabs>
-          <w:tab w:pos="1209" w:val="num"/>
-        </w:tabs>
-        <w:ind w:hanging="360" w:left="1209"/>
-      </w:pPr>
-    </w:lvl>
-  </w:abstractNum>
-  <w:abstractNum w15:restartNumberingAfterBreak="0" w:abstractNumId="3">
-    <w:nsid w:val="FFFFFF7E"/>
-    <w:multiLevelType w:val="singleLevel"/>
-    <w:tmpl w:val="AC524346"/>
-    <w:lvl w:ilvl="0">
-      <w:start w:val="1"/>
-      <w:numFmt w:val="decimal"/>
-      <w:lvlText w:val="%1."/>
-      <w:lvlJc w:val="left"/>
-      <w:pPr>
-        <w:tabs>
-          <w:tab w:pos="926" w:val="num"/>
-        </w:tabs>
-        <w:ind w:hanging="360" w:left="926"/>
-      </w:pPr>
-    </w:lvl>
-  </w:abstractNum>
-  <w:abstractNum w15:restartNumberingAfterBreak="0" w:abstractNumId="4">
-    <w:nsid w:val="FFFFFF7F"/>
-    <w:multiLevelType w:val="singleLevel"/>
-    <w:tmpl w:val="327C1EF2"/>
-    <w:lvl w:ilvl="0">
-      <w:start w:val="1"/>
-      <w:numFmt w:val="decimal"/>
-      <w:lvlText w:val="%1."/>
-      <w:lvlJc w:val="left"/>
-      <w:pPr>
-        <w:tabs>
-          <w:tab w:pos="643" w:val="num"/>
-        </w:tabs>
-        <w:ind w:hanging="360" w:left="643"/>
-      </w:pPr>
-    </w:lvl>
-  </w:abstractNum>
-  <w:abstractNum w15:restartNumberingAfterBreak="0" w:abstractNumId="5">
-    <w:nsid w:val="FFFFFF80"/>
-    <w:multiLevelType w:val="singleLevel"/>
-    <w:tmpl w:val="7EFC042E"/>
-    <w:lvl w:ilvl="0">
-      <w:start w:val="1"/>
-      <w:numFmt w:val="bullet"/>
-      <w:lvlText w:val=""/>
-      <w:lvlJc w:val="left"/>
-      <w:pPr>
-        <w:tabs>
-          <w:tab w:pos="1492" w:val="num"/>
-        </w:tabs>
-        <w:ind w:hanging="360" w:left="1492"/>
-      </w:pPr>
-      <w:rPr>
-        <w:rFonts w:ascii="Symbol" w:hAnsi="Symbol" w:hint="default"/>
-      </w:rPr>
-    </w:lvl>
-  </w:abstractNum>
-  <w:abstractNum w15:restartNumberingAfterBreak="0" w:abstractNumId="6">
-    <w:nsid w:val="FFFFFF81"/>
-    <w:multiLevelType w:val="singleLevel"/>
-    <w:tmpl w:val="D2187274"/>
-    <w:lvl w:ilvl="0">
-      <w:start w:val="1"/>
-      <w:numFmt w:val="bullet"/>
-      <w:lvlText w:val=""/>
-      <w:lvlJc w:val="left"/>
-      <w:pPr>
-        <w:tabs>
-          <w:tab w:pos="1209" w:val="num"/>
-        </w:tabs>
-        <w:ind w:hanging="360" w:left="1209"/>
-      </w:pPr>
-      <w:rPr>
-        <w:rFonts w:ascii="Symbol" w:hAnsi="Symbol" w:hint="default"/>
-      </w:rPr>
-    </w:lvl>
-  </w:abstractNum>
-  <w:abstractNum w15:restartNumberingAfterBreak="0" w:abstractNumId="7">
-    <w:nsid w:val="FFFFFF82"/>
-    <w:multiLevelType w:val="singleLevel"/>
-    <w:tmpl w:val="24C04FB0"/>
-    <w:lvl w:ilvl="0">
-      <w:start w:val="1"/>
-      <w:numFmt w:val="bullet"/>
-      <w:lvlText w:val=""/>
-      <w:lvlJc w:val="left"/>
-      <w:pPr>
-        <w:tabs>
-          <w:tab w:pos="926" w:val="num"/>
-        </w:tabs>
-        <w:ind w:hanging="360" w:left="926"/>
-      </w:pPr>
-      <w:rPr>
-        <w:rFonts w:ascii="Symbol" w:hAnsi="Symbol" w:hint="default"/>
-      </w:rPr>
-    </w:lvl>
-  </w:abstractNum>
-  <w:abstractNum w15:restartNumberingAfterBreak="0" w:abstractNumId="8">
-    <w:nsid w:val="FFFFFF83"/>
-    <w:multiLevelType w:val="singleLevel"/>
-    <w:tmpl w:val="92566E9E"/>
-    <w:lvl w:ilvl="0">
-      <w:start w:val="1"/>
-      <w:numFmt w:val="bullet"/>
-      <w:lvlText w:val=""/>
-      <w:lvlJc w:val="left"/>
-      <w:pPr>
-        <w:tabs>
-          <w:tab w:pos="643" w:val="num"/>
-        </w:tabs>
-        <w:ind w:hanging="360" w:left="643"/>
-      </w:pPr>
-      <w:rPr>
-        <w:rFonts w:ascii="Symbol" w:hAnsi="Symbol" w:hint="default"/>
-      </w:rPr>
-    </w:lvl>
-  </w:abstractNum>
-  <w:abstractNum w15:restartNumberingAfterBreak="0" w:abstractNumId="9">
-    <w:nsid w:val="FFFFFF88"/>
-    <w:multiLevelType w:val="singleLevel"/>
-    <w:tmpl w:val="9DF67442"/>
-    <w:lvl w:ilvl="0">
-      <w:start w:val="1"/>
-      <w:numFmt w:val="decimal"/>
-      <w:lvlText w:val="%1."/>
-      <w:lvlJc w:val="left"/>
-      <w:pPr>
-        <w:tabs>
-          <w:tab w:pos="360" w:val="num"/>
-        </w:tabs>
-        <w:ind w:hanging="360" w:left="360"/>
-      </w:pPr>
-    </w:lvl>
-  </w:abstractNum>
-  <w:abstractNum w15:restartNumberingAfterBreak="0" w:abstractNumId="10">
-    <w:nsid w:val="FFFFFF89"/>
-    <w:multiLevelType w:val="singleLevel"/>
-    <w:tmpl w:val="1D1E8ADA"/>
-    <w:lvl w:ilvl="0">
-      <w:start w:val="1"/>
-      <w:numFmt w:val="bullet"/>
-      <w:lvlText w:val=""/>
-      <w:lvlJc w:val="left"/>
-      <w:pPr>
-        <w:tabs>
-          <w:tab w:pos="360" w:val="num"/>
-        </w:tabs>
-        <w:ind w:hanging="360" w:left="360"/>
-      </w:pPr>
-      <w:rPr>
-        <w:rFonts w:ascii="Symbol" w:hAnsi="Symbol" w:hint="default"/>
-      </w:rPr>
-    </w:lvl>
-  </w:abstractNum>
-  <w:abstractNum w15:restartNumberingAfterBreak="0" w:abstractNumId="11">
-    <w:nsid w:val="0000A990"/>
-    <w:multiLevelType w:val="multilevel"/>
-    <w:tmpl w:val="A4F4C560"/>
-    <w:lvl w:ilvl="0">
-      <w:numFmt w:val="bullet"/>
-      <w:lvlText w:val=" "/>
-      <w:lvlJc w:val="left"/>
-      <w:pPr>
-        <w:ind w:hanging="480" w:left="720"/>
-      </w:pPr>
-    </w:lvl>
-    <w:lvl w:ilvl="1">
-      <w:numFmt w:val="bullet"/>
-      <w:lvlText w:val=" "/>
-      <w:lvlJc w:val="left"/>
-      <w:pPr>
-        <w:ind w:hanging="480" w:left="1440"/>
-      </w:pPr>
-    </w:lvl>
-    <w:lvl w:ilvl="2">
-      <w:numFmt w:val="bullet"/>
-      <w:lvlText w:val=" "/>
-      <w:lvlJc w:val="left"/>
-      <w:pPr>
-        <w:ind w:hanging="480" w:left="2160"/>
-      </w:pPr>
-    </w:lvl>
-    <w:lvl w:ilvl="3">
-      <w:numFmt w:val="bullet"/>
-      <w:lvlText w:val=" "/>
-      <w:lvlJc w:val="left"/>
-      <w:pPr>
-        <w:ind w:hanging="480" w:left="2880"/>
-      </w:pPr>
-    </w:lvl>
-    <w:lvl w:ilvl="4">
-      <w:numFmt w:val="bullet"/>
-      <w:lvlText w:val=" "/>
-      <w:lvlJc w:val="left"/>
-      <w:pPr>
-        <w:ind w:hanging="480" w:left="3600"/>
-      </w:pPr>
-    </w:lvl>
-    <w:lvl w:ilvl="5">
-      <w:numFmt w:val="bullet"/>
-      <w:lvlText w:val=" "/>
-      <w:lvlJc w:val="left"/>
-      <w:pPr>
-        <w:ind w:hanging="480" w:left="4320"/>
-      </w:pPr>
-    </w:lvl>
-    <w:lvl w:ilvl="6">
-      <w:numFmt w:val="bullet"/>
-      <w:lvlText w:val=" "/>
-      <w:lvlJc w:val="left"/>
-      <w:pPr>
-        <w:ind w:hanging="480" w:left="5040"/>
-      </w:pPr>
-    </w:lvl>
-    <w:lvl w:ilvl="7">
-      <w:numFmt w:val="bullet"/>
-      <w:lvlText w:val=" "/>
-      <w:lvlJc w:val="left"/>
-      <w:pPr>
-        <w:ind w:hanging="480" w:left="5760"/>
-      </w:pPr>
-    </w:lvl>
-    <w:lvl w:ilvl="8">
-      <w:numFmt w:val="bullet"/>
-      <w:lvlText w:val=" "/>
-      <w:lvlJc w:val="left"/>
-      <w:pPr>
-        <w:ind w:hanging="480" w:left="6480"/>
-      </w:pPr>
-    </w:lvl>
-  </w:abstractNum>
-  <w:abstractNum w15:restartNumberingAfterBreak="0" w:abstractNumId="12">
-    <w:nsid w:val="0000A991"/>
-    <w:multiLevelType w:val="multilevel"/>
-    <w:tmpl w:val="A94A0332"/>
-    <w:lvl w:ilvl="0">
-      <w:numFmt w:val="bullet"/>
-      <w:lvlText w:val="•"/>
-      <w:lvlJc w:val="left"/>
-      <w:pPr>
-        <w:ind w:hanging="480" w:left="720"/>
-      </w:pPr>
-    </w:lvl>
-    <w:lvl w:ilvl="1">
-      <w:numFmt w:val="bullet"/>
-      <w:lvlText w:val="–"/>
-      <w:lvlJc w:val="left"/>
-      <w:pPr>
-        <w:ind w:hanging="480" w:left="1440"/>
-      </w:pPr>
-    </w:lvl>
-    <w:lvl w:ilvl="2">
-      <w:numFmt w:val="bullet"/>
-      <w:lvlText w:val="•"/>
-      <w:lvlJc w:val="left"/>
-      <w:pPr>
-        <w:ind w:hanging="480" w:left="2160"/>
-      </w:pPr>
-    </w:lvl>
-    <w:lvl w:ilvl="3">
-      <w:numFmt w:val="bullet"/>
-      <w:lvlText w:val="–"/>
-      <w:lvlJc w:val="left"/>
-      <w:pPr>
-        <w:ind w:hanging="480" w:left="2880"/>
-      </w:pPr>
-    </w:lvl>
-    <w:lvl w:ilvl="4">
-      <w:numFmt w:val="bullet"/>
-      <w:lvlText w:val="•"/>
-      <w:lvlJc w:val="left"/>
-      <w:pPr>
-        <w:ind w:hanging="480" w:left="3600"/>
-      </w:pPr>
-    </w:lvl>
-    <w:lvl w:ilvl="5">
-      <w:numFmt w:val="bullet"/>
-      <w:lvlText w:val="–"/>
-      <w:lvlJc w:val="left"/>
-      <w:pPr>
-        <w:ind w:hanging="480" w:left="4320"/>
-      </w:pPr>
-    </w:lvl>
-    <w:lvl w:ilvl="6">
-      <w:numFmt w:val="bullet"/>
-      <w:lvlText w:val="•"/>
-      <w:lvlJc w:val="left"/>
-      <w:pPr>
-        <w:ind w:hanging="480" w:left="5040"/>
-      </w:pPr>
-    </w:lvl>
-    <w:lvl w:ilvl="7">
-      <w:numFmt w:val="bullet"/>
-      <w:lvlText w:val="–"/>
-      <w:lvlJc w:val="left"/>
-      <w:pPr>
-        <w:ind w:hanging="480" w:left="5760"/>
-      </w:pPr>
-    </w:lvl>
-    <w:lvl w:ilvl="8">
-      <w:numFmt w:val="bullet"/>
-      <w:lvlText w:val="•"/>
-      <w:lvlJc w:val="left"/>
-      <w:pPr>
-        <w:ind w:hanging="480" w:left="6480"/>
-      </w:pPr>
-    </w:lvl>
-  </w:abstractNum>
-  <w:abstractNum w15:restartNumberingAfterBreak="0" w:abstractNumId="13">
-    <w:nsid w:val="170CD2DE"/>
-    <w:multiLevelType w:val="multilevel"/>
-    <w:tmpl w:val="9FD2E3F2"/>
-    <w:lvl w:ilvl="0">
-      <w:numFmt w:val="bullet"/>
-      <w:lvlText w:val=" "/>
-      <w:lvlJc w:val="left"/>
-      <w:pPr>
-        <w:tabs>
-          <w:tab w:pos="0" w:val="num"/>
-        </w:tabs>
-        <w:ind w:hanging="480" w:left="480"/>
-      </w:pPr>
-    </w:lvl>
-    <w:lvl w:ilvl="1">
-      <w:numFmt w:val="bullet"/>
-      <w:lvlText w:val=" "/>
-      <w:lvlJc w:val="left"/>
-      <w:pPr>
-        <w:tabs>
-          <w:tab w:pos="720" w:val="num"/>
-        </w:tabs>
-        <w:ind w:hanging="480" w:left="1200"/>
-      </w:pPr>
-    </w:lvl>
-    <w:lvl w:ilvl="2">
-      <w:numFmt w:val="bullet"/>
-      <w:lvlText w:val=" "/>
-      <w:lvlJc w:val="left"/>
-      <w:pPr>
-        <w:tabs>
-          <w:tab w:pos="1440" w:val="num"/>
-        </w:tabs>
-        <w:ind w:hanging="480" w:left="1920"/>
-      </w:pPr>
-    </w:lvl>
-    <w:lvl w:ilvl="3">
-      <w:numFmt w:val="bullet"/>
-      <w:lvlText w:val=" "/>
-      <w:lvlJc w:val="left"/>
-      <w:pPr>
-        <w:tabs>
-          <w:tab w:pos="2160" w:val="num"/>
-        </w:tabs>
-        <w:ind w:hanging="480" w:left="2640"/>
-      </w:pPr>
-    </w:lvl>
-    <w:lvl w:ilvl="4">
-      <w:numFmt w:val="bullet"/>
-      <w:lvlText w:val=" "/>
-      <w:lvlJc w:val="left"/>
-      <w:pPr>
-        <w:tabs>
-          <w:tab w:pos="2880" w:val="num"/>
-        </w:tabs>
-        <w:ind w:hanging="480" w:left="3360"/>
-      </w:pPr>
-    </w:lvl>
-    <w:lvl w:ilvl="5">
-      <w:numFmt w:val="bullet"/>
-      <w:lvlText w:val=" "/>
-      <w:lvlJc w:val="left"/>
-      <w:pPr>
-        <w:tabs>
-          <w:tab w:pos="3600" w:val="num"/>
-        </w:tabs>
-        <w:ind w:hanging="480" w:left="4080"/>
-      </w:pPr>
-    </w:lvl>
-    <w:lvl w:ilvl="6">
-      <w:numFmt w:val="bullet"/>
-      <w:lvlText w:val=" "/>
-      <w:lvlJc w:val="left"/>
-      <w:pPr>
-        <w:tabs>
-          <w:tab w:pos="4320" w:val="num"/>
-        </w:tabs>
-        <w:ind w:hanging="480" w:left="4800"/>
-      </w:pPr>
-    </w:lvl>
-    <w:lvl w:ilvl="7">
-      <w:numFmt w:val="bullet"/>
-      <w:lvlText w:val=" "/>
-      <w:lvlJc w:val="left"/>
-      <w:pPr>
-        <w:tabs>
-          <w:tab w:pos="5040" w:val="num"/>
-        </w:tabs>
-        <w:ind w:hanging="480" w:left="5520"/>
-      </w:pPr>
-    </w:lvl>
-    <w:lvl w:ilvl="8">
-      <w:numFmt w:val="bullet"/>
-      <w:lvlText w:val=" "/>
-      <w:lvlJc w:val="left"/>
-      <w:pPr>
-        <w:tabs>
-          <w:tab w:pos="5760" w:val="num"/>
-        </w:tabs>
-        <w:ind w:hanging="480" w:left="6240"/>
-      </w:pPr>
-    </w:lvl>
-  </w:abstractNum>
-  <w:abstractNum w15:restartNumberingAfterBreak="0" w:abstractNumId="14">
-    <w:nsid w:val="2C1AE401"/>
-    <w:multiLevelType w:val="multilevel"/>
-    <w:tmpl w:val="63C869CA"/>
-    <w:lvl w:ilvl="0">
-      <w:numFmt w:val="bullet"/>
-      <w:lvlText w:val=" "/>
-      <w:lvlJc w:val="left"/>
-      <w:pPr>
-        <w:tabs>
-          <w:tab w:pos="0" w:val="num"/>
-        </w:tabs>
-        <w:ind w:hanging="480" w:left="480"/>
-      </w:pPr>
-    </w:lvl>
-    <w:lvl w:ilvl="1">
-      <w:numFmt w:val="bullet"/>
-      <w:lvlText w:val=" "/>
-      <w:lvlJc w:val="left"/>
-      <w:pPr>
-        <w:tabs>
-          <w:tab w:pos="720" w:val="num"/>
-        </w:tabs>
-        <w:ind w:hanging="480" w:left="1200"/>
-      </w:pPr>
-    </w:lvl>
-    <w:lvl w:ilvl="2">
-      <w:numFmt w:val="bullet"/>
-      <w:lvlText w:val=" "/>
-      <w:lvlJc w:val="left"/>
-      <w:pPr>
-        <w:tabs>
-          <w:tab w:pos="1440" w:val="num"/>
-        </w:tabs>
-        <w:ind w:hanging="480" w:left="1920"/>
-      </w:pPr>
-    </w:lvl>
-    <w:lvl w:ilvl="3">
-      <w:numFmt w:val="bullet"/>
-      <w:lvlText w:val=" "/>
-      <w:lvlJc w:val="left"/>
-      <w:pPr>
-        <w:tabs>
-          <w:tab w:pos="2160" w:val="num"/>
-        </w:tabs>
-        <w:ind w:hanging="480" w:left="2640"/>
-      </w:pPr>
-    </w:lvl>
-    <w:lvl w:ilvl="4">
-      <w:numFmt w:val="bullet"/>
-      <w:lvlText w:val=" "/>
-      <w:lvlJc w:val="left"/>
-      <w:pPr>
-        <w:tabs>
-          <w:tab w:pos="2880" w:val="num"/>
-        </w:tabs>
-        <w:ind w:hanging="480" w:left="3360"/>
-      </w:pPr>
-    </w:lvl>
-    <w:lvl w:ilvl="5">
-      <w:numFmt w:val="bullet"/>
-      <w:lvlText w:val=" "/>
-      <w:lvlJc w:val="left"/>
-      <w:pPr>
-        <w:tabs>
-          <w:tab w:pos="3600" w:val="num"/>
-        </w:tabs>
-        <w:ind w:hanging="480" w:left="4080"/>
-      </w:pPr>
-    </w:lvl>
-    <w:lvl w:ilvl="6">
-      <w:numFmt w:val="bullet"/>
-      <w:lvlText w:val=" "/>
-      <w:lvlJc w:val="left"/>
-      <w:pPr>
-        <w:tabs>
-          <w:tab w:pos="4320" w:val="num"/>
-        </w:tabs>
-        <w:ind w:hanging="480" w:left="4800"/>
-      </w:pPr>
-    </w:lvl>
-    <w:lvl w:ilvl="7">
-      <w:numFmt w:val="bullet"/>
-      <w:lvlText w:val=" "/>
-      <w:lvlJc w:val="left"/>
-      <w:pPr>
-        <w:tabs>
-          <w:tab w:pos="5040" w:val="num"/>
-        </w:tabs>
-        <w:ind w:hanging="480" w:left="5520"/>
-      </w:pPr>
-    </w:lvl>
-    <w:lvl w:ilvl="8">
-      <w:numFmt w:val="bullet"/>
-      <w:lvlText w:val=" "/>
-      <w:lvlJc w:val="left"/>
-      <w:pPr>
-        <w:tabs>
-          <w:tab w:pos="5760" w:val="num"/>
-        </w:tabs>
-        <w:ind w:hanging="480" w:left="6240"/>
-      </w:pPr>
-    </w:lvl>
-  </w:abstractNum>
+<w:numbering xmlns:w="http://schemas.openxmlformats.org/wordprocessingml/2006/main">
   <w:abstractNum w:abstractNumId="990">
     <w:nsid w:val="0000A990"/>
     <w:multiLevelType w:val="multilevel"/>
@@ -5886,72 +4790,6 @@
       </w:rPr>
     </w:lvl>
   </w:abstractNum>
-  <w:num w:numId="1">
-    <w:abstractNumId w:val="13"/>
-  </w:num>
-  <w:num w:numId="2">
-    <w:abstractNumId w:val="13"/>
-  </w:num>
-  <w:num w:numId="3">
-    <w:abstractNumId w:val="14"/>
-  </w:num>
-  <w:num w:numId="4">
-    <w:abstractNumId w:val="1"/>
-  </w:num>
-  <w:num w:numId="5">
-    <w:abstractNumId w:val="2"/>
-  </w:num>
-  <w:num w:numId="6">
-    <w:abstractNumId w:val="3"/>
-  </w:num>
-  <w:num w:numId="7">
-    <w:abstractNumId w:val="4"/>
-  </w:num>
-  <w:num w:numId="8">
-    <w:abstractNumId w:val="9"/>
-  </w:num>
-  <w:num w:numId="9">
-    <w:abstractNumId w:val="5"/>
-  </w:num>
-  <w:num w:numId="10">
-    <w:abstractNumId w:val="6"/>
-  </w:num>
-  <w:num w:numId="11">
-    <w:abstractNumId w:val="7"/>
-  </w:num>
-  <w:num w:numId="12">
-    <w:abstractNumId w:val="8"/>
-  </w:num>
-  <w:num w:numId="13">
-    <w:abstractNumId w:val="10"/>
-  </w:num>
-  <w:num w:numId="14">
-    <w:abstractNumId w:val="14"/>
-  </w:num>
-  <w:num w:numId="15">
-    <w:abstractNumId w:val="0"/>
-  </w:num>
-  <w:num w:numId="16">
-    <w:abstractNumId w:val="0"/>
-  </w:num>
-  <w:num w:numId="17">
-    <w:abstractNumId w:val="11"/>
-  </w:num>
-  <w:num w:numId="18">
-    <w:abstractNumId w:val="12"/>
-  </w:num>
-  <w:num w:numId="19">
-    <w:abstractNumId w:val="11"/>
-  </w:num>
-  <w:num w:numId="20">
-    <w:abstractNumId w:val="12"/>
-  </w:num>
-  <w:num w:numId="21">
-    <w:abstractNumId w:val="11"/>
-  </w:num>
-  <w:num w:numId="22">
-    <w:abstractNumId w:val="12"/>
-  </w:num>
   <w:num w:numId="1000">
     <w:abstractNumId w:val="990"/>
   </w:num>
@@ -6244,7 +5082,7 @@
 </file>
 
 <file path=word/styles.xml><?xml version="1.0" encoding="utf-8"?>
-<w:styles xmlns:mc="http://schemas.openxmlformats.org/markup-compatibility/2006" xmlns:r="http://schemas.openxmlformats.org/officeDocument/2006/relationships" xmlns:w="http://schemas.openxmlformats.org/wordprocessingml/2006/main" xmlns:w14="http://schemas.microsoft.com/office/word/2010/wordml" xmlns:w15="http://schemas.microsoft.com/office/word/2012/wordml" xmlns:w16cid="http://schemas.microsoft.com/office/word/2016/wordml/cid" xmlns:w16se="http://schemas.microsoft.com/office/word/2015/wordml/symex" mc:Ignorable="w14 w15 w16se w16cid">
+<w:styles xmlns:r="http://schemas.openxmlformats.org/officeDocument/2006/relationships" xmlns:w="http://schemas.openxmlformats.org/wordprocessingml/2006/main">
   <w:docDefaults>
     <w:rPrDefault>
       <w:rPr>
@@ -6260,527 +5098,524 @@
       </w:pPr>
     </w:pPrDefault>
   </w:docDefaults>
-  <w:latentStyles w:count="375" w:defLockedState="0" w:defQFormat="0" w:defSemiHidden="0" w:defUIPriority="0" w:defUnhideWhenUsed="0">
-    <w:lsdException w:name="heading 6" w:semiHidden="1" w:unhideWhenUsed="1"/>
-    <w:lsdException w:name="index 3" w:semiHidden="1" w:unhideWhenUsed="1"/>
-    <w:lsdException w:name="index 4" w:semiHidden="1" w:unhideWhenUsed="1"/>
-    <w:lsdException w:name="index 5" w:semiHidden="1" w:unhideWhenUsed="1"/>
-    <w:lsdException w:name="index 6" w:semiHidden="1" w:unhideWhenUsed="1"/>
-    <w:lsdException w:name="index 7" w:semiHidden="1" w:unhideWhenUsed="1"/>
-    <w:lsdException w:name="index 8" w:semiHidden="1" w:unhideWhenUsed="1"/>
-    <w:lsdException w:name="index 9" w:semiHidden="1" w:unhideWhenUsed="1"/>
-    <w:lsdException w:name="toc 1" w:semiHidden="1" w:unhideWhenUsed="1"/>
-    <w:lsdException w:name="toc 2" w:semiHidden="1" w:unhideWhenUsed="1"/>
-    <w:lsdException w:name="toc 3" w:semiHidden="1" w:unhideWhenUsed="1"/>
-    <w:lsdException w:name="toc 4" w:semiHidden="1" w:unhideWhenUsed="1"/>
-    <w:lsdException w:name="toc 5" w:semiHidden="1" w:unhideWhenUsed="1"/>
-    <w:lsdException w:name="toc 6" w:semiHidden="1" w:unhideWhenUsed="1"/>
-    <w:lsdException w:name="toc 7" w:semiHidden="1" w:unhideWhenUsed="1"/>
-    <w:lsdException w:name="toc 8" w:semiHidden="1" w:unhideWhenUsed="1"/>
-    <w:lsdException w:name="toc 9" w:semiHidden="1" w:unhideWhenUsed="1"/>
-    <w:lsdException w:name="Normal Indent" w:semiHidden="1" w:unhideWhenUsed="1"/>
-    <w:lsdException w:name="footnote text" w:semiHidden="1" w:unhideWhenUsed="1"/>
-    <w:lsdException w:name="annotation text" w:semiHidden="1" w:unhideWhenUsed="1"/>
-    <w:lsdException w:name="header" w:semiHidden="1" w:uiPriority="99" w:unhideWhenUsed="1"/>
-    <w:lsdException w:name="footer" w:semiHidden="1" w:unhideWhenUsed="1"/>
-    <w:lsdException w:name="index heading" w:semiHidden="1" w:unhideWhenUsed="1"/>
-    <w:lsdException w:name="caption" w:semiHidden="1" w:unhideWhenUsed="1"/>
-    <w:lsdException w:name="table of figures" w:semiHidden="1" w:unhideWhenUsed="1"/>
-    <w:lsdException w:name="envelope address" w:semiHidden="1" w:unhideWhenUsed="1"/>
-    <w:lsdException w:name="envelope return" w:semiHidden="1" w:unhideWhenUsed="1"/>
-    <w:lsdException w:name="footnote reference" w:semiHidden="1" w:unhideWhenUsed="1"/>
-    <w:lsdException w:name="annotation reference" w:semiHidden="1" w:unhideWhenUsed="1"/>
-    <w:lsdException w:name="line number" w:semiHidden="1" w:unhideWhenUsed="1"/>
-    <w:lsdException w:name="page number" w:semiHidden="1" w:unhideWhenUsed="1"/>
-    <w:lsdException w:name="endnote reference" w:semiHidden="1" w:unhideWhenUsed="1"/>
-    <w:lsdException w:name="endnote text" w:semiHidden="1" w:unhideWhenUsed="1"/>
-    <w:lsdException w:name="table of authorities" w:semiHidden="1" w:unhideWhenUsed="1"/>
-    <w:lsdException w:name="macro" w:semiHidden="1" w:unhideWhenUsed="1"/>
-    <w:lsdException w:name="toa heading" w:semiHidden="1" w:unhideWhenUsed="1"/>
-    <w:lsdException w:name="List" w:semiHidden="1" w:unhideWhenUsed="1"/>
-    <w:lsdException w:name="List Bullet" w:semiHidden="1" w:unhideWhenUsed="1"/>
-    <w:lsdException w:name="List Number" w:semiHidden="1" w:unhideWhenUsed="1"/>
-    <w:lsdException w:name="List 2" w:semiHidden="1" w:unhideWhenUsed="1"/>
-    <w:lsdException w:name="List 3" w:semiHidden="1" w:unhideWhenUsed="1"/>
-    <w:lsdException w:name="List 4" w:semiHidden="1" w:unhideWhenUsed="1"/>
-    <w:lsdException w:name="List 5" w:semiHidden="1" w:unhideWhenUsed="1"/>
-    <w:lsdException w:name="List Bullet 3" w:semiHidden="1" w:unhideWhenUsed="1"/>
-    <w:lsdException w:name="List Bullet 4" w:semiHidden="1" w:unhideWhenUsed="1"/>
-    <w:lsdException w:name="List Number 3" w:semiHidden="1" w:unhideWhenUsed="1"/>
-    <w:lsdException w:name="List Number 4" w:semiHidden="1" w:unhideWhenUsed="1"/>
-    <w:lsdException w:name="List Number 5" w:semiHidden="1" w:unhideWhenUsed="1"/>
-    <w:lsdException w:name="Closing" w:semiHidden="1" w:unhideWhenUsed="1"/>
-    <w:lsdException w:name="Signature" w:semiHidden="1" w:unhideWhenUsed="1"/>
-    <w:lsdException w:name="Default Paragraph Font" w:semiHidden="1" w:unhideWhenUsed="1"/>
-    <w:lsdException w:name="Body Text" w:semiHidden="1" w:unhideWhenUsed="1"/>
-    <w:lsdException w:name="Body Text Indent" w:semiHidden="1" w:unhideWhenUsed="1"/>
-    <w:lsdException w:name="List Continue" w:semiHidden="1" w:unhideWhenUsed="1"/>
-    <w:lsdException w:name="List Continue 2" w:semiHidden="1" w:unhideWhenUsed="1"/>
-    <w:lsdException w:name="List Continue 3" w:semiHidden="1" w:unhideWhenUsed="1"/>
-    <w:lsdException w:name="List Continue 4" w:semiHidden="1" w:unhideWhenUsed="1"/>
-    <w:lsdException w:name="List Continue 5" w:semiHidden="1" w:unhideWhenUsed="1"/>
-    <w:lsdException w:name="Message Header" w:semiHidden="1" w:unhideWhenUsed="1"/>
-    <w:lsdException w:name="Salutation" w:semiHidden="1" w:unhideWhenUsed="1"/>
-    <w:lsdException w:name="Date" w:semiHidden="1" w:unhideWhenUsed="1"/>
-    <w:lsdException w:name="Body Text First Indent" w:semiHidden="1" w:unhideWhenUsed="1"/>
-    <w:lsdException w:name="Body Text First Indent 2" w:semiHidden="1" w:unhideWhenUsed="1"/>
-    <w:lsdException w:name="Body Text Indent 3" w:semiHidden="1" w:unhideWhenUsed="1"/>
-    <w:lsdException w:name="Block Text" w:semiHidden="1" w:unhideWhenUsed="1"/>
-    <w:lsdException w:name="Hyperlink" w:semiHidden="1" w:unhideWhenUsed="1"/>
-    <w:lsdException w:name="FollowedHyperlink" w:semiHidden="1" w:unhideWhenUsed="1"/>
-    <w:lsdException w:name="Document Map" w:semiHidden="1" w:unhideWhenUsed="1"/>
-    <w:lsdException w:name="Plain Text" w:semiHidden="1" w:unhideWhenUsed="1"/>
-    <w:lsdException w:name="E-mail Signature" w:semiHidden="1" w:unhideWhenUsed="1"/>
-    <w:lsdException w:name="HTML Top of Form" w:semiHidden="1" w:unhideWhenUsed="1"/>
-    <w:lsdException w:name="HTML Bottom of Form" w:semiHidden="1" w:unhideWhenUsed="1"/>
-    <w:lsdException w:name="Normal (Web)" w:semiHidden="1" w:unhideWhenUsed="1"/>
-    <w:lsdException w:name="HTML Acronym" w:semiHidden="1" w:unhideWhenUsed="1"/>
-    <w:lsdException w:name="HTML Address" w:semiHidden="1" w:unhideWhenUsed="1"/>
-    <w:lsdException w:name="HTML Cite" w:semiHidden="1" w:unhideWhenUsed="1"/>
-    <w:lsdException w:name="HTML Code" w:semiHidden="1" w:unhideWhenUsed="1"/>
-    <w:lsdException w:name="HTML Definition" w:semiHidden="1" w:unhideWhenUsed="1"/>
-    <w:lsdException w:name="HTML Keyboard" w:semiHidden="1" w:unhideWhenUsed="1"/>
-    <w:lsdException w:name="HTML Preformatted" w:semiHidden="1" w:unhideWhenUsed="1"/>
-    <w:lsdException w:name="HTML Sample" w:semiHidden="1" w:unhideWhenUsed="1"/>
-    <w:lsdException w:name="HTML Typewriter" w:semiHidden="1" w:unhideWhenUsed="1"/>
-    <w:lsdException w:name="HTML Variable" w:semiHidden="1" w:unhideWhenUsed="1"/>
-    <w:lsdException w:name="Normal Table" w:semiHidden="1" w:unhideWhenUsed="1"/>
-    <w:lsdException w:name="annotation subject" w:semiHidden="1" w:unhideWhenUsed="1"/>
-    <w:lsdException w:name="No List" w:semiHidden="1" w:unhideWhenUsed="1"/>
-    <w:lsdException w:name="Outline List 1" w:semiHidden="1" w:unhideWhenUsed="1"/>
-    <w:lsdException w:name="Outline List 2" w:semiHidden="1" w:unhideWhenUsed="1"/>
-    <w:lsdException w:name="Outline List 3" w:semiHidden="1" w:unhideWhenUsed="1"/>
-    <w:lsdException w:name="Table Simple 1" w:semiHidden="1" w:unhideWhenUsed="1"/>
-    <w:lsdException w:name="Table Simple 2" w:semiHidden="1" w:unhideWhenUsed="1"/>
-    <w:lsdException w:name="Table Simple 3" w:semiHidden="1" w:unhideWhenUsed="1"/>
-    <w:lsdException w:name="Table Classic 1" w:semiHidden="1" w:unhideWhenUsed="1"/>
-    <w:lsdException w:name="Table Classic 2" w:semiHidden="1" w:unhideWhenUsed="1"/>
-    <w:lsdException w:name="Table Classic 3" w:semiHidden="1" w:unhideWhenUsed="1"/>
-    <w:lsdException w:name="Table Classic 4" w:semiHidden="1" w:unhideWhenUsed="1"/>
-    <w:lsdException w:name="Table Colorful 1" w:semiHidden="1" w:unhideWhenUsed="1"/>
-    <w:lsdException w:name="Table Colorful 2" w:semiHidden="1" w:unhideWhenUsed="1"/>
-    <w:lsdException w:name="Table Colorful 3" w:semiHidden="1" w:unhideWhenUsed="1"/>
-    <w:lsdException w:name="Table Columns 1" w:semiHidden="1" w:unhideWhenUsed="1"/>
-    <w:lsdException w:name="Table Columns 2" w:semiHidden="1" w:unhideWhenUsed="1"/>
-    <w:lsdException w:name="Table Columns 3" w:semiHidden="1" w:unhideWhenUsed="1"/>
-    <w:lsdException w:name="Table Columns 4" w:semiHidden="1" w:unhideWhenUsed="1"/>
-    <w:lsdException w:name="Table Columns 5" w:semiHidden="1" w:unhideWhenUsed="1"/>
-    <w:lsdException w:name="Table Grid 1" w:semiHidden="1" w:unhideWhenUsed="1"/>
-    <w:lsdException w:name="Table Grid 2" w:semiHidden="1" w:unhideWhenUsed="1"/>
-    <w:lsdException w:name="Table Grid 3" w:semiHidden="1" w:unhideWhenUsed="1"/>
-    <w:lsdException w:name="Table Grid 4" w:semiHidden="1" w:unhideWhenUsed="1"/>
-    <w:lsdException w:name="Table Grid 5" w:semiHidden="1" w:unhideWhenUsed="1"/>
-    <w:lsdException w:name="Table Grid 6" w:semiHidden="1" w:unhideWhenUsed="1"/>
-    <w:lsdException w:name="Table Grid 7" w:semiHidden="1" w:unhideWhenUsed="1"/>
-    <w:lsdException w:name="Table Grid 8" w:semiHidden="1" w:unhideWhenUsed="1"/>
-    <w:lsdException w:name="Table List 1" w:semiHidden="1" w:unhideWhenUsed="1"/>
-    <w:lsdException w:name="Table List 2" w:semiHidden="1" w:unhideWhenUsed="1"/>
-    <w:lsdException w:name="Table List 3" w:semiHidden="1" w:unhideWhenUsed="1"/>
-    <w:lsdException w:name="Table List 4" w:semiHidden="1" w:unhideWhenUsed="1"/>
-    <w:lsdException w:name="Table List 5" w:semiHidden="1" w:unhideWhenUsed="1"/>
-    <w:lsdException w:name="Table List 6" w:semiHidden="1" w:unhideWhenUsed="1"/>
-    <w:lsdException w:name="Table List 7" w:semiHidden="1" w:unhideWhenUsed="1"/>
-    <w:lsdException w:name="Table List 8" w:semiHidden="1" w:unhideWhenUsed="1"/>
-    <w:lsdException w:name="Table 3D effects 1" w:semiHidden="1" w:unhideWhenUsed="1"/>
-    <w:lsdException w:name="Table 3D effects 2" w:semiHidden="1" w:unhideWhenUsed="1"/>
-    <w:lsdException w:name="Table 3D effects 3" w:semiHidden="1" w:unhideWhenUsed="1"/>
-    <w:lsdException w:name="Table Contemporary" w:semiHidden="1" w:unhideWhenUsed="1"/>
-    <w:lsdException w:name="Table Elegant" w:semiHidden="1" w:unhideWhenUsed="1"/>
-    <w:lsdException w:name="Table Professional" w:semiHidden="1" w:unhideWhenUsed="1"/>
-    <w:lsdException w:name="Table Subtle 1" w:semiHidden="1" w:unhideWhenUsed="1"/>
-    <w:lsdException w:name="Table Subtle 2" w:semiHidden="1" w:unhideWhenUsed="1"/>
-    <w:lsdException w:name="Table Web 1" w:semiHidden="1" w:unhideWhenUsed="1"/>
-    <w:lsdException w:name="Table Web 2" w:semiHidden="1" w:unhideWhenUsed="1"/>
-    <w:lsdException w:name="Table Web 3" w:semiHidden="1" w:unhideWhenUsed="1"/>
-    <w:lsdException w:name="Balloon Text" w:semiHidden="1" w:unhideWhenUsed="1"/>
-    <w:lsdException w:name="Table Theme" w:semiHidden="1" w:unhideWhenUsed="1"/>
-    <w:lsdException w:name="Placeholder Text" w:semiHidden="1"/>
-    <w:lsdException w:name="Light Shading"/>
-    <w:lsdException w:name="Light List"/>
-    <w:lsdException w:name="Light Grid"/>
-    <w:lsdException w:name="Medium Shading 1"/>
-    <w:lsdException w:name="Medium Shading 2"/>
-    <w:lsdException w:name="Medium List 1"/>
-    <w:lsdException w:name="Medium List 2"/>
-    <w:lsdException w:name="Medium Grid 1"/>
-    <w:lsdException w:name="Medium Grid 2"/>
-    <w:lsdException w:name="Medium Grid 3"/>
-    <w:lsdException w:name="Dark List"/>
-    <w:lsdException w:name="Colorful Shading"/>
-    <w:lsdException w:name="Colorful List"/>
-    <w:lsdException w:name="Colorful Grid"/>
-    <w:lsdException w:name="Light Shading Accent 1"/>
-    <w:lsdException w:name="Light List Accent 1"/>
-    <w:lsdException w:name="Light Grid Accent 1"/>
-    <w:lsdException w:name="Medium Shading 1 Accent 1"/>
-    <w:lsdException w:name="Medium Shading 2 Accent 1"/>
-    <w:lsdException w:name="Medium List 1 Accent 1"/>
-    <w:lsdException w:name="Revision" w:semiHidden="1"/>
-    <w:lsdException w:name="Medium List 2 Accent 1"/>
-    <w:lsdException w:name="Medium Grid 1 Accent 1"/>
-    <w:lsdException w:name="Medium Grid 2 Accent 1"/>
-    <w:lsdException w:name="Medium Grid 3 Accent 1"/>
-    <w:lsdException w:name="Dark List Accent 1"/>
-    <w:lsdException w:name="Colorful Shading Accent 1"/>
-    <w:lsdException w:name="Colorful List Accent 1"/>
-    <w:lsdException w:name="Colorful Grid Accent 1"/>
-    <w:lsdException w:name="Light Shading Accent 2"/>
-    <w:lsdException w:name="Light List Accent 2"/>
-    <w:lsdException w:name="Light Grid Accent 2"/>
-    <w:lsdException w:name="Medium Shading 1 Accent 2"/>
-    <w:lsdException w:name="Medium Shading 2 Accent 2"/>
-    <w:lsdException w:name="Medium List 1 Accent 2"/>
-    <w:lsdException w:name="Medium List 2 Accent 2"/>
-    <w:lsdException w:name="Medium Grid 1 Accent 2"/>
-    <w:lsdException w:name="Medium Grid 2 Accent 2"/>
-    <w:lsdException w:name="Medium Grid 3 Accent 2"/>
-    <w:lsdException w:name="Dark List Accent 2"/>
-    <w:lsdException w:name="Colorful Shading Accent 2"/>
-    <w:lsdException w:name="Colorful List Accent 2"/>
-    <w:lsdException w:name="Colorful Grid Accent 2"/>
-    <w:lsdException w:name="Light Shading Accent 3"/>
-    <w:lsdException w:name="Light List Accent 3"/>
-    <w:lsdException w:name="Light Grid Accent 3"/>
-    <w:lsdException w:name="Medium Shading 1 Accent 3"/>
-    <w:lsdException w:name="Medium Shading 2 Accent 3"/>
-    <w:lsdException w:name="Medium List 1 Accent 3"/>
-    <w:lsdException w:name="Medium List 2 Accent 3"/>
-    <w:lsdException w:name="Medium Grid 1 Accent 3"/>
-    <w:lsdException w:name="Medium Grid 2 Accent 3"/>
-    <w:lsdException w:name="Medium Grid 3 Accent 3"/>
-    <w:lsdException w:name="Dark List Accent 3"/>
-    <w:lsdException w:name="Colorful Shading Accent 3"/>
-    <w:lsdException w:name="Colorful List Accent 3"/>
-    <w:lsdException w:name="Colorful Grid Accent 3"/>
-    <w:lsdException w:name="Light Shading Accent 4"/>
-    <w:lsdException w:name="Light List Accent 4"/>
-    <w:lsdException w:name="Light Grid Accent 4"/>
-    <w:lsdException w:name="Medium Shading 1 Accent 4"/>
-    <w:lsdException w:name="Medium Shading 2 Accent 4"/>
-    <w:lsdException w:name="Medium List 1 Accent 4"/>
-    <w:lsdException w:name="Medium List 2 Accent 4"/>
-    <w:lsdException w:name="Medium Grid 1 Accent 4"/>
-    <w:lsdException w:name="Medium Grid 2 Accent 4"/>
-    <w:lsdException w:name="Medium Grid 3 Accent 4"/>
-    <w:lsdException w:name="Dark List Accent 4"/>
-    <w:lsdException w:name="Colorful Shading Accent 4"/>
-    <w:lsdException w:name="Colorful List Accent 4"/>
-    <w:lsdException w:name="Colorful Grid Accent 4"/>
-    <w:lsdException w:name="Light Shading Accent 5"/>
-    <w:lsdException w:name="Light List Accent 5"/>
-    <w:lsdException w:name="Light Grid Accent 5"/>
-    <w:lsdException w:name="Medium Shading 1 Accent 5"/>
-    <w:lsdException w:name="Medium Shading 2 Accent 5"/>
-    <w:lsdException w:name="Medium List 1 Accent 5"/>
-    <w:lsdException w:name="Medium List 2 Accent 5"/>
-    <w:lsdException w:name="Medium Grid 1 Accent 5"/>
-    <w:lsdException w:name="Medium Grid 2 Accent 5"/>
-    <w:lsdException w:name="Medium Grid 3 Accent 5"/>
-    <w:lsdException w:name="Dark List Accent 5"/>
-    <w:lsdException w:name="Colorful Shading Accent 5"/>
-    <w:lsdException w:name="Colorful List Accent 5"/>
-    <w:lsdException w:name="Colorful Grid Accent 5"/>
-    <w:lsdException w:name="Light Shading Accent 6"/>
-    <w:lsdException w:name="Light List Accent 6"/>
-    <w:lsdException w:name="Light Grid Accent 6"/>
-    <w:lsdException w:name="Medium Shading 1 Accent 6"/>
-    <w:lsdException w:name="Medium Shading 2 Accent 6"/>
-    <w:lsdException w:name="Medium List 1 Accent 6"/>
-    <w:lsdException w:name="Medium List 2 Accent 6"/>
-    <w:lsdException w:name="Medium Grid 1 Accent 6"/>
-    <w:lsdException w:name="Medium Grid 2 Accent 6"/>
-    <w:lsdException w:name="Medium Grid 3 Accent 6"/>
-    <w:lsdException w:name="Dark List Accent 6"/>
-    <w:lsdException w:name="Colorful Shading Accent 6"/>
-    <w:lsdException w:name="Colorful List Accent 6"/>
-    <w:lsdException w:name="Colorful Grid Accent 6"/>
-    <w:lsdException w:name="Bibliography" w:semiHidden="1" w:unhideWhenUsed="1"/>
-    <w:lsdException w:name="TOC Heading" w:semiHidden="1" w:unhideWhenUsed="1"/>
-    <w:lsdException w:name="Grid Table 4" w:uiPriority="49"/>
-    <w:lsdException w:name="Grid Table 5 Dark" w:uiPriority="50"/>
-    <w:lsdException w:name="Grid Table 6 Colorful" w:uiPriority="51"/>
-    <w:lsdException w:name="Grid Table 7 Colorful" w:uiPriority="52"/>
-    <w:lsdException w:name="Grid Table 1 Light Accent 1" w:uiPriority="46"/>
-    <w:lsdException w:name="Grid Table 2 Accent 1" w:uiPriority="47"/>
-    <w:lsdException w:name="Grid Table 3 Accent 1" w:uiPriority="48"/>
-    <w:lsdException w:name="Grid Table 4 Accent 1" w:uiPriority="49"/>
-    <w:lsdException w:name="Grid Table 5 Dark Accent 1" w:uiPriority="50"/>
-    <w:lsdException w:name="Grid Table 6 Colorful Accent 1" w:uiPriority="51"/>
-    <w:lsdException w:name="Grid Table 7 Colorful Accent 1" w:uiPriority="52"/>
-    <w:lsdException w:name="Grid Table 1 Light Accent 2" w:uiPriority="46"/>
-    <w:lsdException w:name="Grid Table 2 Accent 2" w:uiPriority="47"/>
-    <w:lsdException w:name="Grid Table 3 Accent 2" w:uiPriority="48"/>
-    <w:lsdException w:name="Grid Table 4 Accent 2" w:uiPriority="49"/>
-    <w:lsdException w:name="Grid Table 5 Dark Accent 2" w:uiPriority="50"/>
-    <w:lsdException w:name="Grid Table 6 Colorful Accent 2" w:uiPriority="51"/>
-    <w:lsdException w:name="Grid Table 7 Colorful Accent 2" w:uiPriority="52"/>
-    <w:lsdException w:name="Grid Table 1 Light Accent 3" w:uiPriority="46"/>
-    <w:lsdException w:name="Grid Table 2 Accent 3" w:uiPriority="47"/>
-    <w:lsdException w:name="Grid Table 3 Accent 3" w:uiPriority="48"/>
-    <w:lsdException w:name="Grid Table 4 Accent 3" w:uiPriority="49"/>
-    <w:lsdException w:name="Grid Table 5 Dark Accent 3" w:uiPriority="50"/>
-    <w:lsdException w:name="Grid Table 6 Colorful Accent 3" w:uiPriority="51"/>
-    <w:lsdException w:name="Grid Table 7 Colorful Accent 3" w:uiPriority="52"/>
-    <w:lsdException w:name="Grid Table 1 Light Accent 4" w:uiPriority="46"/>
-    <w:lsdException w:name="Grid Table 2 Accent 4" w:uiPriority="47"/>
-    <w:lsdException w:name="Grid Table 3 Accent 4" w:uiPriority="48"/>
-    <w:lsdException w:name="Grid Table 4 Accent 4" w:uiPriority="49"/>
-    <w:lsdException w:name="Grid Table 5 Dark Accent 4" w:uiPriority="50"/>
-    <w:lsdException w:name="Grid Table 6 Colorful Accent 4" w:uiPriority="51"/>
-    <w:lsdException w:name="Grid Table 7 Colorful Accent 4" w:uiPriority="52"/>
-    <w:lsdException w:name="Grid Table 1 Light Accent 5" w:uiPriority="46"/>
-    <w:lsdException w:name="Grid Table 2 Accent 5" w:uiPriority="47"/>
-    <w:lsdException w:name="Grid Table 3 Accent 5" w:uiPriority="48"/>
-    <w:lsdException w:name="Grid Table 4 Accent 5" w:uiPriority="49"/>
-    <w:lsdException w:name="Grid Table 5 Dark Accent 5" w:uiPriority="50"/>
-    <w:lsdException w:name="Grid Table 6 Colorful Accent 5" w:uiPriority="51"/>
-    <w:lsdException w:name="Grid Table 7 Colorful Accent 5" w:uiPriority="52"/>
-    <w:lsdException w:name="Grid Table 1 Light Accent 6" w:uiPriority="46"/>
-    <w:lsdException w:name="Grid Table 2 Accent 6" w:uiPriority="47"/>
-    <w:lsdException w:name="Grid Table 3 Accent 6" w:uiPriority="48"/>
-    <w:lsdException w:name="Grid Table 4 Accent 6" w:uiPriority="49"/>
-    <w:lsdException w:name="Grid Table 5 Dark Accent 6" w:uiPriority="50"/>
-    <w:lsdException w:name="Grid Table 6 Colorful Accent 6" w:uiPriority="51"/>
-    <w:lsdException w:name="Grid Table 7 Colorful Accent 6" w:uiPriority="52"/>
-    <w:lsdException w:name="List Table 1 Light" w:uiPriority="46"/>
-    <w:lsdException w:name="List Table 2" w:uiPriority="47"/>
-    <w:lsdException w:name="List Table 3" w:uiPriority="48"/>
-    <w:lsdException w:name="List Table 4" w:uiPriority="49"/>
-    <w:lsdException w:name="List Table 5 Dark" w:uiPriority="50"/>
-    <w:lsdException w:name="List Table 6 Colorful" w:uiPriority="51"/>
-    <w:lsdException w:name="List Table 7 Colorful" w:uiPriority="52"/>
-    <w:lsdException w:name="List Table 1 Light Accent 1" w:uiPriority="46"/>
-    <w:lsdException w:name="List Table 2 Accent 1" w:uiPriority="47"/>
-    <w:lsdException w:name="List Table 3 Accent 1" w:uiPriority="48"/>
-    <w:lsdException w:name="List Table 4 Accent 1" w:uiPriority="49"/>
-    <w:lsdException w:name="List Table 5 Dark Accent 1" w:uiPriority="50"/>
-    <w:lsdException w:name="List Table 6 Colorful Accent 1" w:uiPriority="51"/>
-    <w:lsdException w:name="List Table 7 Colorful Accent 1" w:uiPriority="52"/>
-    <w:lsdException w:name="List Table 1 Light Accent 2" w:uiPriority="46"/>
-    <w:lsdException w:name="List Table 2 Accent 2" w:uiPriority="47"/>
-    <w:lsdException w:name="List Table 3 Accent 2" w:uiPriority="48"/>
-    <w:lsdException w:name="List Table 4 Accent 2" w:uiPriority="49"/>
-    <w:lsdException w:name="List Table 5 Dark Accent 2" w:uiPriority="50"/>
-    <w:lsdException w:name="List Table 6 Colorful Accent 2" w:uiPriority="51"/>
-    <w:lsdException w:name="List Table 7 Colorful Accent 2" w:uiPriority="52"/>
-    <w:lsdException w:name="List Table 1 Light Accent 3" w:uiPriority="46"/>
-    <w:lsdException w:name="List Table 2 Accent 3" w:uiPriority="47"/>
-    <w:lsdException w:name="List Table 3 Accent 3" w:uiPriority="48"/>
-    <w:lsdException w:name="List Table 4 Accent 3" w:uiPriority="49"/>
-    <w:lsdException w:name="List Table 5 Dark Accent 3" w:uiPriority="50"/>
-    <w:lsdException w:name="List Table 6 Colorful Accent 3" w:uiPriority="51"/>
-    <w:lsdException w:name="List Table 7 Colorful Accent 3" w:uiPriority="52"/>
-    <w:lsdException w:name="List Table 1 Light Accent 4" w:uiPriority="46"/>
-    <w:lsdException w:name="List Table 2 Accent 4" w:uiPriority="47"/>
-    <w:lsdException w:name="List Table 3 Accent 4" w:uiPriority="48"/>
-    <w:lsdException w:name="List Table 4 Accent 4" w:uiPriority="49"/>
-    <w:lsdException w:name="List Table 5 Dark Accent 4" w:uiPriority="50"/>
-    <w:lsdException w:name="List Table 6 Colorful Accent 4" w:uiPriority="51"/>
-    <w:lsdException w:name="List Table 7 Colorful Accent 4" w:uiPriority="52"/>
-    <w:lsdException w:name="List Table 1 Light Accent 5" w:uiPriority="46"/>
-    <w:lsdException w:name="List Table 2 Accent 5" w:uiPriority="47"/>
-    <w:lsdException w:name="List Table 3 Accent 5" w:uiPriority="48"/>
-    <w:lsdException w:name="List Table 4 Accent 5" w:uiPriority="49"/>
-    <w:lsdException w:name="List Table 5 Dark Accent 5" w:uiPriority="50"/>
-    <w:lsdException w:name="List Table 6 Colorful Accent 5" w:uiPriority="51"/>
-    <w:lsdException w:name="List Table 7 Colorful Accent 5" w:uiPriority="52"/>
-    <w:lsdException w:name="List Table 1 Light Accent 6" w:uiPriority="46"/>
-    <w:lsdException w:name="List Table 2 Accent 6" w:uiPriority="47"/>
-    <w:lsdException w:name="List Table 3 Accent 6" w:uiPriority="48"/>
-    <w:lsdException w:name="List Table 4 Accent 6" w:uiPriority="49"/>
-    <w:lsdException w:name="List Table 5 Dark Accent 6" w:uiPriority="50"/>
-    <w:lsdException w:name="List Table 6 Colorful Accent 6" w:uiPriority="51"/>
-    <w:lsdException w:name="List Table 7 Colorful Accent 6" w:uiPriority="52"/>
-    <w:lsdException w:name="Mention" w:semiHidden="1" w:uiPriority="99" w:unhideWhenUsed="1"/>
-    <w:lsdException w:name="Smart Hyperlink" w:semiHidden="1" w:uiPriority="99" w:unhideWhenUsed="1"/>
-    <w:lsdException w:name="Hashtag" w:semiHidden="1" w:uiPriority="99" w:unhideWhenUsed="1"/>
-    <w:lsdException w:name="Unresolved Mention" w:semiHidden="1" w:uiPriority="99" w:unhideWhenUsed="1"/>
-  </w:latentStyles>
-  <w:style w:default="1" w:styleId="Standard" w:type="paragraph">
+  <w:latentStyles w:count="276" w:defLockedState="0" w:defQFormat="0" w:defSemiHidden="0" w:defUIPriority="0" w:defUnhideWhenUsed="0"/>
+  <w:style w:default="1" w:styleId="Normal" w:type="paragraph">
     <w:name w:val="Normal"/>
     <w:qFormat/>
-    <w:rsid w:val="00572FF5"/>
+  </w:style>
+  <w:style w:styleId="BodyText" w:type="paragraph">
+    <w:name w:val="Body Text"/>
+    <w:basedOn w:val="Normal"/>
+    <w:link w:val="BodyTextChar"/>
+    <w:qFormat/>
     <w:pPr>
-      <w:spacing w:after="240" w:before="120" w:line="480" w:lineRule="auto"/>
+      <w:spacing w:after="180" w:before="180"/>
+    </w:pPr>
+  </w:style>
+  <w:style w:customStyle="1" w:styleId="FirstParagraph" w:type="paragraph">
+    <w:name w:val="First Paragraph"/>
+    <w:basedOn w:val="BodyText"/>
+    <w:next w:val="BodyText"/>
+    <w:qFormat/>
+  </w:style>
+  <w:style w:customStyle="1" w:styleId="Compact" w:type="paragraph">
+    <w:name w:val="Compact"/>
+    <w:basedOn w:val="BodyText"/>
+    <w:qFormat/>
+    <w:pPr>
+      <w:spacing w:after="36" w:before="36"/>
+    </w:pPr>
+  </w:style>
+  <w:style w:styleId="Title" w:type="paragraph">
+    <w:name w:val="Title"/>
+    <w:basedOn w:val="Normal"/>
+    <w:next w:val="BodyText"/>
+    <w:link w:val="TitleChar"/>
+    <w:uiPriority w:val="10"/>
+    <w:qFormat/>
+    <w:rsid w:val="00A10FD9"/>
+    <w:pPr>
+      <w:spacing w:after="80" w:line="240" w:lineRule="auto"/>
+      <w:contextualSpacing/>
+      <w:jc w:val="center"/>
     </w:pPr>
     <w:rPr>
-      <w:rFonts w:ascii="Times New Roman" w:hAnsi="Times New Roman"/>
+      <w:rFonts w:asciiTheme="majorHAnsi" w:cstheme="majorBidi" w:eastAsiaTheme="majorEastAsia" w:hAnsiTheme="majorHAnsi"/>
+      <w:spacing w:val="-10"/>
+      <w:kern w:val="28"/>
+      <w:sz w:val="56"/>
+      <w:szCs w:val="56"/>
     </w:rPr>
   </w:style>
-  <w:style w:styleId="berschrift1" w:type="paragraph">
-    <w:name w:val="heading 1"/>
-    <w:basedOn w:val="Standard"/>
-    <w:next w:val="Textkrper"/>
-    <w:uiPriority w:val="9"/>
+  <w:style w:customStyle="1" w:styleId="TitleChar" w:type="character">
+    <w:name w:val="Title Char"/>
+    <w:basedOn w:val="DefaultParagraphFont"/>
+    <w:link w:val="Title"/>
+    <w:uiPriority w:val="10"/>
+    <w:rsid w:val="00A10FD9"/>
+    <w:rPr>
+      <w:rFonts w:asciiTheme="majorHAnsi" w:cstheme="majorBidi" w:eastAsiaTheme="majorEastAsia" w:hAnsiTheme="majorHAnsi"/>
+      <w:spacing w:val="-10"/>
+      <w:kern w:val="28"/>
+      <w:sz w:val="56"/>
+      <w:szCs w:val="56"/>
+    </w:rPr>
+  </w:style>
+  <w:style w:styleId="Subtitle" w:type="paragraph">
+    <w:name w:val="Subtitle"/>
+    <w:basedOn w:val="Title"/>
+    <w:next w:val="BodyText"/>
+    <w:link w:val="SubtitleChar"/>
+    <w:uiPriority w:val="11"/>
     <w:qFormat/>
-    <w:rsid w:val="00572FF5"/>
+    <w:rsid w:val="00A10FD9"/>
+    <w:pPr>
+      <w:numPr>
+        <w:ilvl w:val="1"/>
+      </w:numPr>
+    </w:pPr>
+    <w:rPr>
+      <w:rFonts w:cstheme="majorBidi" w:eastAsiaTheme="majorEastAsia"/>
+      <w:spacing w:val="15"/>
+      <w:sz w:val="28"/>
+      <w:szCs w:val="28"/>
+    </w:rPr>
+  </w:style>
+  <w:style w:customStyle="1" w:styleId="SubtitleChar" w:type="character">
+    <w:name w:val="Subtitle Char"/>
+    <w:basedOn w:val="DefaultParagraphFont"/>
+    <w:link w:val="Subtitle"/>
+    <w:uiPriority w:val="11"/>
+    <w:rsid w:val="00A10FD9"/>
+    <w:rPr>
+      <w:rFonts w:cstheme="majorBidi" w:eastAsiaTheme="majorEastAsia"/>
+      <w:color w:themeColor="text1" w:themeTint="A6" w:val="595959"/>
+      <w:spacing w:val="15"/>
+      <w:sz w:val="28"/>
+      <w:szCs w:val="28"/>
+    </w:rPr>
+  </w:style>
+  <w:style w:customStyle="1" w:styleId="Author" w:type="paragraph">
+    <w:name w:val="Author"/>
+    <w:next w:val="BodyText"/>
+    <w:qFormat/>
     <w:pPr>
       <w:keepNext/>
       <w:keepLines/>
-      <w:spacing w:after="0" w:before="480"/>
       <w:jc w:val="center"/>
+    </w:pPr>
+  </w:style>
+  <w:style w:styleId="Date" w:type="paragraph">
+    <w:name w:val="Date"/>
+    <w:next w:val="BodyText"/>
+    <w:qFormat/>
+    <w:pPr>
+      <w:keepNext/>
+      <w:keepLines/>
+      <w:jc w:val="center"/>
+    </w:pPr>
+  </w:style>
+  <w:style w:customStyle="1" w:styleId="AbstractTitle" w:type="paragraph">
+    <w:name w:val="Abstract Title"/>
+    <w:basedOn w:val="Normal"/>
+    <w:next w:val="Abstract"/>
+    <w:qFormat/>
+    <w:pPr>
+      <w:keepNext/>
+      <w:keepLines/>
+      <w:spacing w:after="0" w:before="300"/>
+      <w:jc w:val="center"/>
+    </w:pPr>
+    <w:rPr>
+      <w:b/>
+      <w:sz w:val="20"/>
+      <w:szCs w:val="20"/>
+    </w:rPr>
+  </w:style>
+  <w:style w:customStyle="1" w:styleId="Abstract" w:type="paragraph">
+    <w:name w:val="Abstract"/>
+    <w:basedOn w:val="Normal"/>
+    <w:next w:val="BodyText"/>
+    <w:qFormat/>
+    <w:pPr>
+      <w:keepNext/>
+      <w:keepLines/>
+      <w:spacing w:after="300" w:before="100"/>
+    </w:pPr>
+    <w:rPr>
+      <w:sz w:val="20"/>
+      <w:szCs w:val="20"/>
+    </w:rPr>
+  </w:style>
+  <w:style w:styleId="Bibliography" w:type="paragraph">
+    <w:name w:val="Bibliography"/>
+    <w:basedOn w:val="Normal"/>
+    <w:next w:val="Bibliography"/>
+    <w:qFormat/>
+    <w:pPr/>
+    <w:rPr/>
+  </w:style>
+  <w:style w:styleId="Heading1" w:type="paragraph">
+    <w:name w:val="heading 1"/>
+    <w:basedOn w:val="Normal"/>
+    <w:next w:val="BodyText"/>
+    <w:link w:val="Heading1Char"/>
+    <w:uiPriority w:val="9"/>
+    <w:qFormat/>
+    <w:rsid w:val="00A10FD9"/>
+    <w:pPr>
+      <w:keepNext/>
+      <w:keepLines/>
+      <w:spacing w:after="80" w:before="360"/>
       <w:outlineLvl w:val="0"/>
     </w:pPr>
     <w:rPr>
-      <w:rFonts w:cstheme="majorBidi" w:eastAsiaTheme="majorEastAsia"/>
-      <w:b/>
-      <w:bCs/>
-      <w:szCs w:val="32"/>
+      <w:rFonts w:asciiTheme="majorHAnsi" w:cstheme="majorBidi" w:eastAsiaTheme="majorEastAsia" w:hAnsiTheme="majorHAnsi"/>
+      <w:color w:themeColor="accent1" w:themeShade="BF" w:val="0F4761"/>
+      <w:sz w:val="40"/>
+      <w:szCs w:val="40"/>
     </w:rPr>
   </w:style>
-  <w:style w:styleId="berschrift2" w:type="paragraph">
+  <w:style w:styleId="Heading2" w:type="paragraph">
     <w:name w:val="heading 2"/>
-    <w:basedOn w:val="berschrift1"/>
-    <w:next w:val="Textkrper"/>
+    <w:basedOn w:val="Normal"/>
+    <w:next w:val="BodyText"/>
+    <w:link w:val="Heading2Char"/>
     <w:uiPriority w:val="9"/>
+    <w:semiHidden/>
     <w:unhideWhenUsed/>
     <w:qFormat/>
-    <w:rsid w:val="00AB6A32"/>
+    <w:rsid w:val="00A10FD9"/>
     <w:pPr>
-      <w:spacing w:before="200"/>
-      <w:jc w:val="left"/>
+      <w:keepNext/>
+      <w:keepLines/>
+      <w:spacing w:after="80" w:before="160"/>
       <w:outlineLvl w:val="1"/>
     </w:pPr>
     <w:rPr>
-      <w:bCs w:val="0"/>
+      <w:rFonts w:asciiTheme="majorHAnsi" w:cstheme="majorBidi" w:eastAsiaTheme="majorEastAsia" w:hAnsiTheme="majorHAnsi"/>
+      <w:color w:themeColor="accent1" w:themeShade="BF" w:val="0F4761"/>
+      <w:sz w:val="32"/>
+      <w:szCs w:val="32"/>
     </w:rPr>
   </w:style>
-  <w:style w:styleId="berschrift3" w:type="paragraph">
+  <w:style w:styleId="Heading3" w:type="paragraph">
     <w:name w:val="heading 3"/>
-    <w:basedOn w:val="berschrift2"/>
-    <w:next w:val="Standard"/>
+    <w:basedOn w:val="Normal"/>
+    <w:next w:val="BodyText"/>
+    <w:link w:val="Heading3Char"/>
     <w:uiPriority w:val="9"/>
+    <w:semiHidden/>
     <w:unhideWhenUsed/>
     <w:qFormat/>
-    <w:rsid w:val="007F2EC5"/>
+    <w:rsid w:val="00A10FD9"/>
     <w:pPr>
-      <w:framePr w:hAnchor="text" w:vAnchor="text" w:wrap="around" w:y="1"/>
-      <w:spacing w:before="0" w:line="240" w:lineRule="auto"/>
-      <w:ind w:firstLine="680"/>
+      <w:keepNext/>
+      <w:keepLines/>
+      <w:spacing w:after="80" w:before="160"/>
       <w:outlineLvl w:val="2"/>
     </w:pPr>
     <w:rPr>
-      <w:bCs/>
+      <w:rFonts w:cstheme="majorBidi" w:eastAsiaTheme="majorEastAsia"/>
+      <w:color w:themeColor="accent1" w:themeShade="BF" w:val="0F4761"/>
+      <w:sz w:val="28"/>
       <w:szCs w:val="28"/>
     </w:rPr>
   </w:style>
-  <w:style w:styleId="berschrift4" w:type="paragraph">
+  <w:style w:styleId="Heading4" w:type="paragraph">
     <w:name w:val="heading 4"/>
-    <w:basedOn w:val="berschrift3"/>
-    <w:next w:val="Textkrper"/>
+    <w:basedOn w:val="Normal"/>
+    <w:next w:val="BodyText"/>
+    <w:link w:val="Heading4Char"/>
     <w:uiPriority w:val="9"/>
+    <w:semiHidden/>
     <w:unhideWhenUsed/>
     <w:qFormat/>
-    <w:rsid w:val="00F0724A"/>
+    <w:rsid w:val="00A10FD9"/>
     <w:pPr>
-      <w:framePr w:wrap="around"/>
+      <w:keepNext/>
+      <w:keepLines/>
+      <w:spacing w:after="40" w:before="80"/>
       <w:outlineLvl w:val="3"/>
     </w:pPr>
     <w:rPr>
-      <w:bCs w:val="0"/>
+      <w:rFonts w:cstheme="majorBidi" w:eastAsiaTheme="majorEastAsia"/>
       <w:i/>
+      <w:iCs/>
+      <w:color w:themeColor="accent1" w:themeShade="BF" w:val="0F4761"/>
     </w:rPr>
   </w:style>
-  <w:style w:styleId="berschrift5" w:type="paragraph">
+  <w:style w:styleId="Heading5" w:type="paragraph">
     <w:name w:val="heading 5"/>
-    <w:basedOn w:val="berschrift4"/>
-    <w:next w:val="Textkrper"/>
+    <w:basedOn w:val="Normal"/>
+    <w:next w:val="BodyText"/>
+    <w:link w:val="Heading5Char"/>
     <w:uiPriority w:val="9"/>
+    <w:semiHidden/>
     <w:unhideWhenUsed/>
     <w:qFormat/>
-    <w:rsid w:val="00F0724A"/>
+    <w:rsid w:val="00A10FD9"/>
     <w:pPr>
-      <w:framePr w:wrap="around"/>
+      <w:keepNext/>
+      <w:keepLines/>
+      <w:spacing w:after="40" w:before="80"/>
       <w:outlineLvl w:val="4"/>
     </w:pPr>
     <w:rPr>
-      <w:b w:val="0"/>
+      <w:rFonts w:cstheme="majorBidi" w:eastAsiaTheme="majorEastAsia"/>
+      <w:color w:themeColor="accent1" w:themeShade="BF" w:val="0F4761"/>
+    </w:rPr>
+  </w:style>
+  <w:style w:styleId="Heading6" w:type="paragraph">
+    <w:name w:val="heading 6"/>
+    <w:basedOn w:val="Normal"/>
+    <w:next w:val="BodyText"/>
+    <w:link w:val="Heading6Char"/>
+    <w:uiPriority w:val="9"/>
+    <w:semiHidden/>
+    <w:unhideWhenUsed/>
+    <w:qFormat/>
+    <w:rsid w:val="00A10FD9"/>
+    <w:pPr>
+      <w:keepNext/>
+      <w:keepLines/>
+      <w:spacing w:after="0" w:before="40"/>
+      <w:outlineLvl w:val="5"/>
+    </w:pPr>
+    <w:rPr>
+      <w:rFonts w:cstheme="majorBidi" w:eastAsiaTheme="majorEastAsia"/>
+      <w:i/>
       <w:iCs/>
+      <w:color w:themeColor="text1" w:themeTint="A6" w:val="595959"/>
     </w:rPr>
   </w:style>
-  <w:style w:styleId="berschrift6" w:type="paragraph">
-    <w:name w:val="heading 6"/>
-    <w:basedOn w:val="Standard"/>
-    <w:next w:val="Textkrper"/>
+  <w:style w:styleId="Heading7" w:type="paragraph">
+    <w:name w:val="heading 7"/>
+    <w:basedOn w:val="Normal"/>
+    <w:next w:val="BodyText"/>
+    <w:link w:val="Heading7Char"/>
+    <w:uiPriority w:val="9"/>
+    <w:semiHidden/>
+    <w:unhideWhenUsed/>
+    <w:qFormat/>
+    <w:rsid w:val="00A10FD9"/>
+    <w:pPr>
+      <w:keepNext/>
+      <w:keepLines/>
+      <w:spacing w:after="0" w:before="40"/>
+      <w:outlineLvl w:val="6"/>
+    </w:pPr>
+    <w:rPr>
+      <w:rFonts w:cstheme="majorBidi" w:eastAsiaTheme="majorEastAsia"/>
+      <w:color w:themeColor="text1" w:themeTint="A6" w:val="595959"/>
+    </w:rPr>
+  </w:style>
+  <w:style w:styleId="Heading8" w:type="paragraph">
+    <w:name w:val="heading 8"/>
+    <w:basedOn w:val="Normal"/>
+    <w:next w:val="BodyText"/>
+    <w:link w:val="Heading8Char"/>
+    <w:uiPriority w:val="9"/>
+    <w:semiHidden/>
+    <w:unhideWhenUsed/>
+    <w:qFormat/>
+    <w:rsid w:val="00A10FD9"/>
+    <w:pPr>
+      <w:keepNext/>
+      <w:keepLines/>
+      <w:spacing w:after="0"/>
+      <w:outlineLvl w:val="7"/>
+    </w:pPr>
+    <w:rPr>
+      <w:rFonts w:cstheme="majorBidi" w:eastAsiaTheme="majorEastAsia"/>
+      <w:i/>
+      <w:iCs/>
+      <w:color w:themeColor="text1" w:themeTint="D8" w:val="272727"/>
+    </w:rPr>
+  </w:style>
+  <w:style w:styleId="Heading9" w:type="paragraph">
+    <w:name w:val="heading 9"/>
+    <w:basedOn w:val="Normal"/>
+    <w:next w:val="BodyText"/>
+    <w:link w:val="Heading9Char"/>
+    <w:uiPriority w:val="9"/>
+    <w:semiHidden/>
+    <w:unhideWhenUsed/>
+    <w:qFormat/>
+    <w:rsid w:val="00A10FD9"/>
+    <w:pPr>
+      <w:keepNext/>
+      <w:keepLines/>
+      <w:spacing w:after="0"/>
+      <w:outlineLvl w:val="8"/>
+    </w:pPr>
+    <w:rPr>
+      <w:rFonts w:cstheme="majorBidi" w:eastAsiaTheme="majorEastAsia"/>
+      <w:color w:themeColor="text1" w:themeTint="D8" w:val="272727"/>
+    </w:rPr>
+  </w:style>
+  <w:style w:customStyle="1" w:styleId="Heading1Char" w:type="character">
+    <w:name w:val="Heading 1 Char"/>
+    <w:basedOn w:val="DefaultParagraphFont"/>
+    <w:link w:val="Heading1"/>
+    <w:uiPriority w:val="9"/>
+    <w:rsid w:val="00A10FD9"/>
+    <w:rPr>
+      <w:rFonts w:asciiTheme="majorHAnsi" w:cstheme="majorBidi" w:eastAsiaTheme="majorEastAsia" w:hAnsiTheme="majorHAnsi"/>
+      <w:color w:themeColor="accent1" w:themeShade="BF" w:val="0F4761"/>
+      <w:sz w:val="40"/>
+      <w:szCs w:val="40"/>
+    </w:rPr>
+  </w:style>
+  <w:style w:customStyle="1" w:styleId="Heading2Char" w:type="character">
+    <w:name w:val="Heading 2 Char"/>
+    <w:basedOn w:val="DefaultParagraphFont"/>
+    <w:link w:val="Heading2"/>
+    <w:uiPriority w:val="9"/>
+    <w:semiHidden/>
+    <w:rsid w:val="00A10FD9"/>
+    <w:rPr>
+      <w:rFonts w:asciiTheme="majorHAnsi" w:cstheme="majorBidi" w:eastAsiaTheme="majorEastAsia" w:hAnsiTheme="majorHAnsi"/>
+      <w:color w:themeColor="accent1" w:themeShade="BF" w:val="0F4761"/>
+      <w:sz w:val="32"/>
+      <w:szCs w:val="32"/>
+    </w:rPr>
+  </w:style>
+  <w:style w:customStyle="1" w:styleId="Heading3Char" w:type="character">
+    <w:name w:val="Heading 3 Char"/>
+    <w:basedOn w:val="DefaultParagraphFont"/>
+    <w:link w:val="Heading3"/>
+    <w:uiPriority w:val="9"/>
+    <w:semiHidden/>
+    <w:rsid w:val="00A10FD9"/>
+    <w:rPr>
+      <w:rFonts w:cstheme="majorBidi" w:eastAsiaTheme="majorEastAsia"/>
+      <w:color w:themeColor="accent1" w:themeShade="BF" w:val="0F4761"/>
+      <w:sz w:val="28"/>
+      <w:szCs w:val="28"/>
+    </w:rPr>
+  </w:style>
+  <w:style w:customStyle="1" w:styleId="Heading4Char" w:type="character">
+    <w:name w:val="Heading 4 Char"/>
+    <w:basedOn w:val="DefaultParagraphFont"/>
+    <w:link w:val="Heading4"/>
+    <w:uiPriority w:val="9"/>
+    <w:semiHidden/>
+    <w:rsid w:val="00A10FD9"/>
+    <w:rPr>
+      <w:rFonts w:cstheme="majorBidi" w:eastAsiaTheme="majorEastAsia"/>
+      <w:i/>
+      <w:iCs/>
+      <w:color w:themeColor="accent1" w:themeShade="BF" w:val="0F4761"/>
+    </w:rPr>
+  </w:style>
+  <w:style w:customStyle="1" w:styleId="Heading5Char" w:type="character">
+    <w:name w:val="Heading 5 Char"/>
+    <w:basedOn w:val="DefaultParagraphFont"/>
+    <w:link w:val="Heading5"/>
+    <w:uiPriority w:val="9"/>
+    <w:semiHidden/>
+    <w:rsid w:val="00A10FD9"/>
+    <w:rPr>
+      <w:rFonts w:cstheme="majorBidi" w:eastAsiaTheme="majorEastAsia"/>
+      <w:color w:themeColor="accent1" w:themeShade="BF" w:val="0F4761"/>
+    </w:rPr>
+  </w:style>
+  <w:style w:customStyle="1" w:styleId="Heading6Char" w:type="character">
+    <w:name w:val="Heading 6 Char"/>
+    <w:basedOn w:val="DefaultParagraphFont"/>
+    <w:link w:val="Heading6"/>
+    <w:uiPriority w:val="9"/>
+    <w:semiHidden/>
+    <w:rsid w:val="00A10FD9"/>
+    <w:rPr>
+      <w:rFonts w:cstheme="majorBidi" w:eastAsiaTheme="majorEastAsia"/>
+      <w:i/>
+      <w:iCs/>
+      <w:color w:themeColor="text1" w:themeTint="A6" w:val="595959"/>
+    </w:rPr>
+  </w:style>
+  <w:style w:customStyle="1" w:styleId="Heading7Char" w:type="character">
+    <w:name w:val="Heading 7 Char"/>
+    <w:basedOn w:val="DefaultParagraphFont"/>
+    <w:link w:val="Heading7"/>
+    <w:uiPriority w:val="9"/>
+    <w:semiHidden/>
+    <w:rsid w:val="00A10FD9"/>
+    <w:rPr>
+      <w:rFonts w:cstheme="majorBidi" w:eastAsiaTheme="majorEastAsia"/>
+      <w:color w:themeColor="text1" w:themeTint="A6" w:val="595959"/>
+    </w:rPr>
+  </w:style>
+  <w:style w:customStyle="1" w:styleId="Heading8Char" w:type="character">
+    <w:name w:val="Heading 8 Char"/>
+    <w:basedOn w:val="DefaultParagraphFont"/>
+    <w:link w:val="Heading8"/>
+    <w:uiPriority w:val="9"/>
+    <w:semiHidden/>
+    <w:rsid w:val="00A10FD9"/>
+    <w:rPr>
+      <w:rFonts w:cstheme="majorBidi" w:eastAsiaTheme="majorEastAsia"/>
+      <w:i/>
+      <w:iCs/>
+      <w:color w:themeColor="text1" w:themeTint="D8" w:val="272727"/>
+    </w:rPr>
+  </w:style>
+  <w:style w:customStyle="1" w:styleId="Heading9Char" w:type="character">
+    <w:name w:val="Heading 9 Char"/>
+    <w:basedOn w:val="DefaultParagraphFont"/>
+    <w:link w:val="Heading9"/>
+    <w:uiPriority w:val="9"/>
+    <w:semiHidden/>
+    <w:rsid w:val="00A10FD9"/>
+    <w:rPr>
+      <w:rFonts w:cstheme="majorBidi" w:eastAsiaTheme="majorEastAsia"/>
+      <w:color w:themeColor="text1" w:themeTint="D8" w:val="272727"/>
+    </w:rPr>
+  </w:style>
+  <w:style w:styleId="BlockText" w:type="paragraph">
+    <w:name w:val="Block Text"/>
+    <w:basedOn w:val="BodyText"/>
+    <w:next w:val="BodyText"/>
     <w:uiPriority w:val="9"/>
     <w:unhideWhenUsed/>
     <w:qFormat/>
     <w:pPr>
-      <w:keepNext/>
-      <w:keepLines/>
-      <w:spacing w:after="0" w:before="200"/>
-      <w:outlineLvl w:val="5"/>
+      <w:spacing w:after="100" w:before="100"/>
+      <w:ind w:firstLine="0" w:left="480" w:right="480"/>
     </w:pPr>
-    <w:rPr>
-      <w:rFonts w:asciiTheme="majorHAnsi" w:cstheme="majorBidi" w:eastAsiaTheme="majorEastAsia" w:hAnsiTheme="majorHAnsi"/>
-      <w:color w:themeColor="accent1" w:val="4F81BD"/>
-    </w:rPr>
-  </w:style>
-  <w:style w:styleId="berschrift7" w:type="paragraph">
-    <w:name w:val="heading 7"/>
-    <w:basedOn w:val="Standard"/>
-    <w:next w:val="Textkrper"/>
+  </w:style>
+  <w:style w:styleId="FootnoteText" w:type="paragraph">
+    <w:name w:val="Footnote Text"/>
+    <w:basedOn w:val="Normal"/>
+    <w:next w:val="FootnoteText"/>
+    <w:uiPriority w:val="9"/>
+    <w:unhideWhenUsed/>
+    <w:qFormat/>
+  </w:style>
+  <w:style w:styleId="FootnoteBlockText" w:type="paragraph">
+    <w:name w:val="Footnote Block Text"/>
+    <w:basedOn w:val="FootnoteText"/>
+    <w:next w:val="FootnoteText"/>
     <w:uiPriority w:val="9"/>
     <w:unhideWhenUsed/>
     <w:qFormat/>
     <w:pPr>
-      <w:keepNext/>
-      <w:keepLines/>
-      <w:spacing w:after="0" w:before="200"/>
-      <w:outlineLvl w:val="6"/>
+      <w:spacing w:after="100" w:before="100"/>
+      <w:ind w:firstLine="0" w:left="480" w:right="480"/>
     </w:pPr>
-    <w:rPr>
-      <w:rFonts w:asciiTheme="majorHAnsi" w:cstheme="majorBidi" w:eastAsiaTheme="majorEastAsia" w:hAnsiTheme="majorHAnsi"/>
-      <w:color w:themeColor="accent1" w:val="4F81BD"/>
-    </w:rPr>
-  </w:style>
-  <w:style w:styleId="berschrift8" w:type="paragraph">
-    <w:name w:val="heading 8"/>
-    <w:basedOn w:val="Standard"/>
-    <w:next w:val="Textkrper"/>
-    <w:uiPriority w:val="9"/>
+  </w:style>
+  <w:style w:default="1" w:styleId="DefaultParagraphFont" w:type="character">
+    <w:name w:val="Default Paragraph Font"/>
+    <w:semiHidden/>
+    <w:unhideWhenUsed/>
+  </w:style>
+  <w:style w:default="1" w:styleId="Table" w:type="table">
+    <w:name w:val="Table"/>
+    <w:basedOn w:val="TableNormal"/>
+    <w:semiHidden/>
     <w:unhideWhenUsed/>
     <w:qFormat/>
-    <w:pPr>
-      <w:keepNext/>
-      <w:keepLines/>
-      <w:spacing w:after="0" w:before="200"/>
-      <w:outlineLvl w:val="7"/>
-    </w:pPr>
-    <w:rPr>
-      <w:rFonts w:asciiTheme="majorHAnsi" w:cstheme="majorBidi" w:eastAsiaTheme="majorEastAsia" w:hAnsiTheme="majorHAnsi"/>
-      <w:color w:themeColor="accent1" w:val="4F81BD"/>
-    </w:rPr>
-  </w:style>
-  <w:style w:styleId="berschrift9" w:type="paragraph">
-    <w:name w:val="heading 9"/>
-    <w:basedOn w:val="Standard"/>
-    <w:next w:val="Textkrper"/>
-    <w:uiPriority w:val="9"/>
-    <w:unhideWhenUsed/>
-    <w:qFormat/>
-    <w:pPr>
-      <w:keepNext/>
-      <w:keepLines/>
-      <w:spacing w:after="0" w:before="200"/>
-      <w:outlineLvl w:val="8"/>
-    </w:pPr>
-    <w:rPr>
-      <w:rFonts w:asciiTheme="majorHAnsi" w:cstheme="majorBidi" w:eastAsiaTheme="majorEastAsia" w:hAnsiTheme="majorHAnsi"/>
-      <w:color w:themeColor="accent1" w:val="4F81BD"/>
-    </w:rPr>
-  </w:style>
-  <w:style w:default="1" w:styleId="Absatz-Standardschriftart" w:type="character">
-    <w:name w:val="Default Paragraph Font"/>
-    <w:uiPriority w:val="1"/>
-    <w:semiHidden/>
-    <w:unhideWhenUsed/>
-  </w:style>
-  <w:style w:default="1" w:styleId="NormaleTabelle" w:type="table">
-    <w:name w:val="Normal Table"/>
-    <w:uiPriority w:val="99"/>
-    <w:semiHidden/>
-    <w:unhideWhenUsed/>
     <w:tblPr>
       <w:tblInd w:type="dxa" w:w="0"/>
       <w:tblCellMar>
@@ -6790,191 +5625,25 @@
         <w:right w:type="dxa" w:w="108"/>
       </w:tblCellMar>
     </w:tblPr>
-  </w:style>
-  <w:style w:default="1" w:styleId="KeineListe" w:type="numbering">
-    <w:name w:val="No List"/>
-    <w:uiPriority w:val="99"/>
-    <w:semiHidden/>
-    <w:unhideWhenUsed/>
-  </w:style>
-  <w:style w:styleId="Textkrper" w:type="paragraph">
-    <w:name w:val="Body Text"/>
-    <w:basedOn w:val="Standard"/>
-    <w:link w:val="TextkrperZchn"/>
-    <w:qFormat/>
-    <w:rsid w:val="005036C4"/>
-    <w:pPr>
-      <w:spacing w:before="180"/>
-      <w:ind w:firstLine="680"/>
-    </w:pPr>
-  </w:style>
-  <w:style w:customStyle="1" w:styleId="FirstParagraph" w:type="paragraph">
-    <w:name w:val="First Paragraph"/>
-    <w:basedOn w:val="Textkrper"/>
-    <w:next w:val="Textkrper"/>
-    <w:qFormat/>
-  </w:style>
-  <w:style w:customStyle="1" w:styleId="Compact" w:type="paragraph">
-    <w:name w:val="Compact"/>
-    <w:basedOn w:val="Textkrper"/>
-    <w:qFormat/>
-    <w:rsid w:val="00AF6DE6"/>
-    <w:pPr>
-      <w:spacing w:after="180" w:line="240" w:lineRule="auto"/>
-      <w:ind w:firstLine="0"/>
-    </w:pPr>
-  </w:style>
-  <w:style w:styleId="Titel" w:type="paragraph">
-    <w:name w:val="Title"/>
-    <w:basedOn w:val="Standard"/>
-    <w:next w:val="Textkrper"/>
-    <w:qFormat/>
-    <w:rsid w:val="00186200"/>
-    <w:pPr>
-      <w:keepNext/>
-      <w:keepLines/>
-      <w:spacing w:before="2040"/>
-      <w:jc w:val="center"/>
-    </w:pPr>
-    <w:rPr>
-      <w:rFonts w:cstheme="majorBidi" w:eastAsiaTheme="majorEastAsia"/>
-      <w:bCs/>
-      <w:szCs w:val="36"/>
-    </w:rPr>
-  </w:style>
-  <w:style w:styleId="Untertitel" w:type="paragraph">
-    <w:name w:val="Subtitle"/>
-    <w:basedOn w:val="Titel"/>
-    <w:next w:val="Textkrper"/>
-    <w:qFormat/>
-    <w:rsid w:val="00572FF5"/>
-    <w:pPr>
-      <w:spacing w:before="240"/>
-    </w:pPr>
-    <w:rPr>
-      <w:szCs w:val="30"/>
-    </w:rPr>
-  </w:style>
-  <w:style w:customStyle="1" w:styleId="Author" w:type="paragraph">
-    <w:name w:val="Author"/>
-    <w:basedOn w:val="Titel"/>
-    <w:next w:val="Textkrper"/>
-    <w:qFormat/>
-    <w:rsid w:val="00CB20D0"/>
-    <w:pPr>
-      <w:spacing w:before="0"/>
-    </w:pPr>
-  </w:style>
-  <w:style w:styleId="Datum" w:type="paragraph">
-    <w:name w:val="Date"/>
-    <w:next w:val="Textkrper"/>
-    <w:qFormat/>
-    <w:pPr>
-      <w:keepNext/>
-      <w:keepLines/>
-      <w:jc w:val="center"/>
-    </w:pPr>
-  </w:style>
-  <w:style w:customStyle="1" w:styleId="Abstract" w:type="paragraph">
-    <w:name w:val="Abstract"/>
-    <w:basedOn w:val="Standard"/>
-    <w:next w:val="Textkrper"/>
-    <w:qFormat/>
-    <w:rsid w:val="00572FF5"/>
-    <w:pPr>
-      <w:keepNext/>
-      <w:keepLines/>
-      <w:spacing w:after="300" w:before="300"/>
-    </w:pPr>
-    <w:rPr>
-      <w:szCs w:val="20"/>
-    </w:rPr>
-  </w:style>
-  <w:style w:styleId="Literaturverzeichnis" w:type="paragraph">
-    <w:name w:val="Bibliography"/>
-    <w:aliases w:val="refs"/>
-    <w:basedOn w:val="Standard"/>
-    <w:qFormat/>
-    <w:rsid w:val="00572FF5"/>
-    <w:pPr>
-      <w:ind w:hanging="680" w:left="680"/>
-    </w:pPr>
-  </w:style>
-  <w:style w:styleId="Blocktext" w:type="paragraph">
-    <w:name w:val="Block Text"/>
-    <w:basedOn w:val="Textkrper"/>
-    <w:next w:val="Textkrper"/>
-    <w:uiPriority w:val="9"/>
-    <w:unhideWhenUsed/>
-    <w:qFormat/>
-    <w:pPr>
-      <w:spacing w:after="100" w:before="100"/>
-    </w:pPr>
-    <w:rPr>
-      <w:rFonts w:asciiTheme="majorHAnsi" w:cstheme="majorBidi" w:eastAsiaTheme="majorEastAsia" w:hAnsiTheme="majorHAnsi"/>
-      <w:bCs/>
-      <w:sz w:val="20"/>
-      <w:szCs w:val="20"/>
-    </w:rPr>
-  </w:style>
-  <w:style w:styleId="Funotentext" w:type="paragraph">
-    <w:name w:val="footnote text"/>
-    <w:basedOn w:val="Standard"/>
-    <w:uiPriority w:val="9"/>
-    <w:unhideWhenUsed/>
-    <w:qFormat/>
-    <w:rsid w:val="00925AA9"/>
-    <w:pPr>
-      <w:suppressLineNumbers/>
-      <w:spacing w:before="0"/>
-    </w:pPr>
-  </w:style>
-  <w:style w:customStyle="1" w:styleId="Table" w:type="table">
-    <w:name w:val="Table"/>
-    <w:basedOn w:val="NormaleTabelle"/>
-    <w:uiPriority w:val="99"/>
-    <w:rsid w:val="00435F1A"/>
-    <w:pPr>
-      <w:suppressLineNumbers/>
-      <w:spacing w:after="240"/>
-    </w:pPr>
-    <w:rPr>
-      <w:rFonts w:ascii="Times New Roman" w:hAnsi="Times New Roman"/>
-    </w:rPr>
-    <w:tblPr>
-      <w:jc w:val="center"/>
-      <w:tblBorders>
-        <w:top w:color="auto" w:space="0" w:sz="12" w:val="single"/>
-        <w:bottom w:color="auto" w:space="0" w:sz="4" w:val="single"/>
-      </w:tblBorders>
-    </w:tblPr>
-    <w:trPr>
-      <w:jc w:val="center"/>
-    </w:trPr>
-    <w:tcPr>
-      <w:vAlign w:val="center"/>
-    </w:tcPr>
     <w:tblStylePr w:type="firstRow">
-      <w:tblPr/>
+      <w:tblPr>
+        <w:jc w:val="left"/>
+        <w:tblInd w:type="dxa" w:w="0"/>
+      </w:tblPr>
+      <w:trPr>
+        <w:jc w:val="left"/>
+      </w:trPr>
       <w:tcPr>
         <w:tcBorders>
-          <w:top w:color="auto" w:space="0" w:sz="8" w:val="single"/>
-          <w:bottom w:color="auto" w:space="0" w:sz="4" w:val="single"/>
+          <w:bottom w:val="single"/>
         </w:tcBorders>
+        <w:vAlign w:val="bottom"/>
       </w:tcPr>
     </w:tblStylePr>
-    <w:tblStylePr w:type="lastRow">
-      <w:tblPr/>
-      <w:tcPr>
-        <w:tcBorders>
-          <w:bottom w:color="auto" w:space="0" w:sz="4" w:val="single"/>
-        </w:tcBorders>
-      </w:tcPr>
-    </w:tblStylePr>
   </w:style>
   <w:style w:customStyle="1" w:styleId="DefinitionTerm" w:type="paragraph">
     <w:name w:val="Definition Term"/>
-    <w:basedOn w:val="Standard"/>
+    <w:basedOn w:val="Normal"/>
     <w:next w:val="Definition"/>
     <w:pPr>
       <w:keepNext/>
@@ -6987,14 +5656,14 @@
   </w:style>
   <w:style w:customStyle="1" w:styleId="Definition" w:type="paragraph">
     <w:name w:val="Definition"/>
-    <w:basedOn w:val="Standard"/>
-  </w:style>
-  <w:style w:styleId="Beschriftung" w:type="paragraph">
-    <w:name w:val="caption"/>
-    <w:basedOn w:val="Standard"/>
-    <w:link w:val="BeschriftungZchn"/>
+    <w:basedOn w:val="Normal"/>
+  </w:style>
+  <w:style w:styleId="Caption" w:type="paragraph">
+    <w:name w:val="Caption"/>
+    <w:basedOn w:val="Normal"/>
+    <w:link w:val="BodyTextChar"/>
     <w:pPr>
-      <w:spacing w:after="120"/>
+      <w:spacing w:after="120" w:before="0"/>
     </w:pPr>
     <w:rPr>
       <w:i/>
@@ -7002,763 +5671,344 @@
   </w:style>
   <w:style w:customStyle="1" w:styleId="TableCaption" w:type="paragraph">
     <w:name w:val="Table Caption"/>
-    <w:basedOn w:val="Beschriftung"/>
-    <w:rsid w:val="006E6812"/>
+    <w:basedOn w:val="Caption"/>
     <w:pPr>
       <w:keepNext/>
-      <w:suppressLineNumbers/>
-      <w:spacing w:before="240"/>
     </w:pPr>
-    <w:rPr>
-      <w:i w:val="0"/>
-    </w:rPr>
   </w:style>
   <w:style w:customStyle="1" w:styleId="ImageCaption" w:type="paragraph">
     <w:name w:val="Image Caption"/>
-    <w:basedOn w:val="Beschriftung"/>
-    <w:rsid w:val="009E05DE"/>
-    <w:pPr>
-      <w:keepLines/>
-      <w:suppressLineNumbers/>
-      <w:spacing w:after="600"/>
-    </w:pPr>
-    <w:rPr>
-      <w:i w:val="0"/>
-    </w:rPr>
+    <w:basedOn w:val="Caption"/>
   </w:style>
   <w:style w:customStyle="1" w:styleId="Figure" w:type="paragraph">
     <w:name w:val="Figure"/>
-    <w:basedOn w:val="Standard"/>
-    <w:rsid w:val="003D36D1"/>
-    <w:pPr>
-      <w:framePr w:hAnchor="text" w:vAnchor="text" w:wrap="notBeside" w:xAlign="center" w:y="1"/>
-      <w:suppressLineNumbers/>
-      <w:jc w:val="center"/>
-    </w:pPr>
+    <w:basedOn w:val="Normal"/>
   </w:style>
   <w:style w:customStyle="1" w:styleId="CaptionedFigure" w:type="paragraph">
     <w:name w:val="Captioned Figure"/>
     <w:basedOn w:val="Figure"/>
-    <w:rsid w:val="003D36D1"/>
     <w:pPr>
       <w:keepNext/>
-      <w:framePr w:wrap="notBeside"/>
-      <w:spacing w:after="120" w:before="240"/>
     </w:pPr>
   </w:style>
-  <w:style w:customStyle="1" w:styleId="BeschriftungZchn" w:type="character">
-    <w:name w:val="Beschriftung Zchn"/>
-    <w:basedOn w:val="Absatz-Standardschriftart"/>
-    <w:link w:val="Beschriftung"/>
+  <w:style w:customStyle="1" w:styleId="BodyTextChar" w:type="character">
+    <w:name w:val="Body Text Char"/>
+    <w:basedOn w:val="DefaultParagraphFont"/>
+    <w:link w:val="BodyText"/>
   </w:style>
   <w:style w:customStyle="1" w:styleId="VerbatimChar" w:type="character">
     <w:name w:val="Verbatim Char"/>
-    <w:basedOn w:val="BeschriftungZchn"/>
-    <w:link w:val="SourceCode"/>
+    <w:basedOn w:val="BodyTextChar"/>
     <w:rPr>
       <w:rFonts w:ascii="Consolas" w:hAnsi="Consolas"/>
       <w:sz w:val="22"/>
     </w:rPr>
   </w:style>
-  <w:style w:styleId="Funotenzeichen" w:type="character">
-    <w:name w:val="footnote reference"/>
-    <w:basedOn w:val="BeschriftungZchn"/>
+  <w:style w:customStyle="1" w:styleId="SectionNumber" w:type="character">
+    <w:name w:val="Section Number"/>
+    <w:basedOn w:val="BodyTextChar"/>
+  </w:style>
+  <w:style w:styleId="FootnoteReference" w:type="character">
+    <w:name w:val="Footnote Reference"/>
+    <w:basedOn w:val="BodyTextChar"/>
     <w:rPr>
       <w:vertAlign w:val="superscript"/>
     </w:rPr>
   </w:style>
   <w:style w:styleId="Hyperlink" w:type="character">
     <w:name w:val="Hyperlink"/>
-    <w:basedOn w:val="BeschriftungZchn"/>
+    <w:basedOn w:val="BodyTextChar"/>
     <w:rPr>
       <w:color w:themeColor="accent1" w:val="4F81BD"/>
     </w:rPr>
   </w:style>
-  <w:style w:styleId="Inhaltsverzeichnisberschrift" w:type="paragraph">
+  <w:style w:styleId="TOCHeading" w:type="paragraph">
     <w:name w:val="TOC Heading"/>
-    <w:basedOn w:val="berschrift1"/>
-    <w:next w:val="Textkrper"/>
+    <w:basedOn w:val="Heading1"/>
+    <w:next w:val="BodyText"/>
     <w:uiPriority w:val="39"/>
     <w:unhideWhenUsed/>
     <w:qFormat/>
-    <w:rsid w:val="00006D3F"/>
     <w:pPr>
-      <w:spacing w:after="240" w:before="240"/>
+      <w:spacing w:before="240" w:line="259" w:lineRule="auto"/>
       <w:outlineLvl w:val="9"/>
     </w:pPr>
     <w:rPr>
+      <w:rFonts w:asciiTheme="majorHAnsi" w:cstheme="majorBidi" w:eastAsiaTheme="majorEastAsia" w:hAnsiTheme="majorHAnsi"/>
+      <w:b w:val="0"/>
       <w:bCs w:val="0"/>
+      <w:color w:themeColor="accent1" w:themeShade="BF" w:val="365F91"/>
     </w:rPr>
   </w:style>
-  <w:style w:customStyle="1" w:styleId="SourceCode" w:type="paragraph">
+  <w:style w:type="paragraph" w:customStyle="1" w:styleId="SourceCode">
     <w:name w:val="Source Code"/>
-    <w:basedOn w:val="Standard"/>
+    <w:basedOn w:val="Normal"/>
     <w:link w:val="VerbatimChar"/>
     <w:pPr>
-      <w:shd w:color="auto" w:fill="F8F8F8" w:val="clear"/>
-      <w:wordWrap w:val="0"/>
+      <w:wordWrap w:val="off"/>
+      <w:shd w:val="clear" w:fill="f8f8f8"/>
     </w:pPr>
   </w:style>
-  <w:style w:customStyle="1" w:styleId="KeywordTok" w:type="character">
+  <w:style w:type="character" w:customStyle="1" w:styleId="KeywordTok">
     <w:name w:val="KeywordTok"/>
     <w:basedOn w:val="VerbatimChar"/>
     <w:rPr>
-      <w:rFonts w:ascii="Consolas" w:hAnsi="Consolas"/>
       <w:b/>
-      <w:color w:val="204A87"/>
-      <w:sz w:val="22"/>
-      <w:shd w:color="auto" w:fill="F8F8F8" w:val="clear"/>
+      <w:color w:val="204a87"/>
+      <w:shd w:val="clear" w:fill="f8f8f8"/>
     </w:rPr>
   </w:style>
-  <w:style w:customStyle="1" w:styleId="DataTypeTok" w:type="character">
+  <w:style w:type="character" w:customStyle="1" w:styleId="DataTypeTok">
     <w:name w:val="DataTypeTok"/>
     <w:basedOn w:val="VerbatimChar"/>
     <w:rPr>
-      <w:rFonts w:ascii="Consolas" w:hAnsi="Consolas"/>
-      <w:color w:val="204A87"/>
-      <w:sz w:val="22"/>
-      <w:shd w:color="auto" w:fill="F8F8F8" w:val="clear"/>
+      <w:color w:val="204a87"/>
+      <w:shd w:val="clear" w:fill="f8f8f8"/>
     </w:rPr>
   </w:style>
-  <w:style w:customStyle="1" w:styleId="DecValTok" w:type="character">
+  <w:style w:type="character" w:customStyle="1" w:styleId="DecValTok">
     <w:name w:val="DecValTok"/>
     <w:basedOn w:val="VerbatimChar"/>
     <w:rPr>
-      <w:rFonts w:ascii="Consolas" w:hAnsi="Consolas"/>
-      <w:color w:val="0000CF"/>
-      <w:sz w:val="22"/>
-      <w:shd w:color="auto" w:fill="F8F8F8" w:val="clear"/>
+      <w:color w:val="0000cf"/>
+      <w:shd w:val="clear" w:fill="f8f8f8"/>
     </w:rPr>
   </w:style>
-  <w:style w:customStyle="1" w:styleId="BaseNTok" w:type="character">
+  <w:style w:type="character" w:customStyle="1" w:styleId="BaseNTok">
     <w:name w:val="BaseNTok"/>
     <w:basedOn w:val="VerbatimChar"/>
     <w:rPr>
-      <w:rFonts w:ascii="Consolas" w:hAnsi="Consolas"/>
-      <w:color w:val="0000CF"/>
-      <w:sz w:val="22"/>
-      <w:shd w:color="auto" w:fill="F8F8F8" w:val="clear"/>
+      <w:color w:val="0000cf"/>
+      <w:shd w:val="clear" w:fill="f8f8f8"/>
     </w:rPr>
   </w:style>
-  <w:style w:customStyle="1" w:styleId="FloatTok" w:type="character">
+  <w:style w:type="character" w:customStyle="1" w:styleId="FloatTok">
     <w:name w:val="FloatTok"/>
     <w:basedOn w:val="VerbatimChar"/>
     <w:rPr>
-      <w:rFonts w:ascii="Consolas" w:hAnsi="Consolas"/>
-      <w:color w:val="0000CF"/>
-      <w:sz w:val="22"/>
-      <w:shd w:color="auto" w:fill="F8F8F8" w:val="clear"/>
+      <w:color w:val="0000cf"/>
+      <w:shd w:val="clear" w:fill="f8f8f8"/>
     </w:rPr>
   </w:style>
-  <w:style w:customStyle="1" w:styleId="ConstantTok" w:type="character">
+  <w:style w:type="character" w:customStyle="1" w:styleId="ConstantTok">
     <w:name w:val="ConstantTok"/>
     <w:basedOn w:val="VerbatimChar"/>
     <w:rPr>
-      <w:rFonts w:ascii="Consolas" w:hAnsi="Consolas"/>
-      <w:color w:val="000000"/>
-      <w:sz w:val="22"/>
-      <w:shd w:color="auto" w:fill="F8F8F8" w:val="clear"/>
+      <w:color w:val="8f5902"/>
+      <w:shd w:val="clear" w:fill="f8f8f8"/>
     </w:rPr>
   </w:style>
-  <w:style w:customStyle="1" w:styleId="CharTok" w:type="character">
+  <w:style w:type="character" w:customStyle="1" w:styleId="CharTok">
     <w:name w:val="CharTok"/>
     <w:basedOn w:val="VerbatimChar"/>
     <w:rPr>
-      <w:rFonts w:ascii="Consolas" w:hAnsi="Consolas"/>
-      <w:color w:val="4E9A06"/>
-      <w:sz w:val="22"/>
-      <w:shd w:color="auto" w:fill="F8F8F8" w:val="clear"/>
+      <w:color w:val="4e9a06"/>
+      <w:shd w:val="clear" w:fill="f8f8f8"/>
     </w:rPr>
   </w:style>
-  <w:style w:customStyle="1" w:styleId="SpecialCharTok" w:type="character">
+  <w:style w:type="character" w:customStyle="1" w:styleId="SpecialCharTok">
     <w:name w:val="SpecialCharTok"/>
     <w:basedOn w:val="VerbatimChar"/>
     <w:rPr>
-      <w:rFonts w:ascii="Consolas" w:hAnsi="Consolas"/>
-      <w:color w:val="000000"/>
-      <w:sz w:val="22"/>
-      <w:shd w:color="auto" w:fill="F8F8F8" w:val="clear"/>
+      <w:b/>
+      <w:color w:val="ce5c00"/>
+      <w:shd w:val="clear" w:fill="f8f8f8"/>
     </w:rPr>
   </w:style>
-  <w:style w:customStyle="1" w:styleId="StringTok" w:type="character">
+  <w:style w:type="character" w:customStyle="1" w:styleId="StringTok">
     <w:name w:val="StringTok"/>
     <w:basedOn w:val="VerbatimChar"/>
     <w:rPr>
-      <w:rFonts w:ascii="Consolas" w:hAnsi="Consolas"/>
-      <w:color w:val="4E9A06"/>
-      <w:sz w:val="22"/>
-      <w:shd w:color="auto" w:fill="F8F8F8" w:val="clear"/>
+      <w:color w:val="4e9a06"/>
+      <w:shd w:val="clear" w:fill="f8f8f8"/>
     </w:rPr>
   </w:style>
-  <w:style w:customStyle="1" w:styleId="VerbatimStringTok" w:type="character">
+  <w:style w:type="character" w:customStyle="1" w:styleId="VerbatimStringTok">
     <w:name w:val="VerbatimStringTok"/>
     <w:basedOn w:val="VerbatimChar"/>
     <w:rPr>
-      <w:rFonts w:ascii="Consolas" w:hAnsi="Consolas"/>
-      <w:color w:val="4E9A06"/>
-      <w:sz w:val="22"/>
-      <w:shd w:color="auto" w:fill="F8F8F8" w:val="clear"/>
+      <w:color w:val="4e9a06"/>
+      <w:shd w:val="clear" w:fill="f8f8f8"/>
     </w:rPr>
   </w:style>
-  <w:style w:customStyle="1" w:styleId="SpecialStringTok" w:type="character">
+  <w:style w:type="character" w:customStyle="1" w:styleId="SpecialStringTok">
     <w:name w:val="SpecialStringTok"/>
     <w:basedOn w:val="VerbatimChar"/>
     <w:rPr>
-      <w:rFonts w:ascii="Consolas" w:hAnsi="Consolas"/>
-      <w:color w:val="4E9A06"/>
-      <w:sz w:val="22"/>
-      <w:shd w:color="auto" w:fill="F8F8F8" w:val="clear"/>
+      <w:color w:val="4e9a06"/>
+      <w:shd w:val="clear" w:fill="f8f8f8"/>
     </w:rPr>
   </w:style>
-  <w:style w:customStyle="1" w:styleId="ImportTok" w:type="character">
+  <w:style w:type="character" w:customStyle="1" w:styleId="ImportTok">
     <w:name w:val="ImportTok"/>
     <w:basedOn w:val="VerbatimChar"/>
     <w:rPr>
-      <w:rFonts w:ascii="Consolas" w:hAnsi="Consolas"/>
-      <w:sz w:val="22"/>
-      <w:shd w:color="auto" w:fill="F8F8F8" w:val="clear"/>
+      <w:shd w:val="clear" w:fill="f8f8f8"/>
     </w:rPr>
   </w:style>
-  <w:style w:customStyle="1" w:styleId="CommentTok" w:type="character">
+  <w:style w:type="character" w:customStyle="1" w:styleId="CommentTok">
     <w:name w:val="CommentTok"/>
     <w:basedOn w:val="VerbatimChar"/>
     <w:rPr>
-      <w:rFonts w:ascii="Consolas" w:hAnsi="Consolas"/>
       <w:i/>
-      <w:color w:val="8F5902"/>
-      <w:sz w:val="22"/>
-      <w:shd w:color="auto" w:fill="F8F8F8" w:val="clear"/>
+      <w:color w:val="8f5902"/>
+      <w:shd w:val="clear" w:fill="f8f8f8"/>
     </w:rPr>
   </w:style>
-  <w:style w:customStyle="1" w:styleId="DocumentationTok" w:type="character">
+  <w:style w:type="character" w:customStyle="1" w:styleId="DocumentationTok">
     <w:name w:val="DocumentationTok"/>
     <w:basedOn w:val="VerbatimChar"/>
     <w:rPr>
-      <w:rFonts w:ascii="Consolas" w:hAnsi="Consolas"/>
       <w:b/>
       <w:i/>
-      <w:color w:val="8F5902"/>
-      <w:sz w:val="22"/>
-      <w:shd w:color="auto" w:fill="F8F8F8" w:val="clear"/>
+      <w:color w:val="8f5902"/>
+      <w:shd w:val="clear" w:fill="f8f8f8"/>
     </w:rPr>
   </w:style>
-  <w:style w:customStyle="1" w:styleId="AnnotationTok" w:type="character">
+  <w:style w:type="character" w:customStyle="1" w:styleId="AnnotationTok">
     <w:name w:val="AnnotationTok"/>
     <w:basedOn w:val="VerbatimChar"/>
     <w:rPr>
-      <w:rFonts w:ascii="Consolas" w:hAnsi="Consolas"/>
       <w:b/>
       <w:i/>
-      <w:color w:val="8F5902"/>
-      <w:sz w:val="22"/>
-      <w:shd w:color="auto" w:fill="F8F8F8" w:val="clear"/>
+      <w:color w:val="8f5902"/>
+      <w:shd w:val="clear" w:fill="f8f8f8"/>
     </w:rPr>
   </w:style>
-  <w:style w:customStyle="1" w:styleId="CommentVarTok" w:type="character">
+  <w:style w:type="character" w:customStyle="1" w:styleId="CommentVarTok">
     <w:name w:val="CommentVarTok"/>
     <w:basedOn w:val="VerbatimChar"/>
     <w:rPr>
-      <w:rFonts w:ascii="Consolas" w:hAnsi="Consolas"/>
       <w:b/>
       <w:i/>
-      <w:color w:val="8F5902"/>
-      <w:sz w:val="22"/>
-      <w:shd w:color="auto" w:fill="F8F8F8" w:val="clear"/>
+      <w:color w:val="8f5902"/>
+      <w:shd w:val="clear" w:fill="f8f8f8"/>
     </w:rPr>
   </w:style>
-  <w:style w:customStyle="1" w:styleId="OtherTok" w:type="character">
+  <w:style w:type="character" w:customStyle="1" w:styleId="OtherTok">
     <w:name w:val="OtherTok"/>
     <w:basedOn w:val="VerbatimChar"/>
     <w:rPr>
-      <w:rFonts w:ascii="Consolas" w:hAnsi="Consolas"/>
-      <w:color w:val="8F5902"/>
-      <w:sz w:val="22"/>
-      <w:shd w:color="auto" w:fill="F8F8F8" w:val="clear"/>
+      <w:color w:val="8f5902"/>
+      <w:shd w:val="clear" w:fill="f8f8f8"/>
     </w:rPr>
   </w:style>
-  <w:style w:customStyle="1" w:styleId="FunctionTok" w:type="character">
+  <w:style w:type="character" w:customStyle="1" w:styleId="FunctionTok">
     <w:name w:val="FunctionTok"/>
     <w:basedOn w:val="VerbatimChar"/>
     <w:rPr>
-      <w:rFonts w:ascii="Consolas" w:hAnsi="Consolas"/>
-      <w:color w:val="000000"/>
-      <w:sz w:val="22"/>
-      <w:shd w:color="auto" w:fill="F8F8F8" w:val="clear"/>
+      <w:b/>
+      <w:color w:val="204a87"/>
+      <w:shd w:val="clear" w:fill="f8f8f8"/>
     </w:rPr>
   </w:style>
-  <w:style w:customStyle="1" w:styleId="VariableTok" w:type="character">
+  <w:style w:type="character" w:customStyle="1" w:styleId="VariableTok">
     <w:name w:val="VariableTok"/>
     <w:basedOn w:val="VerbatimChar"/>
     <w:rPr>
-      <w:rFonts w:ascii="Consolas" w:hAnsi="Consolas"/>
       <w:color w:val="000000"/>
-      <w:sz w:val="22"/>
-      <w:shd w:color="auto" w:fill="F8F8F8" w:val="clear"/>
+      <w:shd w:val="clear" w:fill="f8f8f8"/>
     </w:rPr>
   </w:style>
-  <w:style w:customStyle="1" w:styleId="ControlFlowTok" w:type="character">
+  <w:style w:type="character" w:customStyle="1" w:styleId="ControlFlowTok">
     <w:name w:val="ControlFlowTok"/>
     <w:basedOn w:val="VerbatimChar"/>
     <w:rPr>
-      <w:rFonts w:ascii="Consolas" w:hAnsi="Consolas"/>
       <w:b/>
-      <w:color w:val="204A87"/>
-      <w:sz w:val="22"/>
-      <w:shd w:color="auto" w:fill="F8F8F8" w:val="clear"/>
+      <w:color w:val="204a87"/>
+      <w:shd w:val="clear" w:fill="f8f8f8"/>
     </w:rPr>
   </w:style>
-  <w:style w:customStyle="1" w:styleId="OperatorTok" w:type="character">
+  <w:style w:type="character" w:customStyle="1" w:styleId="OperatorTok">
     <w:name w:val="OperatorTok"/>
     <w:basedOn w:val="VerbatimChar"/>
     <w:rPr>
-      <w:rFonts w:ascii="Consolas" w:hAnsi="Consolas"/>
       <w:b/>
-      <w:color w:val="CE5C00"/>
-      <w:sz w:val="22"/>
-      <w:shd w:color="auto" w:fill="F8F8F8" w:val="clear"/>
+      <w:color w:val="ce5c00"/>
+      <w:shd w:val="clear" w:fill="f8f8f8"/>
     </w:rPr>
   </w:style>
-  <w:style w:customStyle="1" w:styleId="BuiltInTok" w:type="character">
+  <w:style w:type="character" w:customStyle="1" w:styleId="BuiltInTok">
     <w:name w:val="BuiltInTok"/>
     <w:basedOn w:val="VerbatimChar"/>
     <w:rPr>
-      <w:rFonts w:ascii="Consolas" w:hAnsi="Consolas"/>
-      <w:sz w:val="22"/>
-      <w:shd w:color="auto" w:fill="F8F8F8" w:val="clear"/>
+      <w:shd w:val="clear" w:fill="f8f8f8"/>
     </w:rPr>
   </w:style>
-  <w:style w:customStyle="1" w:styleId="ExtensionTok" w:type="character">
+  <w:style w:type="character" w:customStyle="1" w:styleId="ExtensionTok">
     <w:name w:val="ExtensionTok"/>
     <w:basedOn w:val="VerbatimChar"/>
     <w:rPr>
-      <w:rFonts w:ascii="Consolas" w:hAnsi="Consolas"/>
-      <w:sz w:val="22"/>
-      <w:shd w:color="auto" w:fill="F8F8F8" w:val="clear"/>
+      <w:shd w:val="clear" w:fill="f8f8f8"/>
     </w:rPr>
   </w:style>
-  <w:style w:customStyle="1" w:styleId="PreprocessorTok" w:type="character">
+  <w:style w:type="character" w:customStyle="1" w:styleId="PreprocessorTok">
     <w:name w:val="PreprocessorTok"/>
     <w:basedOn w:val="VerbatimChar"/>
     <w:rPr>
-      <w:rFonts w:ascii="Consolas" w:hAnsi="Consolas"/>
       <w:i/>
-      <w:color w:val="8F5902"/>
-      <w:sz w:val="22"/>
-      <w:shd w:color="auto" w:fill="F8F8F8" w:val="clear"/>
+      <w:color w:val="8f5902"/>
+      <w:shd w:val="clear" w:fill="f8f8f8"/>
     </w:rPr>
   </w:style>
-  <w:style w:customStyle="1" w:styleId="AttributeTok" w:type="character">
+  <w:style w:type="character" w:customStyle="1" w:styleId="AttributeTok">
     <w:name w:val="AttributeTok"/>
     <w:basedOn w:val="VerbatimChar"/>
     <w:rPr>
-      <w:rFonts w:ascii="Consolas" w:hAnsi="Consolas"/>
-      <w:color w:val="C4A000"/>
-      <w:sz w:val="22"/>
-      <w:shd w:color="auto" w:fill="F8F8F8" w:val="clear"/>
+      <w:color w:val="204a87"/>
+      <w:shd w:val="clear" w:fill="f8f8f8"/>
     </w:rPr>
   </w:style>
-  <w:style w:customStyle="1" w:styleId="RegionMarkerTok" w:type="character">
+  <w:style w:type="character" w:customStyle="1" w:styleId="RegionMarkerTok">
     <w:name w:val="RegionMarkerTok"/>
     <w:basedOn w:val="VerbatimChar"/>
     <w:rPr>
-      <w:rFonts w:ascii="Consolas" w:hAnsi="Consolas"/>
-      <w:sz w:val="22"/>
-      <w:shd w:color="auto" w:fill="F8F8F8" w:val="clear"/>
+      <w:shd w:val="clear" w:fill="f8f8f8"/>
     </w:rPr>
   </w:style>
-  <w:style w:customStyle="1" w:styleId="InformationTok" w:type="character">
+  <w:style w:type="character" w:customStyle="1" w:styleId="InformationTok">
     <w:name w:val="InformationTok"/>
     <w:basedOn w:val="VerbatimChar"/>
     <w:rPr>
-      <w:rFonts w:ascii="Consolas" w:hAnsi="Consolas"/>
       <w:b/>
       <w:i/>
-      <w:color w:val="8F5902"/>
-      <w:sz w:val="22"/>
-      <w:shd w:color="auto" w:fill="F8F8F8" w:val="clear"/>
+      <w:color w:val="8f5902"/>
+      <w:shd w:val="clear" w:fill="f8f8f8"/>
     </w:rPr>
   </w:style>
-  <w:style w:customStyle="1" w:styleId="WarningTok" w:type="character">
+  <w:style w:type="character" w:customStyle="1" w:styleId="WarningTok">
     <w:name w:val="WarningTok"/>
     <w:basedOn w:val="VerbatimChar"/>
     <w:rPr>
-      <w:rFonts w:ascii="Consolas" w:hAnsi="Consolas"/>
       <w:b/>
       <w:i/>
-      <w:color w:val="8F5902"/>
-      <w:sz w:val="22"/>
-      <w:shd w:color="auto" w:fill="F8F8F8" w:val="clear"/>
+      <w:color w:val="8f5902"/>
+      <w:shd w:val="clear" w:fill="f8f8f8"/>
     </w:rPr>
   </w:style>
-  <w:style w:customStyle="1" w:styleId="AlertTok" w:type="character">
+  <w:style w:type="character" w:customStyle="1" w:styleId="AlertTok">
     <w:name w:val="AlertTok"/>
     <w:basedOn w:val="VerbatimChar"/>
     <w:rPr>
-      <w:rFonts w:ascii="Consolas" w:hAnsi="Consolas"/>
-      <w:color w:val="EF2929"/>
-      <w:sz w:val="22"/>
-      <w:shd w:color="auto" w:fill="F8F8F8" w:val="clear"/>
+      <w:color w:val="ef2929"/>
+      <w:shd w:val="clear" w:fill="f8f8f8"/>
     </w:rPr>
   </w:style>
-  <w:style w:customStyle="1" w:styleId="ErrorTok" w:type="character">
+  <w:style w:type="character" w:customStyle="1" w:styleId="ErrorTok">
     <w:name w:val="ErrorTok"/>
     <w:basedOn w:val="VerbatimChar"/>
     <w:rPr>
-      <w:rFonts w:ascii="Consolas" w:hAnsi="Consolas"/>
       <w:b/>
-      <w:color w:val="A40000"/>
-      <w:sz w:val="22"/>
-      <w:shd w:color="auto" w:fill="F8F8F8" w:val="clear"/>
+      <w:color w:val="a40000"/>
+      <w:shd w:val="clear" w:fill="f8f8f8"/>
     </w:rPr>
   </w:style>
-  <w:style w:customStyle="1" w:styleId="NormalTok" w:type="character">
+  <w:style w:type="character" w:customStyle="1" w:styleId="NormalTok">
     <w:name w:val="NormalTok"/>
     <w:basedOn w:val="VerbatimChar"/>
     <w:rPr>
-      <w:rFonts w:ascii="Consolas" w:hAnsi="Consolas"/>
-      <w:sz w:val="22"/>
-      <w:shd w:color="auto" w:fill="F8F8F8" w:val="clear"/>
+      <w:shd w:val="clear" w:fill="f8f8f8"/>
     </w:rPr>
-  </w:style>
-  <w:style w:styleId="Kopfzeile" w:type="paragraph">
-    <w:name w:val="header"/>
-    <w:basedOn w:val="Standard"/>
-    <w:link w:val="KopfzeileZchn"/>
-    <w:uiPriority w:val="99"/>
-    <w:unhideWhenUsed/>
-    <w:rsid w:val="00AF36ED"/>
-    <w:pPr>
-      <w:tabs>
-        <w:tab w:pos="4536" w:val="center"/>
-        <w:tab w:pos="9072" w:val="right"/>
-      </w:tabs>
-      <w:spacing w:after="0"/>
-    </w:pPr>
-  </w:style>
-  <w:style w:customStyle="1" w:styleId="KopfzeileZchn" w:type="character">
-    <w:name w:val="Kopfzeile Zchn"/>
-    <w:basedOn w:val="Absatz-Standardschriftart"/>
-    <w:link w:val="Kopfzeile"/>
-    <w:uiPriority w:val="99"/>
-    <w:rsid w:val="00AF36ED"/>
-  </w:style>
-  <w:style w:styleId="Fuzeile" w:type="paragraph">
-    <w:name w:val="footer"/>
-    <w:basedOn w:val="Standard"/>
-    <w:link w:val="FuzeileZchn"/>
-    <w:unhideWhenUsed/>
-    <w:rsid w:val="00AF36ED"/>
-    <w:pPr>
-      <w:tabs>
-        <w:tab w:pos="4536" w:val="center"/>
-        <w:tab w:pos="9072" w:val="right"/>
-      </w:tabs>
-      <w:spacing w:after="0"/>
-    </w:pPr>
-  </w:style>
-  <w:style w:customStyle="1" w:styleId="FuzeileZchn" w:type="character">
-    <w:name w:val="Fußzeile Zchn"/>
-    <w:basedOn w:val="Absatz-Standardschriftart"/>
-    <w:link w:val="Fuzeile"/>
-    <w:rsid w:val="00AF36ED"/>
-  </w:style>
-  <w:style w:styleId="Seitenzahl" w:type="character">
-    <w:name w:val="page number"/>
-    <w:basedOn w:val="Absatz-Standardschriftart"/>
-    <w:semiHidden/>
-    <w:unhideWhenUsed/>
-    <w:rsid w:val="00AF36ED"/>
-  </w:style>
-  <w:style w:customStyle="1" w:styleId="h1-pagebreak" w:type="paragraph">
-    <w:name w:val="h1-pagebreak"/>
-    <w:basedOn w:val="berschrift1"/>
-    <w:qFormat/>
-    <w:rsid w:val="00DD5581"/>
-    <w:pPr>
-      <w:pageBreakBefore/>
-    </w:pPr>
-    <w:rPr>
-      <w:b w:val="0"/>
-    </w:rPr>
-  </w:style>
-  <w:style w:customStyle="1" w:styleId="TextkrperZchn" w:type="character">
-    <w:name w:val="Textkörper Zchn"/>
-    <w:basedOn w:val="Absatz-Standardschriftart"/>
-    <w:link w:val="Textkrper"/>
-    <w:rsid w:val="005036C4"/>
-    <w:rPr>
-      <w:rFonts w:ascii="Times New Roman" w:hAnsi="Times New Roman"/>
-    </w:rPr>
-  </w:style>
-  <w:style w:styleId="Tabellenraster" w:type="table">
-    <w:name w:val="Table Grid"/>
-    <w:basedOn w:val="NormaleTabelle"/>
-    <w:rsid w:val="00006D3F"/>
-    <w:pPr>
-      <w:spacing w:after="0"/>
-    </w:pPr>
-    <w:tblPr>
-      <w:tblBorders>
-        <w:top w:color="auto" w:space="0" w:sz="4" w:val="single"/>
-        <w:left w:color="auto" w:space="0" w:sz="4" w:val="single"/>
-        <w:bottom w:color="auto" w:space="0" w:sz="4" w:val="single"/>
-        <w:right w:color="auto" w:space="0" w:sz="4" w:val="single"/>
-        <w:insideH w:color="auto" w:space="0" w:sz="4" w:val="single"/>
-        <w:insideV w:color="auto" w:space="0" w:sz="4" w:val="single"/>
-      </w:tblBorders>
-    </w:tblPr>
-  </w:style>
-  <w:style w:styleId="Gitternetztabelle1hell" w:type="table">
-    <w:name w:val="Grid Table 1 Light"/>
-    <w:basedOn w:val="NormaleTabelle"/>
-    <w:rsid w:val="00006D3F"/>
-    <w:pPr>
-      <w:spacing w:after="0"/>
-    </w:pPr>
-    <w:tblPr>
-      <w:tblStyleRowBandSize w:val="1"/>
-      <w:tblStyleColBandSize w:val="1"/>
-      <w:tblBorders>
-        <w:top w:color="999999" w:space="0" w:sz="4" w:themeColor="text1" w:themeTint="66" w:val="single"/>
-        <w:left w:color="999999" w:space="0" w:sz="4" w:themeColor="text1" w:themeTint="66" w:val="single"/>
-        <w:bottom w:color="999999" w:space="0" w:sz="4" w:themeColor="text1" w:themeTint="66" w:val="single"/>
-        <w:right w:color="999999" w:space="0" w:sz="4" w:themeColor="text1" w:themeTint="66" w:val="single"/>
-        <w:insideH w:color="999999" w:space="0" w:sz="4" w:themeColor="text1" w:themeTint="66" w:val="single"/>
-        <w:insideV w:color="999999" w:space="0" w:sz="4" w:themeColor="text1" w:themeTint="66" w:val="single"/>
-      </w:tblBorders>
-    </w:tblPr>
-    <w:tblStylePr w:type="firstRow">
-      <w:rPr>
-        <w:b/>
-        <w:bCs/>
-      </w:rPr>
-      <w:tblPr/>
-      <w:tcPr>
-        <w:tcBorders>
-          <w:bottom w:color="666666" w:space="0" w:sz="12" w:themeColor="text1" w:themeTint="99" w:val="single"/>
-        </w:tcBorders>
-      </w:tcPr>
-    </w:tblStylePr>
-    <w:tblStylePr w:type="lastRow">
-      <w:rPr>
-        <w:b/>
-        <w:bCs/>
-      </w:rPr>
-      <w:tblPr/>
-      <w:tcPr>
-        <w:tcBorders>
-          <w:top w:color="666666" w:space="0" w:sz="2" w:themeColor="text1" w:themeTint="99" w:val="double"/>
-        </w:tcBorders>
-      </w:tcPr>
-    </w:tblStylePr>
-    <w:tblStylePr w:type="firstCol">
-      <w:rPr>
-        <w:b/>
-        <w:bCs/>
-      </w:rPr>
-    </w:tblStylePr>
-    <w:tblStylePr w:type="lastCol">
-      <w:rPr>
-        <w:b/>
-        <w:bCs/>
-      </w:rPr>
-    </w:tblStylePr>
-  </w:style>
-  <w:style w:styleId="EinfacheTabelle2" w:type="table">
-    <w:name w:val="Plain Table 2"/>
-    <w:basedOn w:val="NormaleTabelle"/>
-    <w:rsid w:val="00006D3F"/>
-    <w:pPr>
-      <w:spacing w:after="0"/>
-    </w:pPr>
-    <w:tblPr>
-      <w:tblStyleRowBandSize w:val="1"/>
-      <w:tblStyleColBandSize w:val="1"/>
-      <w:tblBorders>
-        <w:top w:color="7F7F7F" w:space="0" w:sz="4" w:themeColor="text1" w:themeTint="80" w:val="single"/>
-        <w:bottom w:color="7F7F7F" w:space="0" w:sz="4" w:themeColor="text1" w:themeTint="80" w:val="single"/>
-      </w:tblBorders>
-    </w:tblPr>
-    <w:tblStylePr w:type="firstRow">
-      <w:rPr>
-        <w:b/>
-        <w:bCs/>
-      </w:rPr>
-      <w:tblPr/>
-      <w:tcPr>
-        <w:tcBorders>
-          <w:bottom w:color="7F7F7F" w:space="0" w:sz="4" w:themeColor="text1" w:themeTint="80" w:val="single"/>
-        </w:tcBorders>
-      </w:tcPr>
-    </w:tblStylePr>
-    <w:tblStylePr w:type="lastRow">
-      <w:rPr>
-        <w:b/>
-        <w:bCs/>
-      </w:rPr>
-      <w:tblPr/>
-      <w:tcPr>
-        <w:tcBorders>
-          <w:top w:color="7F7F7F" w:space="0" w:sz="4" w:themeColor="text1" w:themeTint="80" w:val="single"/>
-        </w:tcBorders>
-      </w:tcPr>
-    </w:tblStylePr>
-    <w:tblStylePr w:type="firstCol">
-      <w:rPr>
-        <w:b/>
-        <w:bCs/>
-      </w:rPr>
-    </w:tblStylePr>
-    <w:tblStylePr w:type="lastCol">
-      <w:rPr>
-        <w:b/>
-        <w:bCs/>
-      </w:rPr>
-    </w:tblStylePr>
-    <w:tblStylePr w:type="band1Vert">
-      <w:tblPr/>
-      <w:tcPr>
-        <w:tcBorders>
-          <w:left w:color="7F7F7F" w:space="0" w:sz="4" w:themeColor="text1" w:themeTint="80" w:val="single"/>
-          <w:right w:color="7F7F7F" w:space="0" w:sz="4" w:themeColor="text1" w:themeTint="80" w:val="single"/>
-        </w:tcBorders>
-      </w:tcPr>
-    </w:tblStylePr>
-    <w:tblStylePr w:type="band2Vert">
-      <w:tblPr/>
-      <w:tcPr>
-        <w:tcBorders>
-          <w:left w:color="7F7F7F" w:space="0" w:sz="4" w:themeColor="text1" w:themeTint="80" w:val="single"/>
-          <w:right w:color="7F7F7F" w:space="0" w:sz="4" w:themeColor="text1" w:themeTint="80" w:val="single"/>
-        </w:tcBorders>
-      </w:tcPr>
-    </w:tblStylePr>
-    <w:tblStylePr w:type="band1Horz">
-      <w:tblPr/>
-      <w:tcPr>
-        <w:tcBorders>
-          <w:top w:color="7F7F7F" w:space="0" w:sz="4" w:themeColor="text1" w:themeTint="80" w:val="single"/>
-          <w:bottom w:color="7F7F7F" w:space="0" w:sz="4" w:themeColor="text1" w:themeTint="80" w:val="single"/>
-        </w:tcBorders>
-      </w:tcPr>
-    </w:tblStylePr>
-  </w:style>
-  <w:style w:styleId="EinfacheTabelle1" w:type="table">
-    <w:name w:val="Plain Table 1"/>
-    <w:basedOn w:val="NormaleTabelle"/>
-    <w:rsid w:val="00006D3F"/>
-    <w:pPr>
-      <w:spacing w:after="0"/>
-    </w:pPr>
-    <w:tblPr>
-      <w:tblStyleRowBandSize w:val="1"/>
-      <w:tblStyleColBandSize w:val="1"/>
-      <w:tblBorders>
-        <w:top w:color="BFBFBF" w:space="0" w:sz="4" w:themeColor="background1" w:themeShade="BF" w:val="single"/>
-        <w:left w:color="BFBFBF" w:space="0" w:sz="4" w:themeColor="background1" w:themeShade="BF" w:val="single"/>
-        <w:bottom w:color="BFBFBF" w:space="0" w:sz="4" w:themeColor="background1" w:themeShade="BF" w:val="single"/>
-        <w:right w:color="BFBFBF" w:space="0" w:sz="4" w:themeColor="background1" w:themeShade="BF" w:val="single"/>
-        <w:insideH w:color="BFBFBF" w:space="0" w:sz="4" w:themeColor="background1" w:themeShade="BF" w:val="single"/>
-        <w:insideV w:color="BFBFBF" w:space="0" w:sz="4" w:themeColor="background1" w:themeShade="BF" w:val="single"/>
-      </w:tblBorders>
-    </w:tblPr>
-    <w:tblStylePr w:type="firstRow">
-      <w:rPr>
-        <w:b/>
-        <w:bCs/>
-      </w:rPr>
-    </w:tblStylePr>
-    <w:tblStylePr w:type="lastRow">
-      <w:rPr>
-        <w:b/>
-        <w:bCs/>
-      </w:rPr>
-      <w:tblPr/>
-      <w:tcPr>
-        <w:tcBorders>
-          <w:top w:color="BFBFBF" w:space="0" w:sz="4" w:themeColor="background1" w:themeShade="BF" w:val="double"/>
-        </w:tcBorders>
-      </w:tcPr>
-    </w:tblStylePr>
-    <w:tblStylePr w:type="firstCol">
-      <w:rPr>
-        <w:b/>
-        <w:bCs/>
-      </w:rPr>
-    </w:tblStylePr>
-    <w:tblStylePr w:type="lastCol">
-      <w:rPr>
-        <w:b/>
-        <w:bCs/>
-      </w:rPr>
-    </w:tblStylePr>
-    <w:tblStylePr w:type="band1Vert">
-      <w:tblPr/>
-      <w:tcPr>
-        <w:shd w:color="auto" w:fill="F2F2F2" w:themeFill="background1" w:themeFillShade="F2" w:val="clear"/>
-      </w:tcPr>
-    </w:tblStylePr>
-    <w:tblStylePr w:type="band1Horz">
-      <w:tblPr/>
-      <w:tcPr>
-        <w:shd w:color="auto" w:fill="F2F2F2" w:themeFill="background1" w:themeFillShade="F2" w:val="clear"/>
-      </w:tcPr>
-    </w:tblStylePr>
-  </w:style>
-  <w:style w:styleId="Buchtitel" w:type="character">
-    <w:name w:val="Book Title"/>
-    <w:basedOn w:val="Absatz-Standardschriftart"/>
-    <w:rsid w:val="00F14702"/>
-    <w:rPr>
-      <w:b/>
-      <w:bCs/>
-      <w:i/>
-      <w:iCs/>
-      <w:spacing w:val="5"/>
-    </w:rPr>
-  </w:style>
-  <w:style w:customStyle="1" w:styleId="h1-titlepage" w:type="paragraph">
-    <w:name w:val="h1-titlepage"/>
-    <w:basedOn w:val="h1-pagebreak"/>
-    <w:qFormat/>
-    <w:rsid w:val="00A05772"/>
-    <w:rPr>
-      <w:b/>
-    </w:rPr>
-  </w:style>
-  <w:style w:customStyle="1" w:styleId="table-note" w:type="paragraph">
-    <w:name w:val="table-note"/>
-    <w:basedOn w:val="Compact"/>
-    <w:qFormat/>
-    <w:rsid w:val="003D36D1"/>
-    <w:pPr>
-      <w:suppressLineNumbers/>
-    </w:pPr>
-  </w:style>
-  <w:style w:styleId="Zeilennummer" w:type="character">
-    <w:name w:val="line number"/>
-    <w:basedOn w:val="Absatz-Standardschriftart"/>
-    <w:semiHidden/>
-    <w:unhideWhenUsed/>
-    <w:rsid w:val="003D36D1"/>
-  </w:style>
-  <w:style w:customStyle="1" w:styleId="authornote" w:type="paragraph">
-    <w:name w:val="authornote"/>
-    <w:basedOn w:val="Textkrper"/>
-    <w:qFormat/>
-    <w:rsid w:val="00EB1F7E"/>
-    <w:pPr>
-      <w:framePr w:hAnchor="text" w:wrap="notBeside" w:yAlign="bottom"/>
-    </w:pPr>
-  </w:style>
-  <w:style w:customStyle="1" w:styleId="authornote-title" w:type="paragraph">
-    <w:name w:val="authornote-title"/>
-    <w:basedOn w:val="Author"/>
-    <w:qFormat/>
-    <w:rsid w:val="00EB1F7E"/>
-    <w:pPr>
-      <w:framePr w:hAnchor="text" w:wrap="notBeside" w:yAlign="bottom"/>
-    </w:pPr>
   </w:style>
 </w:styles>
 </file>
@@ -7774,44 +6024,44 @@
         <a:sysClr val="window" lastClr="FFFFFF"/>
       </a:lt1>
       <a:dk2>
-        <a:srgbClr val="1F497D"/>
+        <a:srgbClr val="0E2841"/>
       </a:dk2>
       <a:lt2>
-        <a:srgbClr val="EEECE1"/>
+        <a:srgbClr val="E8E8E8"/>
       </a:lt2>
       <a:accent1>
-        <a:srgbClr val="4F81BD"/>
+        <a:srgbClr val="156082"/>
       </a:accent1>
       <a:accent2>
-        <a:srgbClr val="C0504D"/>
+        <a:srgbClr val="E97132"/>
       </a:accent2>
       <a:accent3>
-        <a:srgbClr val="9BBB59"/>
+        <a:srgbClr val="196B24"/>
       </a:accent3>
       <a:accent4>
-        <a:srgbClr val="8064A2"/>
+        <a:srgbClr val="0F9ED5"/>
       </a:accent4>
       <a:accent5>
-        <a:srgbClr val="4BACC6"/>
+        <a:srgbClr val="A02B93"/>
       </a:accent5>
       <a:accent6>
-        <a:srgbClr val="F79646"/>
+        <a:srgbClr val="4EA72E"/>
       </a:accent6>
       <a:hlink>
-        <a:srgbClr val="0000FF"/>
+        <a:srgbClr val="467886"/>
       </a:hlink>
       <a:folHlink>
-        <a:srgbClr val="800080"/>
+        <a:srgbClr val="96607D"/>
       </a:folHlink>
     </a:clrScheme>
     <a:fontScheme name="Office">
       <a:majorFont>
-        <a:latin typeface="Calibri"/>
+        <a:latin typeface="Aptos Display" panose="02110004020202020204"/>
         <a:ea typeface=""/>
         <a:cs typeface=""/>
-        <a:font script="Jpan" typeface="ＭＳ ゴシック"/>
+        <a:font script="Jpan" typeface="游ゴシック Light"/>
         <a:font script="Hang" typeface="맑은 고딕"/>
-        <a:font script="Hans" typeface="宋体"/>
+        <a:font script="Hans" typeface="等线 Light"/>
         <a:font script="Hant" typeface="新細明體"/>
         <a:font script="Arab" typeface="Times New Roman"/>
         <a:font script="Hebr" typeface="Times New Roman"/>
@@ -7838,14 +6088,32 @@
         <a:font script="Mong" typeface="Mongolian Baiti"/>
         <a:font script="Viet" typeface="Times New Roman"/>
         <a:font script="Uigh" typeface="Microsoft Uighur"/>
+        <a:font script="Geor" typeface="Sylfaen"/>
+        <a:font script="Armn" typeface="Arial"/>
+        <a:font script="Bugi" typeface="Leelawadee UI"/>
+        <a:font script="Bopo" typeface="Microsoft JhengHei"/>
+        <a:font script="Java" typeface="Javanese Text"/>
+        <a:font script="Lisu" typeface="Segoe UI"/>
+        <a:font script="Mymr" typeface="Myanmar Text"/>
+        <a:font script="Nkoo" typeface="Ebrima"/>
+        <a:font script="Olck" typeface="Nirmala UI"/>
+        <a:font script="Osma" typeface="Ebrima"/>
+        <a:font script="Phag" typeface="Phagspa"/>
+        <a:font script="Syrn" typeface="Estrangelo Edessa"/>
+        <a:font script="Syrj" typeface="Estrangelo Edessa"/>
+        <a:font script="Syre" typeface="Estrangelo Edessa"/>
+        <a:font script="Sora" typeface="Nirmala UI"/>
+        <a:font script="Tale" typeface="Microsoft Tai Le"/>
+        <a:font script="Talu" typeface="Microsoft New Tai Lue"/>
+        <a:font script="Tfng" typeface="Ebrima"/>
       </a:majorFont>
       <a:minorFont>
-        <a:latin typeface="Cambria"/>
+        <a:latin typeface="Aptos" panose="02110004020202020204"/>
         <a:ea typeface=""/>
         <a:cs typeface=""/>
-        <a:font script="Jpan" typeface="ＭＳ 明朝"/>
+        <a:font script="Jpan" typeface="游明朝"/>
         <a:font script="Hang" typeface="맑은 고딕"/>
-        <a:font script="Hans" typeface="宋体"/>
+        <a:font script="Hans" typeface="等线"/>
         <a:font script="Hant" typeface="新細明體"/>
         <a:font script="Arab" typeface="Arial"/>
         <a:font script="Hebr" typeface="Arial"/>
@@ -7872,6 +6140,24 @@
         <a:font script="Mong" typeface="Mongolian Baiti"/>
         <a:font script="Viet" typeface="Arial"/>
         <a:font script="Uigh" typeface="Microsoft Uighur"/>
+        <a:font script="Geor" typeface="Sylfaen"/>
+        <a:font script="Armn" typeface="Arial"/>
+        <a:font script="Bugi" typeface="Leelawadee UI"/>
+        <a:font script="Bopo" typeface="Microsoft JhengHei"/>
+        <a:font script="Java" typeface="Javanese Text"/>
+        <a:font script="Lisu" typeface="Segoe UI"/>
+        <a:font script="Mymr" typeface="Myanmar Text"/>
+        <a:font script="Nkoo" typeface="Ebrima"/>
+        <a:font script="Olck" typeface="Nirmala UI"/>
+        <a:font script="Osma" typeface="Ebrima"/>
+        <a:font script="Phag" typeface="Phagspa"/>
+        <a:font script="Syrn" typeface="Estrangelo Edessa"/>
+        <a:font script="Syrj" typeface="Estrangelo Edessa"/>
+        <a:font script="Syre" typeface="Estrangelo Edessa"/>
+        <a:font script="Sora" typeface="Nirmala UI"/>
+        <a:font script="Tale" typeface="Microsoft Tai Le"/>
+        <a:font script="Talu" typeface="Microsoft New Tai Lue"/>
+        <a:font script="Tfng" typeface="Ebrima"/>
       </a:minorFont>
     </a:fontScheme>
     <a:fmtScheme name="Office">
@@ -7883,200 +6169,141 @@
           <a:gsLst>
             <a:gs pos="0">
               <a:schemeClr val="phClr">
-                <a:tint val="50000"/>
-                <a:satMod val="300000"/>
+                <a:lumMod val="110000"/>
+                <a:satMod val="105000"/>
+                <a:tint val="67000"/>
               </a:schemeClr>
             </a:gs>
-            <a:gs pos="35000">
+            <a:gs pos="50000">
               <a:schemeClr val="phClr">
-                <a:tint val="37000"/>
-                <a:satMod val="300000"/>
+                <a:lumMod val="105000"/>
+                <a:satMod val="103000"/>
+                <a:tint val="73000"/>
               </a:schemeClr>
             </a:gs>
             <a:gs pos="100000">
               <a:schemeClr val="phClr">
-                <a:tint val="15000"/>
-                <a:satMod val="350000"/>
+                <a:lumMod val="105000"/>
+                <a:satMod val="109000"/>
+                <a:tint val="81000"/>
               </a:schemeClr>
             </a:gs>
           </a:gsLst>
-          <a:lin ang="16200000" scaled="1"/>
+          <a:lin ang="5400000" scaled="0"/>
         </a:gradFill>
         <a:gradFill rotWithShape="1">
           <a:gsLst>
             <a:gs pos="0">
               <a:schemeClr val="phClr">
-                <a:tint val="100000"/>
+                <a:satMod val="103000"/>
+                <a:lumMod val="102000"/>
+                <a:tint val="94000"/>
+              </a:schemeClr>
+            </a:gs>
+            <a:gs pos="50000">
+              <a:schemeClr val="phClr">
+                <a:satMod val="110000"/>
+                <a:lumMod val="100000"/>
                 <a:shade val="100000"/>
-                <a:satMod val="130000"/>
               </a:schemeClr>
             </a:gs>
             <a:gs pos="100000">
               <a:schemeClr val="phClr">
-                <a:tint val="50000"/>
-                <a:shade val="100000"/>
-                <a:satMod val="350000"/>
+                <a:lumMod val="99000"/>
+                <a:satMod val="120000"/>
+                <a:shade val="78000"/>
               </a:schemeClr>
             </a:gs>
           </a:gsLst>
-          <a:lin ang="16200000" scaled="0"/>
+          <a:lin ang="5400000" scaled="0"/>
         </a:gradFill>
       </a:fillStyleLst>
       <a:lnStyleLst>
-        <a:ln w="9525" cap="flat" cmpd="sng" algn="ctr">
-          <a:solidFill>
-            <a:schemeClr val="phClr">
-              <a:shade val="95000"/>
-              <a:satMod val="105000"/>
-            </a:schemeClr>
-          </a:solidFill>
-          <a:prstDash val="solid"/>
-        </a:ln>
-        <a:ln w="25400" cap="flat" cmpd="sng" algn="ctr">
+        <a:ln w="6350" cap="flat" cmpd="sng" algn="ctr">
           <a:solidFill>
             <a:schemeClr val="phClr"/>
           </a:solidFill>
           <a:prstDash val="solid"/>
+          <a:miter lim="800000"/>
         </a:ln>
-        <a:ln w="38100" cap="flat" cmpd="sng" algn="ctr">
+        <a:ln w="12700" cap="flat" cmpd="sng" algn="ctr">
           <a:solidFill>
             <a:schemeClr val="phClr"/>
           </a:solidFill>
           <a:prstDash val="solid"/>
+          <a:miter lim="800000"/>
+        </a:ln>
+        <a:ln w="19050" cap="flat" cmpd="sng" algn="ctr">
+          <a:solidFill>
+            <a:schemeClr val="phClr"/>
+          </a:solidFill>
+          <a:prstDash val="solid"/>
+          <a:miter lim="800000"/>
         </a:ln>
       </a:lnStyleLst>
       <a:effectStyleLst>
         <a:effectStyle>
+          <a:effectLst/>
+        </a:effectStyle>
+        <a:effectStyle>
+          <a:effectLst/>
+        </a:effectStyle>
+        <a:effectStyle>
           <a:effectLst>
-            <a:outerShdw blurRad="40000" dist="20000" dir="5400000" rotWithShape="0">
+            <a:outerShdw blurRad="57150" dist="19050" dir="5400000" algn="ctr" rotWithShape="0">
               <a:srgbClr val="000000">
-                <a:alpha val="38000"/>
+                <a:alpha val="63000"/>
               </a:srgbClr>
             </a:outerShdw>
           </a:effectLst>
-        </a:effectStyle>
-        <a:effectStyle>
-          <a:effectLst>
-            <a:outerShdw blurRad="40000" dist="23000" dir="5400000" rotWithShape="0">
-              <a:srgbClr val="000000">
-                <a:alpha val="35000"/>
-              </a:srgbClr>
-            </a:outerShdw>
-          </a:effectLst>
-        </a:effectStyle>
-        <a:effectStyle>
-          <a:effectLst>
-            <a:outerShdw blurRad="40000" dist="23000" dir="5400000" rotWithShape="0">
-              <a:srgbClr val="000000">
-                <a:alpha val="35000"/>
-              </a:srgbClr>
-            </a:outerShdw>
-          </a:effectLst>
-          <a:scene3d>
-            <a:camera prst="orthographicFront">
-              <a:rot lat="0" lon="0" rev="0"/>
-            </a:camera>
-            <a:lightRig rig="threePt" dir="t">
-              <a:rot lat="0" lon="0" rev="1200000"/>
-            </a:lightRig>
-          </a:scene3d>
-          <a:sp3d>
-            <a:bevelT w="63500" h="25400"/>
-          </a:sp3d>
         </a:effectStyle>
       </a:effectStyleLst>
       <a:bgFillStyleLst>
         <a:solidFill>
           <a:schemeClr val="phClr"/>
         </a:solidFill>
+        <a:solidFill>
+          <a:schemeClr val="phClr">
+            <a:tint val="95000"/>
+            <a:satMod val="170000"/>
+          </a:schemeClr>
+        </a:solidFill>
         <a:gradFill rotWithShape="1">
           <a:gsLst>
             <a:gs pos="0">
               <a:schemeClr val="phClr">
-                <a:tint val="40000"/>
-                <a:satMod val="350000"/>
+                <a:tint val="93000"/>
+                <a:satMod val="150000"/>
+                <a:shade val="98000"/>
+                <a:lumMod val="102000"/>
               </a:schemeClr>
             </a:gs>
-            <a:gs pos="40000">
+            <a:gs pos="50000">
               <a:schemeClr val="phClr">
-                <a:tint val="45000"/>
-                <a:shade val="99000"/>
-                <a:satMod val="350000"/>
+                <a:tint val="98000"/>
+                <a:satMod val="130000"/>
+                <a:shade val="90000"/>
+                <a:lumMod val="103000"/>
               </a:schemeClr>
             </a:gs>
             <a:gs pos="100000">
               <a:schemeClr val="phClr">
-                <a:shade val="20000"/>
-                <a:satMod val="255000"/>
+                <a:shade val="63000"/>
+                <a:satMod val="120000"/>
               </a:schemeClr>
             </a:gs>
           </a:gsLst>
-          <a:path path="circle">
-            <a:fillToRect l="50000" t="-80000" r="50000" b="180000"/>
-          </a:path>
-        </a:gradFill>
-        <a:gradFill rotWithShape="1">
-          <a:gsLst>
-            <a:gs pos="0">
-              <a:schemeClr val="phClr">
-                <a:tint val="80000"/>
-                <a:satMod val="300000"/>
-              </a:schemeClr>
-            </a:gs>
-            <a:gs pos="100000">
-              <a:schemeClr val="phClr">
-                <a:shade val="30000"/>
-                <a:satMod val="200000"/>
-              </a:schemeClr>
-            </a:gs>
-          </a:gsLst>
-          <a:path path="circle">
-            <a:fillToRect l="50000" t="50000" r="50000" b="50000"/>
-          </a:path>
+          <a:lin ang="5400000" scaled="0"/>
         </a:gradFill>
       </a:bgFillStyleLst>
     </a:fmtScheme>
   </a:themeElements>
-  <a:objectDefaults>
-    <a:spDef>
-      <a:spPr/>
-      <a:bodyPr/>
-      <a:lstStyle/>
-      <a:style>
-        <a:lnRef idx="1">
-          <a:schemeClr val="accent1"/>
-        </a:lnRef>
-        <a:fillRef idx="3">
-          <a:schemeClr val="accent1"/>
-        </a:fillRef>
-        <a:effectRef idx="2">
-          <a:schemeClr val="accent1"/>
-        </a:effectRef>
-        <a:fontRef idx="minor">
-          <a:schemeClr val="lt1"/>
-        </a:fontRef>
-      </a:style>
-    </a:spDef>
-    <a:lnDef>
-      <a:spPr/>
-      <a:bodyPr/>
-      <a:lstStyle/>
-      <a:style>
-        <a:lnRef idx="2">
-          <a:schemeClr val="accent1"/>
-        </a:lnRef>
-        <a:fillRef idx="0">
-          <a:schemeClr val="accent1"/>
-        </a:fillRef>
-        <a:effectRef idx="1">
-          <a:schemeClr val="accent1"/>
-        </a:effectRef>
-        <a:fontRef idx="minor">
-          <a:schemeClr val="tx1"/>
-        </a:fontRef>
-      </a:style>
-    </a:lnDef>
-  </a:objectDefaults>
+  <a:objectDefaults/>
   <a:extraClrSchemeLst/>
+  <a:extLst>
+    <a:ext uri="{05A4C25C-085E-4340-85A3-A5531E510DB2}">
+      <thm15:themeFamily xmlns:thm15="http://schemas.microsoft.com/office/thememl/2012/main" name="Office Theme" id="{2E142A2C-CD16-42D6-873A-C26D2A0506FA}" vid="{1BDDFF52-6CD6-40A5-AB3C-68EB2F1E4D0A}"/>
+    </a:ext>
+  </a:extLst>
 </a:theme>
 </file>
</xml_diff>

<commit_message>
Add in tiered multiple comparison adjustment
</commit_message>
<xml_diff>
--- a/docs/prereg/bigger_picture_preregistration.docx
+++ b/docs/prereg/bigger_picture_preregistration.docx
@@ -4445,15 +4445,15 @@
       <w:r>
         <w:t xml:space="preserve">) used to compute the adjusted q-value will reflect:</w:t>
       </w:r>
-      <w:r>
-        <w:t xml:space="preserve"> </w:t>
-      </w:r>
-      <w:r>
-        <w:t xml:space="preserve">-</w:t>
-      </w:r>
-      <w:r>
-        <w:t xml:space="preserve"> </w:t>
-      </w:r>
+    </w:p>
+    <w:p>
+      <w:pPr>
+        <w:pStyle w:val="Compact"/>
+        <w:numPr>
+          <w:ilvl w:val="0"/>
+          <w:numId w:val="1014"/>
+        </w:numPr>
+      </w:pPr>
       <m:oMath>
         <m:sSub>
           <m:e>
@@ -4471,15 +4471,15 @@
       <w:r>
         <w:t xml:space="preserve">: the number of primary outcome families tested,</w:t>
       </w:r>
-      <w:r>
-        <w:t xml:space="preserve"> </w:t>
-      </w:r>
-      <w:r>
-        <w:t xml:space="preserve">-</w:t>
-      </w:r>
-      <w:r>
-        <w:t xml:space="preserve"> </w:t>
-      </w:r>
+    </w:p>
+    <w:p>
+      <w:pPr>
+        <w:pStyle w:val="Compact"/>
+        <w:numPr>
+          <w:ilvl w:val="0"/>
+          <w:numId w:val="1014"/>
+        </w:numPr>
+      </w:pPr>
       <m:oMath>
         <m:sSub>
           <m:e>
@@ -4506,15 +4506,15 @@
       <w:r>
         <w:t xml:space="preserve">: the number of content or moderator components within the relevant family,</w:t>
       </w:r>
-      <w:r>
-        <w:t xml:space="preserve"> </w:t>
-      </w:r>
-      <w:r>
-        <w:t xml:space="preserve">-</w:t>
-      </w:r>
-      <w:r>
-        <w:t xml:space="preserve"> </w:t>
-      </w:r>
+    </w:p>
+    <w:p>
+      <w:pPr>
+        <w:pStyle w:val="Compact"/>
+        <w:numPr>
+          <w:ilvl w:val="0"/>
+          <w:numId w:val="1014"/>
+        </w:numPr>
+      </w:pPr>
       <m:oMath>
         <m:sSub>
           <m:e>
@@ -4544,7 +4544,7 @@
     </w:p>
     <w:p>
       <w:pPr>
-        <w:pStyle w:val="BodyText"/>
+        <w:pStyle w:val="FirstParagraph"/>
       </w:pPr>
       <w:r>
         <w:t xml:space="preserve">Thus, each q-value reflects the</w:t>
@@ -5612,7 +5612,7 @@
 
 <file path=word/comments.xml><?xml version="1.0" encoding="utf-8"?>
 <w:comments xmlns:w="http://schemas.openxmlformats.org/wordprocessingml/2006/main" xmlns:m="http://schemas.openxmlformats.org/officeDocument/2006/math" xmlns:r="http://schemas.openxmlformats.org/officeDocument/2006/relationships" xmlns:o="urn:schemas-microsoft-com:office:office" xmlns:v="urn:schemas-microsoft-com:vml" xmlns:w10="urn:schemas-microsoft-com:office:word" xmlns:a="http://schemas.openxmlformats.org/drawingml/2006/main" xmlns:pic="http://schemas.openxmlformats.org/drawingml/2006/picture" xmlns:wp="http://schemas.openxmlformats.org/drawingml/2006/wordprocessingDrawing">
-  <w:comment w:id="0" w:author="Taren Sanders" w:date="2025-03-20T05:46:35Z">
+  <w:comment w:id="0" w:author="Taren Sanders" w:date="2025-03-20T09:17:22Z">
     <w:p>
       <w:pPr>
         <w:pStyle w:val="CommentText"/>
@@ -5628,7 +5628,7 @@
       </w:r>
     </w:p>
   </w:comment>
-  <w:comment w:id="1" w:author="Taren Sanders" w:date="2025-03-20T05:46:35Z">
+  <w:comment w:id="1" w:author="Taren Sanders" w:date="2025-03-20T09:17:22Z">
     <w:p>
       <w:pPr>
         <w:pStyle w:val="CommentText"/>
@@ -5644,7 +5644,7 @@
       </w:r>
     </w:p>
   </w:comment>
-  <w:comment w:id="2" w:author="Taren Sanders" w:date="2025-03-20T05:46:35Z">
+  <w:comment w:id="2" w:author="Taren Sanders" w:date="2025-03-20T09:17:22Z">
     <w:p>
       <w:pPr>
         <w:pStyle w:val="CommentText"/>
@@ -5660,7 +5660,7 @@
       </w:r>
     </w:p>
   </w:comment>
-  <w:comment w:id="3" w:author="Taren Sanders" w:date="2025-03-20T05:46:35Z">
+  <w:comment w:id="3" w:author="Taren Sanders" w:date="2025-03-20T09:17:22Z">
     <w:p>
       <w:pPr>
         <w:pStyle w:val="CommentText"/>
@@ -5676,7 +5676,7 @@
       </w:r>
     </w:p>
   </w:comment>
-  <w:comment w:id="4" w:author="Taren Sanders" w:date="2025-03-20T05:46:35Z">
+  <w:comment w:id="4" w:author="Taren Sanders" w:date="2025-03-20T09:17:22Z">
     <w:p>
       <w:pPr>
         <w:pStyle w:val="CommentText"/>
@@ -6360,6 +6360,9 @@
     <w:abstractNumId w:val="991"/>
   </w:num>
   <w:num w:numId="1013">
+    <w:abstractNumId w:val="991"/>
+  </w:num>
+  <w:num w:numId="1014">
     <w:abstractNumId w:val="991"/>
   </w:num>
 </w:numbering>

</xml_diff>

<commit_message>
More clearly indicate dropdowns
</commit_message>
<xml_diff>
--- a/docs/prereg/bigger_picture_preregistration.docx
+++ b/docs/prereg/bigger_picture_preregistration.docx
@@ -369,205 +369,13 @@
         <w:t xml:space="preserve">Design Plan</w:t>
       </w:r>
     </w:p>
-    <w:bookmarkStart w:id="25" w:name="study-type"/>
+    <w:bookmarkStart w:id="25" w:name="study-type-dropdown"/>
     <w:p>
       <w:pPr>
         <w:pStyle w:val="Heading2"/>
       </w:pPr>
       <w:r>
-        <w:t xml:space="preserve">Study type</w:t>
-      </w:r>
-    </w:p>
-    <w:p>
-      <w:pPr>
-        <w:pStyle w:val="FirstParagraph"/>
-      </w:pPr>
-      <w:r>
-        <w:rPr>
-          <w:b/>
-          <w:bCs/>
-        </w:rPr>
-        <w:t xml:space="preserve">Other</w:t>
-      </w:r>
-    </w:p>
-    <w:p>
-      <w:pPr>
-        <w:pStyle w:val="BodyText"/>
-      </w:pPr>
-      <w:r>
-        <w:t xml:space="preserve">This will be an individual participant data (IPD) meta-analysis.</w:t>
-      </w:r>
-    </w:p>
-    <w:bookmarkEnd w:id="25"/>
-    <w:bookmarkStart w:id="26" w:name="blinding"/>
-    <w:p>
-      <w:pPr>
-        <w:pStyle w:val="Heading2"/>
-      </w:pPr>
-      <w:r>
-        <w:t xml:space="preserve">Blinding</w:t>
-      </w:r>
-    </w:p>
-    <w:p>
-      <w:pPr>
-        <w:pStyle w:val="FirstParagraph"/>
-      </w:pPr>
-      <w:r>
-        <w:t xml:space="preserve">No blinding is involved in this study.</w:t>
-      </w:r>
-    </w:p>
-    <w:bookmarkEnd w:id="26"/>
-    <w:bookmarkStart w:id="27" w:name="study-design"/>
-    <w:p>
-      <w:pPr>
-        <w:pStyle w:val="Heading2"/>
-      </w:pPr>
-      <w:r>
-        <w:t xml:space="preserve">Study design</w:t>
-      </w:r>
-    </w:p>
-    <w:p>
-      <w:pPr>
-        <w:pStyle w:val="FirstParagraph"/>
-      </w:pPr>
-      <w:r>
-        <w:t xml:space="preserve">We will use an observational research design, using pooled data from multiple studies.</w:t>
-      </w:r>
-      <w:r>
-        <w:t xml:space="preserve"> </w:t>
-      </w:r>
-      <w:r>
-        <w:t xml:space="preserve">We will include both cross-sectional and longitudinal studies in the pooled analysis.</w:t>
-      </w:r>
-    </w:p>
-    <w:bookmarkEnd w:id="27"/>
-    <w:bookmarkStart w:id="28" w:name="randomization"/>
-    <w:p>
-      <w:pPr>
-        <w:pStyle w:val="Heading2"/>
-      </w:pPr>
-      <w:r>
-        <w:t xml:space="preserve">Randomization</w:t>
-      </w:r>
-    </w:p>
-    <w:p>
-      <w:pPr>
-        <w:pStyle w:val="FirstParagraph"/>
-      </w:pPr>
-      <w:r>
-        <w:t xml:space="preserve">There is no randomisation involved in this study.</w:t>
-      </w:r>
-    </w:p>
-    <w:bookmarkEnd w:id="28"/>
-    <w:bookmarkEnd w:id="29"/>
-    <w:bookmarkStart w:id="41" w:name="sampling-plan"/>
-    <w:p>
-      <w:pPr>
-        <w:pStyle w:val="Heading1"/>
-      </w:pPr>
-      <w:r>
-        <w:t xml:space="preserve">Sampling Plan</w:t>
-      </w:r>
-    </w:p>
-    <w:bookmarkStart w:id="30" w:name="existing-data"/>
-    <w:p>
-      <w:pPr>
-        <w:pStyle w:val="Heading2"/>
-      </w:pPr>
-      <w:r>
-        <w:t xml:space="preserve">Existing data</w:t>
-      </w:r>
-    </w:p>
-    <w:p>
-      <w:pPr>
-        <w:pStyle w:val="FirstParagraph"/>
-      </w:pPr>
-      <w:r>
-        <w:rPr>
-          <w:b/>
-          <w:bCs/>
-        </w:rPr>
-        <w:t xml:space="preserve">Registration prior to accessing the data</w:t>
-      </w:r>
-      <w:r>
-        <w:t xml:space="preserve">. As of the date of submission, the data exist, but have not been accessed by you or your collaborators. Commonly, this includes data that has been collected by another researcher or institution.</w:t>
-      </w:r>
-    </w:p>
-    <w:bookmarkEnd w:id="30"/>
-    <w:bookmarkStart w:id="31" w:name="explanation-of-existing-data"/>
-    <w:p>
-      <w:pPr>
-        <w:pStyle w:val="Heading2"/>
-      </w:pPr>
-      <w:r>
-        <w:t xml:space="preserve">Explanation of existing data</w:t>
-      </w:r>
-    </w:p>
-    <w:p>
-      <w:pPr>
-        <w:pStyle w:val="FirstParagraph"/>
-      </w:pPr>
-      <w:r>
-        <w:t xml:space="preserve">We will be collating datasets from multiple existing studies on children’s screen time and outcomes of interest.</w:t>
-      </w:r>
-      <w:r>
-        <w:t xml:space="preserve"> </w:t>
-      </w:r>
-      <w:r>
-        <w:t xml:space="preserve">The data will be de-identified, and shared with the research team either through secure transfer of data files or through secure remote analysis (using DataSHIELD).</w:t>
-      </w:r>
-      <w:r>
-        <w:t xml:space="preserve"> </w:t>
-      </w:r>
-      <w:r>
-        <w:t xml:space="preserve">The research team may contribute their data to the pooled analysis, and therefore have prior knowledge of these data.</w:t>
-      </w:r>
-      <w:r>
-        <w:t xml:space="preserve"> </w:t>
-      </w:r>
-      <w:r>
-        <w:t xml:space="preserve">But, as the final analysis will be based on the pooled data, this prior knowledge does not meaningfully affect the nature of the analysis.</w:t>
-      </w:r>
-      <w:r>
-        <w:t xml:space="preserve"> </w:t>
-      </w:r>
-      <w:r>
-        <w:t xml:space="preserve">We will include a sensitivity analysis that excludes these datasets to ensure that the results are robust to this prior knowledge.</w:t>
-      </w:r>
-    </w:p>
-    <w:bookmarkEnd w:id="31"/>
-    <w:bookmarkStart w:id="37" w:name="data-collection-procedures"/>
-    <w:p>
-      <w:pPr>
-        <w:pStyle w:val="Heading2"/>
-      </w:pPr>
-      <w:r>
-        <w:t xml:space="preserve">Data collection procedures</w:t>
-      </w:r>
-    </w:p>
-    <w:p>
-      <w:pPr>
-        <w:pStyle w:val="FirstParagraph"/>
-      </w:pPr>
-      <w:r>
-        <w:t xml:space="preserve">Data collection for this project will occur in two stages: one for identifying potential datasets and another for collating and harmonising the data.</w:t>
-      </w:r>
-    </w:p>
-    <w:bookmarkStart w:id="34" w:name="identifying-datasets"/>
-    <w:p>
-      <w:pPr>
-        <w:pStyle w:val="Heading3"/>
-      </w:pPr>
-      <w:r>
-        <w:t xml:space="preserve">Identifying datasets</w:t>
-      </w:r>
-    </w:p>
-    <w:p>
-      <w:pPr>
-        <w:pStyle w:val="FirstParagraph"/>
-      </w:pPr>
-      <w:r>
-        <w:t xml:space="preserve">We will identify potentially relevant datasets in two ways:</w:t>
+        <w:t xml:space="preserve">Study type (dropdown)</w:t>
       </w:r>
     </w:p>
     <w:p>
@@ -579,19 +387,7 @@
         </w:numPr>
       </w:pPr>
       <w:r>
-        <w:t xml:space="preserve">We will examine the included studies of relevant meta-analyses, using our recent umbrella review</w:t>
-      </w:r>
-      <w:r>
-        <w:t xml:space="preserve"> </w:t>
-      </w:r>
-      <w:r>
-        <w:t xml:space="preserve">(Sanders et al. 2023)</w:t>
-      </w:r>
-      <w:r>
-        <w:t xml:space="preserve"> </w:t>
-      </w:r>
-      <w:r>
-        <w:t xml:space="preserve">to identify these meta-analyses.</w:t>
+        <w:t xml:space="preserve">Experiment.</w:t>
       </w:r>
     </w:p>
     <w:p>
@@ -603,16 +399,19 @@
         </w:numPr>
       </w:pPr>
       <w:r>
-        <w:t xml:space="preserve">Where these meta-analyses are dated, or where a relevant meta-analysis is not identified, we will conduct a rapid review of the literature to identify relevant studies.</w:t>
-      </w:r>
-    </w:p>
-    <w:bookmarkStart w:id="32" w:name="dataset-eligibility-criteria"/>
-    <w:p>
-      <w:pPr>
-        <w:pStyle w:val="Heading4"/>
-      </w:pPr>
-      <w:r>
-        <w:t xml:space="preserve">Dataset eligibility criteria</w:t>
+        <w:t xml:space="preserve">Observational Study.</w:t>
+      </w:r>
+    </w:p>
+    <w:p>
+      <w:pPr>
+        <w:pStyle w:val="Compact"/>
+        <w:numPr>
+          <w:ilvl w:val="0"/>
+          <w:numId w:val="1005"/>
+        </w:numPr>
+      </w:pPr>
+      <w:r>
+        <w:t xml:space="preserve">Meta-Analysis.</w:t>
       </w:r>
     </w:p>
     <w:p>
@@ -620,7 +419,87 @@
         <w:pStyle w:val="FirstParagraph"/>
       </w:pPr>
       <w:r>
-        <w:t xml:space="preserve">To be included in the pooled analysis, datasets must meet the following criteria:</w:t>
+        <w:t xml:space="preserve">This will be an individual participant data (IPD) meta-analysis.</w:t>
+      </w:r>
+    </w:p>
+    <w:bookmarkEnd w:id="25"/>
+    <w:bookmarkStart w:id="26" w:name="blinding"/>
+    <w:p>
+      <w:pPr>
+        <w:pStyle w:val="Heading2"/>
+      </w:pPr>
+      <w:r>
+        <w:t xml:space="preserve">Blinding</w:t>
+      </w:r>
+    </w:p>
+    <w:p>
+      <w:pPr>
+        <w:pStyle w:val="FirstParagraph"/>
+      </w:pPr>
+      <w:r>
+        <w:t xml:space="preserve">No blinding is involved in this study.</w:t>
+      </w:r>
+    </w:p>
+    <w:bookmarkEnd w:id="26"/>
+    <w:bookmarkStart w:id="27" w:name="study-design"/>
+    <w:p>
+      <w:pPr>
+        <w:pStyle w:val="Heading2"/>
+      </w:pPr>
+      <w:r>
+        <w:t xml:space="preserve">Study design</w:t>
+      </w:r>
+    </w:p>
+    <w:p>
+      <w:pPr>
+        <w:pStyle w:val="FirstParagraph"/>
+      </w:pPr>
+      <w:r>
+        <w:t xml:space="preserve">We will use an observational research design, using pooled data from multiple studies.</w:t>
+      </w:r>
+      <w:r>
+        <w:t xml:space="preserve"> </w:t>
+      </w:r>
+      <w:r>
+        <w:t xml:space="preserve">We will include both cross-sectional and longitudinal studies in the pooled analysis.</w:t>
+      </w:r>
+    </w:p>
+    <w:bookmarkEnd w:id="27"/>
+    <w:bookmarkStart w:id="28" w:name="randomization"/>
+    <w:p>
+      <w:pPr>
+        <w:pStyle w:val="Heading2"/>
+      </w:pPr>
+      <w:r>
+        <w:t xml:space="preserve">Randomization</w:t>
+      </w:r>
+    </w:p>
+    <w:p>
+      <w:pPr>
+        <w:pStyle w:val="FirstParagraph"/>
+      </w:pPr>
+      <w:r>
+        <w:t xml:space="preserve">There is no randomisation involved in this study.</w:t>
+      </w:r>
+    </w:p>
+    <w:bookmarkEnd w:id="28"/>
+    <w:bookmarkEnd w:id="29"/>
+    <w:bookmarkStart w:id="41" w:name="sampling-plan"/>
+    <w:p>
+      <w:pPr>
+        <w:pStyle w:val="Heading1"/>
+      </w:pPr>
+      <w:r>
+        <w:t xml:space="preserve">Sampling Plan</w:t>
+      </w:r>
+    </w:p>
+    <w:bookmarkStart w:id="30" w:name="existing-data-dropdown"/>
+    <w:p>
+      <w:pPr>
+        <w:pStyle w:val="Heading2"/>
+      </w:pPr>
+      <w:r>
+        <w:t xml:space="preserve">Existing data (dropdown)</w:t>
       </w:r>
     </w:p>
     <w:p>
@@ -632,22 +511,7 @@
         </w:numPr>
       </w:pPr>
       <w:r>
-        <w:t xml:space="preserve">Have quantitatively measured screen time exposure.</w:t>
-      </w:r>
-      <w:r>
-        <w:t xml:space="preserve"> </w:t>
-      </w:r>
-      <w:r>
-        <w:t xml:space="preserve">Given the increasing evidence that the content of screen time is an important factor in determining impact, we will only include studies that have a disaggregate measure of screen time (i.e., they have measured the content [e.g., social media], or the type as a proxy for content[e.g., TV as</w:t>
-      </w:r>
-      <w:r>
-        <w:t xml:space="preserve"> </w:t>
-      </w:r>
-      <w:r>
-        <w:t xml:space="preserve">‘video’</w:t>
-      </w:r>
-      <w:r>
-        <w:t xml:space="preserve">]).</w:t>
+        <w:t xml:space="preserve">Registration prior to creation of data.</w:t>
       </w:r>
     </w:p>
     <w:p>
@@ -659,7 +523,7 @@
         </w:numPr>
       </w:pPr>
       <w:r>
-        <w:t xml:space="preserve">Have quantitatively measured at least one outcome related to children’s learning, cognitive abilities, mental health, wellbeing, or behaviour.</w:t>
+        <w:t xml:space="preserve">Registration prior to any human observation of the data.</w:t>
       </w:r>
     </w:p>
     <w:p>
@@ -671,29 +535,41 @@
         </w:numPr>
       </w:pPr>
       <w:r>
-        <w:t xml:space="preserve">Have a mean sample age younger than 18 years.</w:t>
-      </w:r>
-      <w:r>
-        <w:t xml:space="preserve"> </w:t>
-      </w:r>
-      <w:r>
-        <w:t xml:space="preserve">That is, a sample who are predominantly pre-school or school-aged children and adolescents.</w:t>
-      </w:r>
-      <w:r>
-        <w:t xml:space="preserve"> </w:t>
-      </w:r>
-      <w:r>
-        <w:t xml:space="preserve">If a mean study age is not available, we will use the midpoint of the age range.</w:t>
-      </w:r>
-    </w:p>
-    <w:bookmarkEnd w:id="32"/>
-    <w:bookmarkStart w:id="33" w:name="prioritising-datasets"/>
-    <w:p>
-      <w:pPr>
-        <w:pStyle w:val="Heading4"/>
-      </w:pPr>
-      <w:r>
-        <w:t xml:space="preserve">Prioritising datasets</w:t>
+        <w:t xml:space="preserve">.</w:t>
+      </w:r>
+    </w:p>
+    <w:p>
+      <w:pPr>
+        <w:pStyle w:val="Compact"/>
+        <w:numPr>
+          <w:ilvl w:val="0"/>
+          <w:numId w:val="1006"/>
+        </w:numPr>
+      </w:pPr>
+      <w:r>
+        <w:t xml:space="preserve">Registration prior to analysis of the data.</w:t>
+      </w:r>
+    </w:p>
+    <w:p>
+      <w:pPr>
+        <w:pStyle w:val="Compact"/>
+        <w:numPr>
+          <w:ilvl w:val="0"/>
+          <w:numId w:val="1006"/>
+        </w:numPr>
+      </w:pPr>
+      <w:r>
+        <w:t xml:space="preserve">Registration following analysis of the data.</w:t>
+      </w:r>
+    </w:p>
+    <w:bookmarkEnd w:id="30"/>
+    <w:bookmarkStart w:id="31" w:name="explanation-of-existing-data"/>
+    <w:p>
+      <w:pPr>
+        <w:pStyle w:val="Heading2"/>
+      </w:pPr>
+      <w:r>
+        <w:t xml:space="preserve">Explanation of existing data</w:t>
       </w:r>
     </w:p>
     <w:p>
@@ -701,19 +577,66 @@
         <w:pStyle w:val="FirstParagraph"/>
       </w:pPr>
       <w:r>
-        <w:t xml:space="preserve">We expect that the process of harmonising and collating data will be very time-consuming, and the time required to complete this process will grow linearly with the number of datasets included.</w:t>
-      </w:r>
-      <w:r>
-        <w:t xml:space="preserve"> </w:t>
-      </w:r>
-      <w:r>
-        <w:t xml:space="preserve">Therefore, we may not be able to include all datasets that are identified, and instead need to prioritise datasets that are most likely to add value.</w:t>
-      </w:r>
-      <w:r>
-        <w:t xml:space="preserve"> </w:t>
-      </w:r>
-      <w:r>
-        <w:t xml:space="preserve">To do this, we will calculate the expected value of each dataset based on the following criteria:</w:t>
+        <w:t xml:space="preserve">We will be collating datasets from multiple existing studies on children’s screen time and outcomes of interest.</w:t>
+      </w:r>
+      <w:r>
+        <w:t xml:space="preserve"> </w:t>
+      </w:r>
+      <w:r>
+        <w:t xml:space="preserve">The data will be de-identified, and shared with the research team either through secure transfer of data files or through secure remote analysis (using DataSHIELD).</w:t>
+      </w:r>
+      <w:r>
+        <w:t xml:space="preserve"> </w:t>
+      </w:r>
+      <w:r>
+        <w:t xml:space="preserve">The research team may contribute their data to the pooled analysis, and therefore have prior knowledge of these data.</w:t>
+      </w:r>
+      <w:r>
+        <w:t xml:space="preserve"> </w:t>
+      </w:r>
+      <w:r>
+        <w:t xml:space="preserve">But, as the final analysis will be based on the pooled data, this prior knowledge does not meaningfully affect the nature of the analysis.</w:t>
+      </w:r>
+      <w:r>
+        <w:t xml:space="preserve"> </w:t>
+      </w:r>
+      <w:r>
+        <w:t xml:space="preserve">We will include a sensitivity analysis that excludes these datasets to ensure that the results are robust to this prior knowledge.</w:t>
+      </w:r>
+    </w:p>
+    <w:bookmarkEnd w:id="31"/>
+    <w:bookmarkStart w:id="37" w:name="data-collection-procedures"/>
+    <w:p>
+      <w:pPr>
+        <w:pStyle w:val="Heading2"/>
+      </w:pPr>
+      <w:r>
+        <w:t xml:space="preserve">Data collection procedures</w:t>
+      </w:r>
+    </w:p>
+    <w:p>
+      <w:pPr>
+        <w:pStyle w:val="FirstParagraph"/>
+      </w:pPr>
+      <w:r>
+        <w:t xml:space="preserve">Data collection for this project will occur in two stages: one for identifying potential datasets and another for collating and harmonising the data.</w:t>
+      </w:r>
+    </w:p>
+    <w:bookmarkStart w:id="34" w:name="identifying-datasets"/>
+    <w:p>
+      <w:pPr>
+        <w:pStyle w:val="Heading3"/>
+      </w:pPr>
+      <w:r>
+        <w:t xml:space="preserve">Identifying datasets</w:t>
+      </w:r>
+    </w:p>
+    <w:p>
+      <w:pPr>
+        <w:pStyle w:val="FirstParagraph"/>
+      </w:pPr>
+      <w:r>
+        <w:t xml:space="preserve">We will identify potentially relevant datasets in two ways:</w:t>
       </w:r>
     </w:p>
     <w:p>
@@ -725,7 +648,19 @@
         </w:numPr>
       </w:pPr>
       <w:r>
-        <w:t xml:space="preserve">The size of the sample.</w:t>
+        <w:t xml:space="preserve">We will examine the included studies of relevant meta-analyses, using our recent umbrella review</w:t>
+      </w:r>
+      <w:r>
+        <w:t xml:space="preserve"> </w:t>
+      </w:r>
+      <w:r>
+        <w:t xml:space="preserve">(Sanders et al. 2023)</w:t>
+      </w:r>
+      <w:r>
+        <w:t xml:space="preserve"> </w:t>
+      </w:r>
+      <w:r>
+        <w:t xml:space="preserve">to identify these meta-analyses.</w:t>
       </w:r>
     </w:p>
     <w:p>
@@ -737,7 +672,24 @@
         </w:numPr>
       </w:pPr>
       <w:r>
-        <w:t xml:space="preserve">The extent to which the dataset provides underrepresented outcomes.</w:t>
+        <w:t xml:space="preserve">Where these meta-analyses are dated, or where a relevant meta-analysis is not identified, we will conduct a rapid review of the literature to identify relevant studies.</w:t>
+      </w:r>
+    </w:p>
+    <w:bookmarkStart w:id="32" w:name="dataset-eligibility-criteria"/>
+    <w:p>
+      <w:pPr>
+        <w:pStyle w:val="Heading4"/>
+      </w:pPr>
+      <w:r>
+        <w:t xml:space="preserve">Dataset eligibility criteria</w:t>
+      </w:r>
+    </w:p>
+    <w:p>
+      <w:pPr>
+        <w:pStyle w:val="FirstParagraph"/>
+      </w:pPr>
+      <w:r>
+        <w:t xml:space="preserve">To be included in the pooled analysis, datasets must meet the following criteria:</w:t>
       </w:r>
     </w:p>
     <w:p>
@@ -745,11 +697,26 @@
         <w:pStyle w:val="Compact"/>
         <w:numPr>
           <w:ilvl w:val="0"/>
-          <w:numId w:val="1007"/>
+          <w:numId w:val="1008"/>
         </w:numPr>
       </w:pPr>
       <w:r>
-        <w:t xml:space="preserve">The extent to which the dataset provides underrepresented age groups.</w:t>
+        <w:t xml:space="preserve">Have quantitatively measured screen time exposure.</w:t>
+      </w:r>
+      <w:r>
+        <w:t xml:space="preserve"> </w:t>
+      </w:r>
+      <w:r>
+        <w:t xml:space="preserve">Given the increasing evidence that the content of screen time is an important factor in determining impact, we will only include studies that have a disaggregate measure of screen time (i.e., they have measured the content [e.g., social media], or the type as a proxy for content[e.g., TV as</w:t>
+      </w:r>
+      <w:r>
+        <w:t xml:space="preserve"> </w:t>
+      </w:r>
+      <w:r>
+        <w:t xml:space="preserve">‘video’</w:t>
+      </w:r>
+      <w:r>
+        <w:t xml:space="preserve">]).</w:t>
       </w:r>
     </w:p>
     <w:p>
@@ -757,7 +724,109 @@
         <w:pStyle w:val="Compact"/>
         <w:numPr>
           <w:ilvl w:val="0"/>
-          <w:numId w:val="1007"/>
+          <w:numId w:val="1008"/>
+        </w:numPr>
+      </w:pPr>
+      <w:r>
+        <w:t xml:space="preserve">Have quantitatively measured at least one outcome related to children’s learning, cognitive abilities, mental health, wellbeing, or behaviour.</w:t>
+      </w:r>
+    </w:p>
+    <w:p>
+      <w:pPr>
+        <w:pStyle w:val="Compact"/>
+        <w:numPr>
+          <w:ilvl w:val="0"/>
+          <w:numId w:val="1008"/>
+        </w:numPr>
+      </w:pPr>
+      <w:r>
+        <w:t xml:space="preserve">Have a mean sample age younger than 18 years.</w:t>
+      </w:r>
+      <w:r>
+        <w:t xml:space="preserve"> </w:t>
+      </w:r>
+      <w:r>
+        <w:t xml:space="preserve">That is, a sample who are predominantly pre-school or school-aged children and adolescents.</w:t>
+      </w:r>
+      <w:r>
+        <w:t xml:space="preserve"> </w:t>
+      </w:r>
+      <w:r>
+        <w:t xml:space="preserve">If a mean study age is not available, we will use the midpoint of the age range.</w:t>
+      </w:r>
+    </w:p>
+    <w:bookmarkEnd w:id="32"/>
+    <w:bookmarkStart w:id="33" w:name="prioritising-datasets"/>
+    <w:p>
+      <w:pPr>
+        <w:pStyle w:val="Heading4"/>
+      </w:pPr>
+      <w:r>
+        <w:t xml:space="preserve">Prioritising datasets</w:t>
+      </w:r>
+    </w:p>
+    <w:p>
+      <w:pPr>
+        <w:pStyle w:val="FirstParagraph"/>
+      </w:pPr>
+      <w:r>
+        <w:t xml:space="preserve">We expect that the process of harmonising and collating data will be very time-consuming, and the time required to complete this process will grow linearly with the number of datasets included.</w:t>
+      </w:r>
+      <w:r>
+        <w:t xml:space="preserve"> </w:t>
+      </w:r>
+      <w:r>
+        <w:t xml:space="preserve">Therefore, we may not be able to include all datasets that are identified, and instead need to prioritise datasets that are most likely to add value.</w:t>
+      </w:r>
+      <w:r>
+        <w:t xml:space="preserve"> </w:t>
+      </w:r>
+      <w:r>
+        <w:t xml:space="preserve">To do this, we will calculate the expected value of each dataset based on the following criteria:</w:t>
+      </w:r>
+    </w:p>
+    <w:p>
+      <w:pPr>
+        <w:pStyle w:val="Compact"/>
+        <w:numPr>
+          <w:ilvl w:val="0"/>
+          <w:numId w:val="1009"/>
+        </w:numPr>
+      </w:pPr>
+      <w:r>
+        <w:t xml:space="preserve">The size of the sample.</w:t>
+      </w:r>
+    </w:p>
+    <w:p>
+      <w:pPr>
+        <w:pStyle w:val="Compact"/>
+        <w:numPr>
+          <w:ilvl w:val="0"/>
+          <w:numId w:val="1009"/>
+        </w:numPr>
+      </w:pPr>
+      <w:r>
+        <w:t xml:space="preserve">The extent to which the dataset provides underrepresented outcomes.</w:t>
+      </w:r>
+    </w:p>
+    <w:p>
+      <w:pPr>
+        <w:pStyle w:val="Compact"/>
+        <w:numPr>
+          <w:ilvl w:val="0"/>
+          <w:numId w:val="1009"/>
+        </w:numPr>
+      </w:pPr>
+      <w:r>
+        <w:t xml:space="preserve">The extent to which the dataset provides underrepresented age groups.</w:t>
+      </w:r>
+    </w:p>
+    <w:p>
+      <w:pPr>
+        <w:pStyle w:val="Compact"/>
+        <w:numPr>
+          <w:ilvl w:val="0"/>
+          <w:numId w:val="1009"/>
         </w:numPr>
       </w:pPr>
       <w:r>
@@ -1120,7 +1189,7 @@
       <w:pPr>
         <w:numPr>
           <w:ilvl w:val="0"/>
-          <w:numId w:val="1008"/>
+          <w:numId w:val="1010"/>
         </w:numPr>
       </w:pPr>
       <m:oMath>
@@ -1159,7 +1228,7 @@
       <w:pPr>
         <w:numPr>
           <w:ilvl w:val="0"/>
-          <w:numId w:val="1008"/>
+          <w:numId w:val="1010"/>
         </w:numPr>
       </w:pPr>
       <m:oMath>
@@ -1377,7 +1446,7 @@
       <w:pPr>
         <w:numPr>
           <w:ilvl w:val="0"/>
-          <w:numId w:val="1008"/>
+          <w:numId w:val="1010"/>
         </w:numPr>
       </w:pPr>
       <m:oMath>
@@ -1468,7 +1537,7 @@
         <w:pStyle w:val="Compact"/>
         <w:numPr>
           <w:ilvl w:val="1"/>
-          <w:numId w:val="1009"/>
+          <w:numId w:val="1011"/>
         </w:numPr>
       </w:pPr>
       <w:r>
@@ -1522,7 +1591,7 @@
         <w:pStyle w:val="Compact"/>
         <w:numPr>
           <w:ilvl w:val="1"/>
-          <w:numId w:val="1009"/>
+          <w:numId w:val="1011"/>
         </w:numPr>
       </w:pPr>
       <w:r>
@@ -1588,7 +1657,7 @@
         <w:pStyle w:val="Compact"/>
         <w:numPr>
           <w:ilvl w:val="1"/>
-          <w:numId w:val="1009"/>
+          <w:numId w:val="1011"/>
         </w:numPr>
       </w:pPr>
       <w:r>
@@ -1992,7 +2061,7 @@
         <w:pStyle w:val="Compact"/>
         <w:numPr>
           <w:ilvl w:val="1"/>
-          <w:numId w:val="1009"/>
+          <w:numId w:val="1011"/>
         </w:numPr>
       </w:pPr>
       <w:r>
@@ -2111,7 +2180,7 @@
       <w:pPr>
         <w:numPr>
           <w:ilvl w:val="0"/>
-          <w:numId w:val="1008"/>
+          <w:numId w:val="1010"/>
         </w:numPr>
       </w:pPr>
       <m:oMath>
@@ -2247,7 +2316,7 @@
       <w:pPr>
         <w:numPr>
           <w:ilvl w:val="0"/>
-          <w:numId w:val="1008"/>
+          <w:numId w:val="1010"/>
         </w:numPr>
       </w:pPr>
       <m:oMath>
@@ -2642,7 +2711,7 @@
         <w:pStyle w:val="Compact"/>
         <w:numPr>
           <w:ilvl w:val="0"/>
-          <w:numId w:val="1010"/>
+          <w:numId w:val="1012"/>
         </w:numPr>
       </w:pPr>
       <m:oMath>
@@ -2662,7 +2731,7 @@
         <w:pStyle w:val="Compact"/>
         <w:numPr>
           <w:ilvl w:val="0"/>
-          <w:numId w:val="1010"/>
+          <w:numId w:val="1012"/>
         </w:numPr>
       </w:pPr>
       <m:oMath>
@@ -2682,7 +2751,7 @@
         <w:pStyle w:val="Compact"/>
         <w:numPr>
           <w:ilvl w:val="0"/>
-          <w:numId w:val="1010"/>
+          <w:numId w:val="1012"/>
         </w:numPr>
       </w:pPr>
       <m:oMath>
@@ -2702,7 +2771,7 @@
         <w:pStyle w:val="Compact"/>
         <w:numPr>
           <w:ilvl w:val="0"/>
-          <w:numId w:val="1010"/>
+          <w:numId w:val="1012"/>
         </w:numPr>
       </w:pPr>
       <m:oMath>
@@ -2722,7 +2791,7 @@
         <w:pStyle w:val="Compact"/>
         <w:numPr>
           <w:ilvl w:val="0"/>
-          <w:numId w:val="1010"/>
+          <w:numId w:val="1012"/>
         </w:numPr>
       </w:pPr>
       <m:oMath>
@@ -2992,7 +3061,7 @@
         <w:pStyle w:val="Compact"/>
         <w:numPr>
           <w:ilvl w:val="0"/>
-          <w:numId w:val="1011"/>
+          <w:numId w:val="1013"/>
         </w:numPr>
       </w:pPr>
       <w:r>
@@ -3010,7 +3079,7 @@
         <w:pStyle w:val="Compact"/>
         <w:numPr>
           <w:ilvl w:val="0"/>
-          <w:numId w:val="1011"/>
+          <w:numId w:val="1013"/>
         </w:numPr>
       </w:pPr>
       <w:r>
@@ -3267,7 +3336,7 @@
         <w:pStyle w:val="Compact"/>
         <w:numPr>
           <w:ilvl w:val="0"/>
-          <w:numId w:val="1012"/>
+          <w:numId w:val="1014"/>
         </w:numPr>
       </w:pPr>
       <w:r>
@@ -3292,7 +3361,7 @@
         <w:pStyle w:val="Compact"/>
         <w:numPr>
           <w:ilvl w:val="0"/>
-          <w:numId w:val="1012"/>
+          <w:numId w:val="1014"/>
         </w:numPr>
       </w:pPr>
       <w:r>
@@ -3311,7 +3380,7 @@
         <w:pStyle w:val="Compact"/>
         <w:numPr>
           <w:ilvl w:val="0"/>
-          <w:numId w:val="1012"/>
+          <w:numId w:val="1014"/>
         </w:numPr>
       </w:pPr>
       <w:r>
@@ -3330,7 +3399,7 @@
         <w:pStyle w:val="Compact"/>
         <w:numPr>
           <w:ilvl w:val="0"/>
-          <w:numId w:val="1012"/>
+          <w:numId w:val="1014"/>
         </w:numPr>
       </w:pPr>
       <w:r>
@@ -3349,7 +3418,7 @@
         <w:pStyle w:val="Compact"/>
         <w:numPr>
           <w:ilvl w:val="0"/>
-          <w:numId w:val="1012"/>
+          <w:numId w:val="1014"/>
         </w:numPr>
       </w:pPr>
       <w:r>
@@ -3368,7 +3437,7 @@
         <w:pStyle w:val="Compact"/>
         <w:numPr>
           <w:ilvl w:val="0"/>
-          <w:numId w:val="1012"/>
+          <w:numId w:val="1014"/>
         </w:numPr>
       </w:pPr>
       <w:r>
@@ -3387,7 +3456,7 @@
         <w:pStyle w:val="Compact"/>
         <w:numPr>
           <w:ilvl w:val="0"/>
-          <w:numId w:val="1012"/>
+          <w:numId w:val="1014"/>
         </w:numPr>
       </w:pPr>
       <w:r>
@@ -4118,7 +4187,7 @@
         <w:pStyle w:val="Compact"/>
         <w:numPr>
           <w:ilvl w:val="0"/>
-          <w:numId w:val="1013"/>
+          <w:numId w:val="1015"/>
         </w:numPr>
       </w:pPr>
       <w:r>
@@ -4130,7 +4199,7 @@
         <w:pStyle w:val="Compact"/>
         <w:numPr>
           <w:ilvl w:val="0"/>
-          <w:numId w:val="1013"/>
+          <w:numId w:val="1015"/>
         </w:numPr>
       </w:pPr>
       <w:r>
@@ -4142,7 +4211,7 @@
         <w:pStyle w:val="Compact"/>
         <w:numPr>
           <w:ilvl w:val="0"/>
-          <w:numId w:val="1013"/>
+          <w:numId w:val="1015"/>
         </w:numPr>
       </w:pPr>
       <w:r>
@@ -4154,7 +4223,7 @@
         <w:pStyle w:val="Compact"/>
         <w:numPr>
           <w:ilvl w:val="0"/>
-          <w:numId w:val="1013"/>
+          <w:numId w:val="1015"/>
         </w:numPr>
       </w:pPr>
       <w:r>
@@ -4166,7 +4235,7 @@
         <w:pStyle w:val="Compact"/>
         <w:numPr>
           <w:ilvl w:val="0"/>
-          <w:numId w:val="1013"/>
+          <w:numId w:val="1015"/>
         </w:numPr>
       </w:pPr>
       <w:r>
@@ -4178,7 +4247,7 @@
         <w:pStyle w:val="Compact"/>
         <w:numPr>
           <w:ilvl w:val="0"/>
-          <w:numId w:val="1013"/>
+          <w:numId w:val="1015"/>
         </w:numPr>
       </w:pPr>
       <w:r>
@@ -4381,7 +4450,7 @@
         <w:pStyle w:val="Compact"/>
         <w:numPr>
           <w:ilvl w:val="0"/>
-          <w:numId w:val="1014"/>
+          <w:numId w:val="1016"/>
         </w:numPr>
       </w:pPr>
       <m:oMath>
@@ -4407,7 +4476,7 @@
         <w:pStyle w:val="Compact"/>
         <w:numPr>
           <w:ilvl w:val="0"/>
-          <w:numId w:val="1014"/>
+          <w:numId w:val="1016"/>
         </w:numPr>
       </w:pPr>
       <m:oMath>
@@ -4442,7 +4511,7 @@
         <w:pStyle w:val="Compact"/>
         <w:numPr>
           <w:ilvl w:val="0"/>
-          <w:numId w:val="1014"/>
+          <w:numId w:val="1016"/>
         </w:numPr>
       </w:pPr>
       <m:oMath>
@@ -6025,64 +6094,10 @@
     </w:lvlOverride>
   </w:num>
   <w:num w:numId="1005">
-    <w:abstractNumId w:val="99411"/>
-    <w:lvlOverride w:ilvl="0">
-      <w:startOverride w:val="1"/>
-    </w:lvlOverride>
-    <w:lvlOverride w:ilvl="1">
-      <w:startOverride w:val="1"/>
-    </w:lvlOverride>
-    <w:lvlOverride w:ilvl="2">
-      <w:startOverride w:val="1"/>
-    </w:lvlOverride>
-    <w:lvlOverride w:ilvl="3">
-      <w:startOverride w:val="1"/>
-    </w:lvlOverride>
-    <w:lvlOverride w:ilvl="4">
-      <w:startOverride w:val="1"/>
-    </w:lvlOverride>
-    <w:lvlOverride w:ilvl="5">
-      <w:startOverride w:val="1"/>
-    </w:lvlOverride>
-    <w:lvlOverride w:ilvl="6">
-      <w:startOverride w:val="1"/>
-    </w:lvlOverride>
-    <w:lvlOverride w:ilvl="7">
-      <w:startOverride w:val="1"/>
-    </w:lvlOverride>
-    <w:lvlOverride w:ilvl="8">
-      <w:startOverride w:val="1"/>
-    </w:lvlOverride>
+    <w:abstractNumId w:val="991"/>
   </w:num>
   <w:num w:numId="1006">
-    <w:abstractNumId w:val="99411"/>
-    <w:lvlOverride w:ilvl="0">
-      <w:startOverride w:val="1"/>
-    </w:lvlOverride>
-    <w:lvlOverride w:ilvl="1">
-      <w:startOverride w:val="1"/>
-    </w:lvlOverride>
-    <w:lvlOverride w:ilvl="2">
-      <w:startOverride w:val="1"/>
-    </w:lvlOverride>
-    <w:lvlOverride w:ilvl="3">
-      <w:startOverride w:val="1"/>
-    </w:lvlOverride>
-    <w:lvlOverride w:ilvl="4">
-      <w:startOverride w:val="1"/>
-    </w:lvlOverride>
-    <w:lvlOverride w:ilvl="5">
-      <w:startOverride w:val="1"/>
-    </w:lvlOverride>
-    <w:lvlOverride w:ilvl="6">
-      <w:startOverride w:val="1"/>
-    </w:lvlOverride>
-    <w:lvlOverride w:ilvl="7">
-      <w:startOverride w:val="1"/>
-    </w:lvlOverride>
-    <w:lvlOverride w:ilvl="8">
-      <w:startOverride w:val="1"/>
-    </w:lvlOverride>
+    <w:abstractNumId w:val="991"/>
   </w:num>
   <w:num w:numId="1007">
     <w:abstractNumId w:val="99411"/>
@@ -6115,7 +6130,34 @@
     </w:lvlOverride>
   </w:num>
   <w:num w:numId="1008">
-    <w:abstractNumId w:val="991"/>
+    <w:abstractNumId w:val="99411"/>
+    <w:lvlOverride w:ilvl="0">
+      <w:startOverride w:val="1"/>
+    </w:lvlOverride>
+    <w:lvlOverride w:ilvl="1">
+      <w:startOverride w:val="1"/>
+    </w:lvlOverride>
+    <w:lvlOverride w:ilvl="2">
+      <w:startOverride w:val="1"/>
+    </w:lvlOverride>
+    <w:lvlOverride w:ilvl="3">
+      <w:startOverride w:val="1"/>
+    </w:lvlOverride>
+    <w:lvlOverride w:ilvl="4">
+      <w:startOverride w:val="1"/>
+    </w:lvlOverride>
+    <w:lvlOverride w:ilvl="5">
+      <w:startOverride w:val="1"/>
+    </w:lvlOverride>
+    <w:lvlOverride w:ilvl="6">
+      <w:startOverride w:val="1"/>
+    </w:lvlOverride>
+    <w:lvlOverride w:ilvl="7">
+      <w:startOverride w:val="1"/>
+    </w:lvlOverride>
+    <w:lvlOverride w:ilvl="8">
+      <w:startOverride w:val="1"/>
+    </w:lvlOverride>
   </w:num>
   <w:num w:numId="1009">
     <w:abstractNumId w:val="99411"/>
@@ -6184,9 +6226,42 @@
     <w:abstractNumId w:val="991"/>
   </w:num>
   <w:num w:numId="1013">
+    <w:abstractNumId w:val="99411"/>
+    <w:lvlOverride w:ilvl="0">
+      <w:startOverride w:val="1"/>
+    </w:lvlOverride>
+    <w:lvlOverride w:ilvl="1">
+      <w:startOverride w:val="1"/>
+    </w:lvlOverride>
+    <w:lvlOverride w:ilvl="2">
+      <w:startOverride w:val="1"/>
+    </w:lvlOverride>
+    <w:lvlOverride w:ilvl="3">
+      <w:startOverride w:val="1"/>
+    </w:lvlOverride>
+    <w:lvlOverride w:ilvl="4">
+      <w:startOverride w:val="1"/>
+    </w:lvlOverride>
+    <w:lvlOverride w:ilvl="5">
+      <w:startOverride w:val="1"/>
+    </w:lvlOverride>
+    <w:lvlOverride w:ilvl="6">
+      <w:startOverride w:val="1"/>
+    </w:lvlOverride>
+    <w:lvlOverride w:ilvl="7">
+      <w:startOverride w:val="1"/>
+    </w:lvlOverride>
+    <w:lvlOverride w:ilvl="8">
+      <w:startOverride w:val="1"/>
+    </w:lvlOverride>
+  </w:num>
+  <w:num w:numId="1014">
     <w:abstractNumId w:val="991"/>
   </w:num>
-  <w:num w:numId="1014">
+  <w:num w:numId="1015">
+    <w:abstractNumId w:val="991"/>
+  </w:num>
+  <w:num w:numId="1016">
     <w:abstractNumId w:val="991"/>
   </w:num>
 </w:numbering>

</xml_diff>

<commit_message>
Fix typo and Aliza's affiliation
</commit_message>
<xml_diff>
--- a/docs/prereg/bigger_picture_preregistration.docx
+++ b/docs/prereg/bigger_picture_preregistration.docx
@@ -273,7 +273,7 @@
         <w:pStyle w:val="Compact"/>
         <w:numPr>
           <w:ilvl w:val="0"/>
-          <w:numId w:val="1002"/>
+          <w:numId w:val="1003"/>
         </w:numPr>
       </w:pPr>
       <w:r>
@@ -285,7 +285,7 @@
         <w:pStyle w:val="Compact"/>
         <w:numPr>
           <w:ilvl w:val="0"/>
-          <w:numId w:val="1002"/>
+          <w:numId w:val="1003"/>
         </w:numPr>
       </w:pPr>
       <w:r>
@@ -297,7 +297,7 @@
         <w:pStyle w:val="Compact"/>
         <w:numPr>
           <w:ilvl w:val="0"/>
-          <w:numId w:val="1002"/>
+          <w:numId w:val="1003"/>
         </w:numPr>
       </w:pPr>
       <w:r>
@@ -899,8 +899,8 @@
                   <m:d>
                     <m:dPr>
                       <m:begChr m:val="("/>
+                      <m:endChr m:val=")"/>
                       <m:sepChr m:val=""/>
-                      <m:endChr m:val=")"/>
                       <m:grow/>
                     </m:dPr>
                     <m:e>
@@ -1324,8 +1324,8 @@
               <m:d>
                 <m:dPr>
                   <m:begChr m:val="("/>
+                  <m:endChr m:val=")"/>
                   <m:sepChr m:val=""/>
-                  <m:endChr m:val=")"/>
                   <m:grow/>
                 </m:dPr>
                 <m:e>
@@ -1382,8 +1382,8 @@
         <m:d>
           <m:dPr>
             <m:begChr m:val="("/>
+            <m:endChr m:val=")"/>
             <m:sepChr m:val=""/>
-            <m:endChr m:val=")"/>
             <m:grow/>
           </m:dPr>
           <m:e>
@@ -1557,8 +1557,8 @@
         <m:d>
           <m:dPr>
             <m:begChr m:val="("/>
+            <m:endChr m:val=")"/>
             <m:sepChr m:val=""/>
-            <m:endChr m:val=")"/>
             <m:grow/>
           </m:dPr>
           <m:e>
@@ -1725,8 +1725,8 @@
           <m:d>
             <m:dPr>
               <m:begChr m:val="("/>
+              <m:endChr m:val=")"/>
               <m:sepChr m:val=""/>
-              <m:endChr m:val=")"/>
               <m:grow/>
             </m:dPr>
             <m:e>
@@ -1753,8 +1753,8 @@
           <m:d>
             <m:dPr>
               <m:begChr m:val="("/>
+              <m:endChr m:val=")"/>
               <m:sepChr m:val=""/>
-              <m:endChr m:val=")"/>
               <m:grow/>
             </m:dPr>
             <m:e>
@@ -1808,8 +1808,8 @@
           <m:d>
             <m:dPr>
               <m:begChr m:val="("/>
+              <m:endChr m:val=")"/>
               <m:sepChr m:val=""/>
-              <m:endChr m:val=")"/>
               <m:grow/>
             </m:dPr>
             <m:e>
@@ -1841,8 +1841,8 @@
               <m:d>
                 <m:dPr>
                   <m:begChr m:val="("/>
+                  <m:endChr m:val=")"/>
                   <m:sepChr m:val=""/>
-                  <m:endChr m:val=")"/>
                   <m:grow/>
                 </m:dPr>
                 <m:e>
@@ -1862,8 +1862,8 @@
                           <m:d>
                             <m:dPr>
                               <m:begChr m:val="("/>
+                              <m:endChr m:val=")"/>
                               <m:sepChr m:val=""/>
-                              <m:endChr m:val=")"/>
                               <m:grow/>
                             </m:dPr>
                             <m:e>
@@ -1960,8 +1960,8 @@
               <m:d>
                 <m:dPr>
                   <m:begChr m:val="("/>
+                  <m:endChr m:val=")"/>
                   <m:sepChr m:val=""/>
-                  <m:endChr m:val=")"/>
                   <m:grow/>
                 </m:dPr>
                 <m:e>
@@ -1981,8 +1981,8 @@
                           <m:d>
                             <m:dPr>
                               <m:begChr m:val="("/>
+                              <m:endChr m:val=")"/>
                               <m:sepChr m:val=""/>
-                              <m:endChr m:val=")"/>
                               <m:grow/>
                             </m:dPr>
                             <m:e>
@@ -2180,7 +2180,7 @@
       <w:pPr>
         <w:numPr>
           <w:ilvl w:val="0"/>
-          <w:numId w:val="1010"/>
+          <w:numId w:val="1011"/>
         </w:numPr>
       </w:pPr>
       <m:oMath>
@@ -2316,7 +2316,7 @@
       <w:pPr>
         <w:numPr>
           <w:ilvl w:val="0"/>
-          <w:numId w:val="1010"/>
+          <w:numId w:val="1011"/>
         </w:numPr>
       </w:pPr>
       <m:oMath>
@@ -2347,7 +2347,7 @@
         <w:t xml:space="preserve">Recency</w:t>
       </w:r>
       <w:r>
-        <w:t xml:space="preserve">) quantifies the fact that we consider newer data to be more valuable value added by more recent data. We define</w:t>
+        <w:t xml:space="preserve">) quantifies the fact that we consider newer data to be more valuable than older data. We define</w:t>
       </w:r>
       <w:r>
         <w:t xml:space="preserve"> </w:t>
@@ -5587,11 +5587,7 @@
     <w:bookmarkEnd w:id="74"/>
     <w:bookmarkEnd w:id="75"/>
     <w:bookmarkEnd w:id="76"/>
-    <w:sectPr>
-      <w:footnotePr>
-        <w:numRestart w:val="eachSect"/>
-      </w:footnotePr>
-    </w:sectPr>
+    <w:sectPr/>
   </w:body>
 </w:document>
 </file>

</xml_diff>